<commit_message>
Update Performance Comparison of single-phase Cycloconverters with SiC Transistor and IGBT with different control strategies  (1).docx
Just removed lqr from keyword
</commit_message>
<xml_diff>
--- a/Paper/Performance Comparison of single-phase Cycloconverters with SiC Transistor and IGBT with different control strategies  (1).docx
+++ b/Paper/Performance Comparison of single-phase Cycloconverters with SiC Transistor and IGBT with different control strategies  (1).docx
@@ -1,6 +1,6 @@
 
 <file path=word/document.xml><?xml version="1.0" encoding="utf-8"?>
-<w:document xmlns:wpc="http://schemas.microsoft.com/office/word/2010/wordprocessingCanvas" xmlns:cx="http://schemas.microsoft.com/office/drawing/2014/chartex" xmlns:cx1="http://schemas.microsoft.com/office/drawing/2015/9/8/chartex" xmlns:cx2="http://schemas.microsoft.com/office/drawing/2015/10/21/chartex" xmlns:cx3="http://schemas.microsoft.com/office/drawing/2016/5/9/chartex" xmlns:cx4="http://schemas.microsoft.com/office/drawing/2016/5/10/chartex" xmlns:cx5="http://schemas.microsoft.com/office/drawing/2016/5/11/chartex" xmlns:cx6="http://schemas.microsoft.com/office/drawing/2016/5/12/chartex" xmlns:cx7="http://schemas.microsoft.com/office/drawing/2016/5/13/chartex" xmlns:cx8="http://schemas.microsoft.com/office/drawing/2016/5/14/chartex" xmlns:mc="http://schemas.openxmlformats.org/markup-compatibility/2006" xmlns:aink="http://schemas.microsoft.com/office/drawing/2016/ink" xmlns:am3d="http://schemas.microsoft.com/office/drawing/2017/model3d" xmlns:o="urn:schemas-microsoft-com:office:office" xmlns:r="http://schemas.openxmlformats.org/officeDocument/2006/relationships" xmlns:m="http://schemas.openxmlformats.org/officeDocument/2006/math" xmlns:v="urn:schemas-microsoft-com:vml" xmlns:wp14="http://schemas.microsoft.com/office/word/2010/wordprocessingDrawing" xmlns:wp="http://schemas.openxmlformats.org/drawingml/2006/wordprocessingDrawing" xmlns:w10="urn:schemas-microsoft-com:office:word" xmlns:w="http://schemas.openxmlformats.org/wordprocessingml/2006/main" xmlns:w14="http://schemas.microsoft.com/office/word/2010/wordml" xmlns:w15="http://schemas.microsoft.com/office/word/2012/wordml" xmlns:w16cid="http://schemas.microsoft.com/office/word/2016/wordml/cid" xmlns:w16se="http://schemas.microsoft.com/office/word/2015/wordml/symex" xmlns:wpg="http://schemas.microsoft.com/office/word/2010/wordprocessingGroup" xmlns:wpi="http://schemas.microsoft.com/office/word/2010/wordprocessingInk" xmlns:wne="http://schemas.microsoft.com/office/word/2006/wordml" xmlns:wps="http://schemas.microsoft.com/office/word/2010/wordprocessingShape" mc:Ignorable="w14 w15 w16se w16cid wp14">
+<w:document xmlns:ve="http://schemas.openxmlformats.org/markup-compatibility/2006" xmlns:o="urn:schemas-microsoft-com:office:office" xmlns:r="http://schemas.openxmlformats.org/officeDocument/2006/relationships" xmlns:m="http://schemas.openxmlformats.org/officeDocument/2006/math" xmlns:v="urn:schemas-microsoft-com:vml" xmlns:wp="http://schemas.openxmlformats.org/drawingml/2006/wordprocessingDrawing" xmlns:w10="urn:schemas-microsoft-com:office:word" xmlns:w="http://schemas.openxmlformats.org/wordprocessingml/2006/main" xmlns:wne="http://schemas.microsoft.com/office/word/2006/wordml">
   <w:body>
     <w:p>
       <w:pPr>
@@ -206,6 +206,7 @@
           <w:sz w:val="18"/>
           <w:szCs w:val="18"/>
         </w:rPr>
+        <w:lastRenderedPageBreak/>
         <w:t>Karthik K Bhat</w:t>
       </w:r>
     </w:p>
@@ -280,6 +281,7 @@
           <w:sz w:val="18"/>
           <w:szCs w:val="18"/>
         </w:rPr>
+        <w:lastRenderedPageBreak/>
         <w:t xml:space="preserve">Maithili J S </w:t>
       </w:r>
     </w:p>
@@ -362,6 +364,7 @@
           <w:sz w:val="18"/>
           <w:szCs w:val="18"/>
         </w:rPr>
+        <w:lastRenderedPageBreak/>
         <w:t>Anoop Narayana</w:t>
       </w:r>
     </w:p>
@@ -453,6 +456,7 @@
         </w:sectPr>
       </w:pPr>
       <w:r>
+        <w:lastRenderedPageBreak/>
         <w:br w:type="column"/>
       </w:r>
     </w:p>
@@ -486,6 +490,7 @@
           <w:sz w:val="18"/>
           <w:szCs w:val="18"/>
         </w:rPr>
+        <w:lastRenderedPageBreak/>
         <w:t>Abstract</w:t>
       </w:r>
       <w:r>
@@ -548,6 +553,14 @@
       </w:r>
       <w:commentRangeStart w:id="4"/>
       <w:commentRangeStart w:id="5"/>
+      <w:commentRangeEnd w:id="4"/>
+      <w:r>
+        <w:rPr>
+          <w:rStyle w:val="CommentReference"/>
+        </w:rPr>
+        <w:commentReference w:id="4"/>
+      </w:r>
+      <w:commentRangeEnd w:id="5"/>
       <w:r>
         <w:rPr>
           <w:b/>
@@ -556,14 +569,6 @@
         </w:rPr>
         <w:t xml:space="preserve"> </w:t>
       </w:r>
-      <w:commentRangeEnd w:id="4"/>
-      <w:r>
-        <w:rPr>
-          <w:rStyle w:val="CommentReference"/>
-        </w:rPr>
-        <w:commentReference w:id="4"/>
-      </w:r>
-      <w:commentRangeEnd w:id="5"/>
       <w:r>
         <w:rPr>
           <w:rStyle w:val="CommentReference"/>
@@ -629,7 +634,7 @@
           <w:sz w:val="18"/>
           <w:szCs w:val="18"/>
         </w:rPr>
-        <w:t xml:space="preserve">Cycloconverters, IGBT, Silicon carbide MOSFET, PID controller, LQR controller. </w:t>
+        <w:t xml:space="preserve">Cycloconverters, IGBT, Silicon carbide MOSFET, PID controller. </w:t>
       </w:r>
     </w:p>
     <w:p>
@@ -662,13 +667,6 @@
         </w:rPr>
         <w:t>INTRODUCTION</w:t>
       </w:r>
-    </w:p>
-    <w:p>
-      <w:r>
-        <w:t>Testing github</w:t>
-      </w:r>
-      <w:bookmarkStart w:id="6" w:name="_GoBack"/>
-      <w:bookmarkEnd w:id="6"/>
     </w:p>
     <w:p>
       <w:pPr>
@@ -688,13 +686,6 @@
           <w:bCs/>
         </w:rPr>
         <w:t>CYCLOCONVERTER</w:t>
-      </w:r>
-      <w:r>
-        <w:rPr>
-          <w:b/>
-          <w:bCs/>
-        </w:rPr>
-        <w:t xml:space="preserve"> </w:t>
       </w:r>
     </w:p>
     <w:p>
@@ -759,6 +750,7 @@
         </w:numPr>
       </w:pPr>
       <w:r>
+        <w:lastRenderedPageBreak/>
         <w:t>Maintaining the Integrity of the Specifications</w:t>
       </w:r>
     </w:p>
@@ -961,15 +953,7 @@
           <w:rFonts w:eastAsia="Times New Roman"/>
           <w:color w:val="000000"/>
         </w:rPr>
-        <w:t xml:space="preserve">Avoid combining SI and CGS units, such as current in amperes and magnetic field in oersteds. This often leads to confusion because equations do not balance dimensionally. If you must use mixed units, </w:t>
-      </w:r>
-      <w:r>
-        <w:rPr>
-          <w:rFonts w:eastAsia="Times New Roman"/>
-          <w:color w:val="000000"/>
-        </w:rPr>
-        <w:lastRenderedPageBreak/>
-        <w:t>clearly state the units for each quantity that you use in an equation.</w:t>
+        <w:t>Avoid combining SI and CGS units, such as current in amperes and magnetic field in oersteds. This often leads to confusion because equations do not balance dimensionally. If you must use mixed units, clearly state the units for each quantity that you use in an equation.</w:t>
       </w:r>
     </w:p>
     <w:p>
@@ -996,6 +980,7 @@
           <w:rFonts w:eastAsia="Times New Roman"/>
           <w:color w:val="000000"/>
         </w:rPr>
+        <w:lastRenderedPageBreak/>
         <w:t>Do not mix complete spellings and abbreviations of units: “Wb/m2” or “webers per square meter”, not “webers/m2”.  Spell out units when they appear in text: “. . . a few henries”, not “. . . a few H”.</w:t>
       </w:r>
     </w:p>
@@ -1486,6 +1471,7 @@
           <w:rFonts w:eastAsia="Times New Roman"/>
           <w:color w:val="000000"/>
         </w:rPr>
+        <w:lastRenderedPageBreak/>
         <w:t>In your paper title, if the words “that uses” can accurately replace the word “using”, capitalize the “u”; if not, keep using lower-cased.</w:t>
       </w:r>
     </w:p>
@@ -2015,7 +2001,7 @@
           <w:insideV w:val="single" w:sz="4" w:space="0" w:color="000000"/>
         </w:tblBorders>
         <w:tblLayout w:type="fixed"/>
-        <w:tblLook w:val="0000" w:firstRow="0" w:lastRow="0" w:firstColumn="0" w:lastColumn="0" w:noHBand="0" w:noVBand="0"/>
+        <w:tblLook w:val="0000"/>
       </w:tblPr>
       <w:tblGrid>
         <w:gridCol w:w="720"/>
@@ -2478,6 +2464,7 @@
         <w:pStyle w:val="Heading5"/>
       </w:pPr>
       <w:r>
+        <w:lastRenderedPageBreak/>
         <w:t>References</w:t>
       </w:r>
     </w:p>
@@ -2853,8 +2840,9 @@
         <w:rPr>
           <w:noProof/>
         </w:rPr>
-        <w:pict w14:anchorId="490853E1">
-          <v:rect id="Rectangle 2" o:spid="_x0000_s1026" style="position:absolute;left:0;text-align:left;margin-left:0;margin-top:19pt;width:252.75pt;height:90.75pt;z-index:251658240;visibility:visible;mso-wrap-style:square;mso-wrap-distance-left:9pt;mso-wrap-distance-top:0;mso-wrap-distance-right:9pt;mso-wrap-distance-bottom:0;mso-position-horizontal:absolute;mso-position-horizontal-relative:text;mso-position-vertical:absolute;mso-position-vertical-relative:text;v-text-anchor:top" o:gfxdata="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">
+        <w:lastRenderedPageBreak/>
+        <w:pict>
+          <v:rect id="Rectangle 2" o:spid="_x0000_s1026" style="position:absolute;left:0;text-align:left;margin-left:0;margin-top:19pt;width:252.75pt;height:90.75pt;z-index:251658240;visibility:visible" o:gfxdata="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">
             <v:stroke startarrowwidth="narrow" startarrowlength="short" endarrowwidth="narrow" endarrowlength="short"/>
             <v:textbox inset="2.53958mm,1.2694mm,2.53958mm,1.2694mm">
               <w:txbxContent>
@@ -2896,8 +2884,8 @@
       </w:r>
     </w:p>
     <w:p>
-      <w:bookmarkStart w:id="7" w:name="_heading=h.gjdgxs" w:colFirst="0" w:colLast="0"/>
-      <w:bookmarkEnd w:id="7"/>
+      <w:bookmarkStart w:id="6" w:name="_heading=h.gjdgxs" w:colFirst="0" w:colLast="0"/>
+      <w:bookmarkEnd w:id="6"/>
     </w:p>
     <w:sectPr>
       <w:type w:val="continuous"/>
@@ -2912,7 +2900,7 @@
 </file>
 
 <file path=word/comments.xml><?xml version="1.0" encoding="utf-8"?>
-<w:comments xmlns:wpc="http://schemas.microsoft.com/office/word/2010/wordprocessingCanvas" xmlns:cx="http://schemas.microsoft.com/office/drawing/2014/chartex" xmlns:cx1="http://schemas.microsoft.com/office/drawing/2015/9/8/chartex" xmlns:cx2="http://schemas.microsoft.com/office/drawing/2015/10/21/chartex" xmlns:cx3="http://schemas.microsoft.com/office/drawing/2016/5/9/chartex" xmlns:cx4="http://schemas.microsoft.com/office/drawing/2016/5/10/chartex" xmlns:cx5="http://schemas.microsoft.com/office/drawing/2016/5/11/chartex" xmlns:cx6="http://schemas.microsoft.com/office/drawing/2016/5/12/chartex" xmlns:cx7="http://schemas.microsoft.com/office/drawing/2016/5/13/chartex" xmlns:cx8="http://schemas.microsoft.com/office/drawing/2016/5/14/chartex" xmlns:mc="http://schemas.openxmlformats.org/markup-compatibility/2006" xmlns:aink="http://schemas.microsoft.com/office/drawing/2016/ink" xmlns:am3d="http://schemas.microsoft.com/office/drawing/2017/model3d" xmlns:o="urn:schemas-microsoft-com:office:office" xmlns:r="http://schemas.openxmlformats.org/officeDocument/2006/relationships" xmlns:m="http://schemas.openxmlformats.org/officeDocument/2006/math" xmlns:v="urn:schemas-microsoft-com:vml" xmlns:wp14="http://schemas.microsoft.com/office/word/2010/wordprocessingDrawing" xmlns:wp="http://schemas.openxmlformats.org/drawingml/2006/wordprocessingDrawing" xmlns:w10="urn:schemas-microsoft-com:office:word" xmlns:w="http://schemas.openxmlformats.org/wordprocessingml/2006/main" xmlns:w14="http://schemas.microsoft.com/office/word/2010/wordml" xmlns:w15="http://schemas.microsoft.com/office/word/2012/wordml" xmlns:w16cid="http://schemas.microsoft.com/office/word/2016/wordml/cid" xmlns:w16se="http://schemas.microsoft.com/office/word/2015/wordml/symex" xmlns:wpg="http://schemas.microsoft.com/office/word/2010/wordprocessingGroup" xmlns:wpi="http://schemas.microsoft.com/office/word/2010/wordprocessingInk" xmlns:wne="http://schemas.microsoft.com/office/word/2006/wordml" xmlns:wps="http://schemas.microsoft.com/office/word/2010/wordprocessingShape" mc:Ignorable="w14 w15 w16se w16cid wp14">
+<w:comments xmlns:ve="http://schemas.openxmlformats.org/markup-compatibility/2006" xmlns:o="urn:schemas-microsoft-com:office:office" xmlns:r="http://schemas.openxmlformats.org/officeDocument/2006/relationships" xmlns:m="http://schemas.openxmlformats.org/officeDocument/2006/math" xmlns:v="urn:schemas-microsoft-com:vml" xmlns:wp="http://schemas.openxmlformats.org/drawingml/2006/wordprocessingDrawing" xmlns:w10="urn:schemas-microsoft-com:office:word" xmlns:w="http://schemas.openxmlformats.org/wordprocessingml/2006/main" xmlns:wne="http://schemas.microsoft.com/office/word/2006/wordml">
   <w:comment w:id="0" w:author="Clarence Tauro" w:date="2019-09-02T16:17:00Z" w:initials="CT">
     <w:p>
       <w:pPr>
@@ -3035,15 +3023,15 @@
 </file>
 
 <file path=word/endnotes.xml><?xml version="1.0" encoding="utf-8"?>
-<w:endnotes xmlns:wpc="http://schemas.microsoft.com/office/word/2010/wordprocessingCanvas" xmlns:cx="http://schemas.microsoft.com/office/drawing/2014/chartex" xmlns:cx1="http://schemas.microsoft.com/office/drawing/2015/9/8/chartex" xmlns:cx2="http://schemas.microsoft.com/office/drawing/2015/10/21/chartex" xmlns:cx3="http://schemas.microsoft.com/office/drawing/2016/5/9/chartex" xmlns:cx4="http://schemas.microsoft.com/office/drawing/2016/5/10/chartex" xmlns:cx5="http://schemas.microsoft.com/office/drawing/2016/5/11/chartex" xmlns:cx6="http://schemas.microsoft.com/office/drawing/2016/5/12/chartex" xmlns:cx7="http://schemas.microsoft.com/office/drawing/2016/5/13/chartex" xmlns:cx8="http://schemas.microsoft.com/office/drawing/2016/5/14/chartex" xmlns:mc="http://schemas.openxmlformats.org/markup-compatibility/2006" xmlns:aink="http://schemas.microsoft.com/office/drawing/2016/ink" xmlns:am3d="http://schemas.microsoft.com/office/drawing/2017/model3d" xmlns:o="urn:schemas-microsoft-com:office:office" xmlns:r="http://schemas.openxmlformats.org/officeDocument/2006/relationships" xmlns:m="http://schemas.openxmlformats.org/officeDocument/2006/math" xmlns:v="urn:schemas-microsoft-com:vml" xmlns:wp14="http://schemas.microsoft.com/office/word/2010/wordprocessingDrawing" xmlns:wp="http://schemas.openxmlformats.org/drawingml/2006/wordprocessingDrawing" xmlns:w10="urn:schemas-microsoft-com:office:word" xmlns:w="http://schemas.openxmlformats.org/wordprocessingml/2006/main" xmlns:w14="http://schemas.microsoft.com/office/word/2010/wordml" xmlns:w15="http://schemas.microsoft.com/office/word/2012/wordml" xmlns:w16cid="http://schemas.microsoft.com/office/word/2016/wordml/cid" xmlns:w16se="http://schemas.microsoft.com/office/word/2015/wordml/symex" xmlns:wpg="http://schemas.microsoft.com/office/word/2010/wordprocessingGroup" xmlns:wpi="http://schemas.microsoft.com/office/word/2010/wordprocessingInk" xmlns:wne="http://schemas.microsoft.com/office/word/2006/wordml" xmlns:wps="http://schemas.microsoft.com/office/word/2010/wordprocessingShape" mc:Ignorable="w14 w15 w16se w16cid wp14">
-  <w:endnote w:type="separator" w:id="-1">
+<w:endnotes xmlns:ve="http://schemas.openxmlformats.org/markup-compatibility/2006" xmlns:o="urn:schemas-microsoft-com:office:office" xmlns:r="http://schemas.openxmlformats.org/officeDocument/2006/relationships" xmlns:m="http://schemas.openxmlformats.org/officeDocument/2006/math" xmlns:v="urn:schemas-microsoft-com:vml" xmlns:wp="http://schemas.openxmlformats.org/drawingml/2006/wordprocessingDrawing" xmlns:w10="urn:schemas-microsoft-com:office:word" xmlns:w="http://schemas.openxmlformats.org/wordprocessingml/2006/main" xmlns:wne="http://schemas.microsoft.com/office/word/2006/wordml">
+  <w:endnote w:type="separator" w:id="0">
     <w:p>
       <w:r>
         <w:separator/>
       </w:r>
     </w:p>
   </w:endnote>
-  <w:endnote w:type="continuationSeparator" w:id="0">
+  <w:endnote w:type="continuationSeparator" w:id="1">
     <w:p>
       <w:r>
         <w:continuationSeparator/>
@@ -3054,7 +3042,7 @@
 </file>
 
 <file path=word/footer1.xml><?xml version="1.0" encoding="utf-8"?>
-<w:ftr xmlns:wpc="http://schemas.microsoft.com/office/word/2010/wordprocessingCanvas" xmlns:cx="http://schemas.microsoft.com/office/drawing/2014/chartex" xmlns:cx1="http://schemas.microsoft.com/office/drawing/2015/9/8/chartex" xmlns:cx2="http://schemas.microsoft.com/office/drawing/2015/10/21/chartex" xmlns:cx3="http://schemas.microsoft.com/office/drawing/2016/5/9/chartex" xmlns:cx4="http://schemas.microsoft.com/office/drawing/2016/5/10/chartex" xmlns:cx5="http://schemas.microsoft.com/office/drawing/2016/5/11/chartex" xmlns:cx6="http://schemas.microsoft.com/office/drawing/2016/5/12/chartex" xmlns:cx7="http://schemas.microsoft.com/office/drawing/2016/5/13/chartex" xmlns:cx8="http://schemas.microsoft.com/office/drawing/2016/5/14/chartex" xmlns:mc="http://schemas.openxmlformats.org/markup-compatibility/2006" xmlns:aink="http://schemas.microsoft.com/office/drawing/2016/ink" xmlns:am3d="http://schemas.microsoft.com/office/drawing/2017/model3d" xmlns:o="urn:schemas-microsoft-com:office:office" xmlns:r="http://schemas.openxmlformats.org/officeDocument/2006/relationships" xmlns:m="http://schemas.openxmlformats.org/officeDocument/2006/math" xmlns:v="urn:schemas-microsoft-com:vml" xmlns:wp14="http://schemas.microsoft.com/office/word/2010/wordprocessingDrawing" xmlns:wp="http://schemas.openxmlformats.org/drawingml/2006/wordprocessingDrawing" xmlns:w10="urn:schemas-microsoft-com:office:word" xmlns:w="http://schemas.openxmlformats.org/wordprocessingml/2006/main" xmlns:w14="http://schemas.microsoft.com/office/word/2010/wordml" xmlns:w15="http://schemas.microsoft.com/office/word/2012/wordml" xmlns:w16cid="http://schemas.microsoft.com/office/word/2016/wordml/cid" xmlns:w16se="http://schemas.microsoft.com/office/word/2015/wordml/symex" xmlns:wpg="http://schemas.microsoft.com/office/word/2010/wordprocessingGroup" xmlns:wpi="http://schemas.microsoft.com/office/word/2010/wordprocessingInk" xmlns:wne="http://schemas.microsoft.com/office/word/2006/wordml" xmlns:wps="http://schemas.microsoft.com/office/word/2010/wordprocessingShape" mc:Ignorable="w14 w15 w16se w16cid wp14">
+<w:ftr xmlns:ve="http://schemas.openxmlformats.org/markup-compatibility/2006" xmlns:o="urn:schemas-microsoft-com:office:office" xmlns:r="http://schemas.openxmlformats.org/officeDocument/2006/relationships" xmlns:m="http://schemas.openxmlformats.org/officeDocument/2006/math" xmlns:v="urn:schemas-microsoft-com:vml" xmlns:wp="http://schemas.openxmlformats.org/drawingml/2006/wordprocessingDrawing" xmlns:w10="urn:schemas-microsoft-com:office:word" xmlns:w="http://schemas.openxmlformats.org/wordprocessingml/2006/main" xmlns:wne="http://schemas.microsoft.com/office/word/2006/wordml">
   <w:p>
     <w:pPr>
       <w:pBdr>
@@ -3090,15 +3078,15 @@
 </file>
 
 <file path=word/footnotes.xml><?xml version="1.0" encoding="utf-8"?>
-<w:footnotes xmlns:wpc="http://schemas.microsoft.com/office/word/2010/wordprocessingCanvas" xmlns:cx="http://schemas.microsoft.com/office/drawing/2014/chartex" xmlns:cx1="http://schemas.microsoft.com/office/drawing/2015/9/8/chartex" xmlns:cx2="http://schemas.microsoft.com/office/drawing/2015/10/21/chartex" xmlns:cx3="http://schemas.microsoft.com/office/drawing/2016/5/9/chartex" xmlns:cx4="http://schemas.microsoft.com/office/drawing/2016/5/10/chartex" xmlns:cx5="http://schemas.microsoft.com/office/drawing/2016/5/11/chartex" xmlns:cx6="http://schemas.microsoft.com/office/drawing/2016/5/12/chartex" xmlns:cx7="http://schemas.microsoft.com/office/drawing/2016/5/13/chartex" xmlns:cx8="http://schemas.microsoft.com/office/drawing/2016/5/14/chartex" xmlns:mc="http://schemas.openxmlformats.org/markup-compatibility/2006" xmlns:aink="http://schemas.microsoft.com/office/drawing/2016/ink" xmlns:am3d="http://schemas.microsoft.com/office/drawing/2017/model3d" xmlns:o="urn:schemas-microsoft-com:office:office" xmlns:r="http://schemas.openxmlformats.org/officeDocument/2006/relationships" xmlns:m="http://schemas.openxmlformats.org/officeDocument/2006/math" xmlns:v="urn:schemas-microsoft-com:vml" xmlns:wp14="http://schemas.microsoft.com/office/word/2010/wordprocessingDrawing" xmlns:wp="http://schemas.openxmlformats.org/drawingml/2006/wordprocessingDrawing" xmlns:w10="urn:schemas-microsoft-com:office:word" xmlns:w="http://schemas.openxmlformats.org/wordprocessingml/2006/main" xmlns:w14="http://schemas.microsoft.com/office/word/2010/wordml" xmlns:w15="http://schemas.microsoft.com/office/word/2012/wordml" xmlns:w16cid="http://schemas.microsoft.com/office/word/2016/wordml/cid" xmlns:w16se="http://schemas.microsoft.com/office/word/2015/wordml/symex" xmlns:wpg="http://schemas.microsoft.com/office/word/2010/wordprocessingGroup" xmlns:wpi="http://schemas.microsoft.com/office/word/2010/wordprocessingInk" xmlns:wne="http://schemas.microsoft.com/office/word/2006/wordml" xmlns:wps="http://schemas.microsoft.com/office/word/2010/wordprocessingShape" mc:Ignorable="w14 w15 w16se w16cid wp14">
-  <w:footnote w:type="separator" w:id="-1">
+<w:footnotes xmlns:ve="http://schemas.openxmlformats.org/markup-compatibility/2006" xmlns:o="urn:schemas-microsoft-com:office:office" xmlns:r="http://schemas.openxmlformats.org/officeDocument/2006/relationships" xmlns:m="http://schemas.openxmlformats.org/officeDocument/2006/math" xmlns:v="urn:schemas-microsoft-com:vml" xmlns:wp="http://schemas.openxmlformats.org/drawingml/2006/wordprocessingDrawing" xmlns:w10="urn:schemas-microsoft-com:office:word" xmlns:w="http://schemas.openxmlformats.org/wordprocessingml/2006/main" xmlns:wne="http://schemas.microsoft.com/office/word/2006/wordml">
+  <w:footnote w:type="separator" w:id="0">
     <w:p>
       <w:r>
         <w:separator/>
       </w:r>
     </w:p>
   </w:footnote>
-  <w:footnote w:type="continuationSeparator" w:id="0">
+  <w:footnote w:type="continuationSeparator" w:id="1">
     <w:p>
       <w:r>
         <w:continuationSeparator/>
@@ -3109,8 +3097,8 @@
 </file>
 
 <file path=word/numbering.xml><?xml version="1.0" encoding="utf-8"?>
-<w:numbering xmlns:wpc="http://schemas.microsoft.com/office/word/2010/wordprocessingCanvas" xmlns:cx="http://schemas.microsoft.com/office/drawing/2014/chartex" xmlns:cx1="http://schemas.microsoft.com/office/drawing/2015/9/8/chartex" xmlns:cx2="http://schemas.microsoft.com/office/drawing/2015/10/21/chartex" xmlns:cx3="http://schemas.microsoft.com/office/drawing/2016/5/9/chartex" xmlns:cx4="http://schemas.microsoft.com/office/drawing/2016/5/10/chartex" xmlns:cx5="http://schemas.microsoft.com/office/drawing/2016/5/11/chartex" xmlns:cx6="http://schemas.microsoft.com/office/drawing/2016/5/12/chartex" xmlns:cx7="http://schemas.microsoft.com/office/drawing/2016/5/13/chartex" xmlns:cx8="http://schemas.microsoft.com/office/drawing/2016/5/14/chartex" xmlns:mc="http://schemas.openxmlformats.org/markup-compatibility/2006" xmlns:aink="http://schemas.microsoft.com/office/drawing/2016/ink" xmlns:am3d="http://schemas.microsoft.com/office/drawing/2017/model3d" xmlns:o="urn:schemas-microsoft-com:office:office" xmlns:r="http://schemas.openxmlformats.org/officeDocument/2006/relationships" xmlns:m="http://schemas.openxmlformats.org/officeDocument/2006/math" xmlns:v="urn:schemas-microsoft-com:vml" xmlns:wp14="http://schemas.microsoft.com/office/word/2010/wordprocessingDrawing" xmlns:wp="http://schemas.openxmlformats.org/drawingml/2006/wordprocessingDrawing" xmlns:w10="urn:schemas-microsoft-com:office:word" xmlns:w="http://schemas.openxmlformats.org/wordprocessingml/2006/main" xmlns:w14="http://schemas.microsoft.com/office/word/2010/wordml" xmlns:w15="http://schemas.microsoft.com/office/word/2012/wordml" xmlns:w16cid="http://schemas.microsoft.com/office/word/2016/wordml/cid" xmlns:w16se="http://schemas.microsoft.com/office/word/2015/wordml/symex" xmlns:wpg="http://schemas.microsoft.com/office/word/2010/wordprocessingGroup" xmlns:wpi="http://schemas.microsoft.com/office/word/2010/wordprocessingInk" xmlns:wne="http://schemas.microsoft.com/office/word/2006/wordml" xmlns:wps="http://schemas.microsoft.com/office/word/2010/wordprocessingShape" mc:Ignorable="w14 w15 w16se w16cid wp14">
-  <w:abstractNum w:abstractNumId="0" w15:restartNumberingAfterBreak="0">
+<w:numbering xmlns:ve="http://schemas.openxmlformats.org/markup-compatibility/2006" xmlns:o="urn:schemas-microsoft-com:office:office" xmlns:r="http://schemas.openxmlformats.org/officeDocument/2006/relationships" xmlns:m="http://schemas.openxmlformats.org/officeDocument/2006/math" xmlns:v="urn:schemas-microsoft-com:vml" xmlns:wp="http://schemas.openxmlformats.org/drawingml/2006/wordprocessingDrawing" xmlns:w10="urn:schemas-microsoft-com:office:word" xmlns:w="http://schemas.openxmlformats.org/wordprocessingml/2006/main" xmlns:wne="http://schemas.microsoft.com/office/word/2006/wordml">
+  <w:abstractNum w:abstractNumId="0">
     <w:nsid w:val="0A701B5B"/>
     <w:multiLevelType w:val="multilevel"/>
     <w:tmpl w:val="405A33C4"/>
@@ -3207,7 +3195,7 @@
       </w:pPr>
     </w:lvl>
   </w:abstractNum>
-  <w:abstractNum w:abstractNumId="1" w15:restartNumberingAfterBreak="0">
+  <w:abstractNum w:abstractNumId="1">
     <w:nsid w:val="115B0702"/>
     <w:multiLevelType w:val="multilevel"/>
     <w:tmpl w:val="343C70D6"/>
@@ -3331,7 +3319,7 @@
       </w:pPr>
     </w:lvl>
   </w:abstractNum>
-  <w:abstractNum w:abstractNumId="2" w15:restartNumberingAfterBreak="0">
+  <w:abstractNum w:abstractNumId="2">
     <w:nsid w:val="32540613"/>
     <w:multiLevelType w:val="multilevel"/>
     <w:tmpl w:val="6144EA7A"/>
@@ -3444,7 +3432,7 @@
       </w:rPr>
     </w:lvl>
   </w:abstractNum>
-  <w:abstractNum w:abstractNumId="3" w15:restartNumberingAfterBreak="0">
+  <w:abstractNum w:abstractNumId="3">
     <w:nsid w:val="4FEB39D3"/>
     <w:multiLevelType w:val="multilevel"/>
     <w:tmpl w:val="1616922A"/>
@@ -3537,7 +3525,7 @@
       </w:pPr>
     </w:lvl>
   </w:abstractNum>
-  <w:abstractNum w:abstractNumId="4" w15:restartNumberingAfterBreak="0">
+  <w:abstractNum w:abstractNumId="4">
     <w:nsid w:val="79DA04A3"/>
     <w:multiLevelType w:val="multilevel"/>
     <w:tmpl w:val="3EEAFF5C"/>
@@ -3630,7 +3618,7 @@
       </w:pPr>
     </w:lvl>
   </w:abstractNum>
-  <w:abstractNum w:abstractNumId="5" w15:restartNumberingAfterBreak="0">
+  <w:abstractNum w:abstractNumId="5">
     <w:nsid w:val="7DDF2806"/>
     <w:multiLevelType w:val="multilevel"/>
     <w:tmpl w:val="52DEA0D8"/>
@@ -3757,7 +3745,7 @@
 </file>
 
 <file path=word/styles.xml><?xml version="1.0" encoding="utf-8"?>
-<w:styles xmlns:mc="http://schemas.openxmlformats.org/markup-compatibility/2006" xmlns:r="http://schemas.openxmlformats.org/officeDocument/2006/relationships" xmlns:w="http://schemas.openxmlformats.org/wordprocessingml/2006/main" xmlns:w14="http://schemas.microsoft.com/office/word/2010/wordml" xmlns:w15="http://schemas.microsoft.com/office/word/2012/wordml" xmlns:w16cid="http://schemas.microsoft.com/office/word/2016/wordml/cid" xmlns:w16se="http://schemas.microsoft.com/office/word/2015/wordml/symex" mc:Ignorable="w14 w15 w16se w16cid">
+<w:styles xmlns:r="http://schemas.openxmlformats.org/officeDocument/2006/relationships" xmlns:w="http://schemas.openxmlformats.org/wordprocessingml/2006/main">
   <w:docDefaults>
     <w:rPrDefault>
       <w:rPr>
@@ -3771,384 +3759,144 @@
       </w:pPr>
     </w:pPrDefault>
   </w:docDefaults>
-  <w:latentStyles w:defLockedState="0" w:defUIPriority="99" w:defSemiHidden="0" w:defUnhideWhenUsed="0" w:defQFormat="0" w:count="377">
-    <w:lsdException w:name="Normal" w:uiPriority="0" w:qFormat="1"/>
-    <w:lsdException w:name="heading 1" w:uiPriority="0" w:qFormat="1"/>
-    <w:lsdException w:name="heading 2" w:semiHidden="1" w:uiPriority="0" w:unhideWhenUsed="1" w:qFormat="1"/>
-    <w:lsdException w:name="heading 3" w:semiHidden="1" w:uiPriority="9" w:unhideWhenUsed="1" w:qFormat="1"/>
-    <w:lsdException w:name="heading 4" w:semiHidden="1" w:uiPriority="9" w:unhideWhenUsed="1" w:qFormat="1"/>
-    <w:lsdException w:name="heading 5" w:semiHidden="1" w:uiPriority="9" w:unhideWhenUsed="1" w:qFormat="1"/>
-    <w:lsdException w:name="heading 6" w:semiHidden="1" w:uiPriority="9" w:unhideWhenUsed="1" w:qFormat="1"/>
-    <w:lsdException w:name="heading 7" w:semiHidden="1" w:uiPriority="9" w:unhideWhenUsed="1" w:qFormat="1"/>
-    <w:lsdException w:name="heading 8" w:semiHidden="1" w:uiPriority="9" w:unhideWhenUsed="1" w:qFormat="1"/>
-    <w:lsdException w:name="heading 9" w:semiHidden="1" w:uiPriority="9" w:unhideWhenUsed="1" w:qFormat="1"/>
-    <w:lsdException w:name="index 1" w:semiHidden="1" w:unhideWhenUsed="1"/>
-    <w:lsdException w:name="index 2" w:semiHidden="1" w:unhideWhenUsed="1"/>
-    <w:lsdException w:name="index 3" w:semiHidden="1" w:unhideWhenUsed="1"/>
-    <w:lsdException w:name="index 4" w:semiHidden="1" w:unhideWhenUsed="1"/>
-    <w:lsdException w:name="index 5" w:semiHidden="1" w:unhideWhenUsed="1"/>
-    <w:lsdException w:name="index 6" w:semiHidden="1" w:unhideWhenUsed="1"/>
-    <w:lsdException w:name="index 7" w:semiHidden="1" w:unhideWhenUsed="1"/>
-    <w:lsdException w:name="index 8" w:semiHidden="1" w:unhideWhenUsed="1"/>
-    <w:lsdException w:name="index 9" w:semiHidden="1" w:unhideWhenUsed="1"/>
-    <w:lsdException w:name="toc 1" w:semiHidden="1" w:uiPriority="39" w:unhideWhenUsed="1"/>
-    <w:lsdException w:name="toc 2" w:semiHidden="1" w:uiPriority="39" w:unhideWhenUsed="1"/>
-    <w:lsdException w:name="toc 3" w:semiHidden="1" w:uiPriority="39" w:unhideWhenUsed="1"/>
-    <w:lsdException w:name="toc 4" w:semiHidden="1" w:uiPriority="39" w:unhideWhenUsed="1"/>
-    <w:lsdException w:name="toc 5" w:semiHidden="1" w:uiPriority="39" w:unhideWhenUsed="1"/>
-    <w:lsdException w:name="toc 6" w:semiHidden="1" w:uiPriority="39" w:unhideWhenUsed="1"/>
-    <w:lsdException w:name="toc 7" w:semiHidden="1" w:uiPriority="39" w:unhideWhenUsed="1"/>
-    <w:lsdException w:name="toc 8" w:semiHidden="1" w:uiPriority="39" w:unhideWhenUsed="1"/>
-    <w:lsdException w:name="toc 9" w:semiHidden="1" w:uiPriority="39" w:unhideWhenUsed="1"/>
-    <w:lsdException w:name="Normal Indent" w:semiHidden="1" w:unhideWhenUsed="1"/>
-    <w:lsdException w:name="footnote text" w:semiHidden="1" w:unhideWhenUsed="1"/>
-    <w:lsdException w:name="annotation text" w:semiHidden="1" w:unhideWhenUsed="1"/>
-    <w:lsdException w:name="header" w:semiHidden="1" w:unhideWhenUsed="1"/>
-    <w:lsdException w:name="footer" w:semiHidden="1" w:unhideWhenUsed="1"/>
-    <w:lsdException w:name="index heading" w:semiHidden="1" w:unhideWhenUsed="1"/>
-    <w:lsdException w:name="caption" w:semiHidden="1" w:uiPriority="35" w:unhideWhenUsed="1" w:qFormat="1"/>
-    <w:lsdException w:name="table of figures" w:semiHidden="1" w:unhideWhenUsed="1"/>
-    <w:lsdException w:name="envelope address" w:semiHidden="1" w:unhideWhenUsed="1"/>
-    <w:lsdException w:name="envelope return" w:semiHidden="1" w:unhideWhenUsed="1"/>
-    <w:lsdException w:name="footnote reference" w:semiHidden="1" w:unhideWhenUsed="1"/>
-    <w:lsdException w:name="annotation reference" w:semiHidden="1" w:unhideWhenUsed="1"/>
-    <w:lsdException w:name="line number" w:semiHidden="1" w:unhideWhenUsed="1"/>
-    <w:lsdException w:name="page number" w:semiHidden="1" w:unhideWhenUsed="1"/>
-    <w:lsdException w:name="endnote reference" w:semiHidden="1" w:unhideWhenUsed="1"/>
-    <w:lsdException w:name="endnote text" w:semiHidden="1" w:unhideWhenUsed="1"/>
-    <w:lsdException w:name="table of authorities" w:semiHidden="1" w:unhideWhenUsed="1"/>
-    <w:lsdException w:name="macro" w:semiHidden="1" w:unhideWhenUsed="1"/>
-    <w:lsdException w:name="toa heading" w:semiHidden="1" w:unhideWhenUsed="1"/>
-    <w:lsdException w:name="List" w:semiHidden="1" w:unhideWhenUsed="1"/>
-    <w:lsdException w:name="List Bullet" w:semiHidden="1" w:unhideWhenUsed="1"/>
-    <w:lsdException w:name="List Number" w:semiHidden="1" w:unhideWhenUsed="1"/>
-    <w:lsdException w:name="List 2" w:semiHidden="1" w:unhideWhenUsed="1"/>
-    <w:lsdException w:name="List 3" w:semiHidden="1" w:unhideWhenUsed="1"/>
-    <w:lsdException w:name="List 4" w:semiHidden="1" w:unhideWhenUsed="1"/>
-    <w:lsdException w:name="List 5" w:semiHidden="1" w:unhideWhenUsed="1"/>
-    <w:lsdException w:name="List Bullet 2" w:semiHidden="1" w:unhideWhenUsed="1"/>
-    <w:lsdException w:name="List Bullet 3" w:semiHidden="1" w:unhideWhenUsed="1"/>
-    <w:lsdException w:name="List Bullet 4" w:semiHidden="1" w:unhideWhenUsed="1"/>
-    <w:lsdException w:name="List Bullet 5" w:semiHidden="1" w:unhideWhenUsed="1"/>
-    <w:lsdException w:name="List Number 2" w:semiHidden="1" w:unhideWhenUsed="1"/>
-    <w:lsdException w:name="List Number 3" w:semiHidden="1" w:unhideWhenUsed="1"/>
-    <w:lsdException w:name="List Number 4" w:semiHidden="1" w:unhideWhenUsed="1"/>
-    <w:lsdException w:name="List Number 5" w:semiHidden="1" w:unhideWhenUsed="1"/>
-    <w:lsdException w:name="Title" w:uiPriority="10" w:qFormat="1"/>
-    <w:lsdException w:name="Closing" w:semiHidden="1" w:unhideWhenUsed="1"/>
-    <w:lsdException w:name="Signature" w:semiHidden="1" w:unhideWhenUsed="1"/>
-    <w:lsdException w:name="Default Paragraph Font" w:semiHidden="1" w:uiPriority="1" w:unhideWhenUsed="1"/>
-    <w:lsdException w:name="Body Text" w:semiHidden="1" w:unhideWhenUsed="1"/>
-    <w:lsdException w:name="Body Text Indent" w:semiHidden="1" w:unhideWhenUsed="1"/>
-    <w:lsdException w:name="List Continue" w:semiHidden="1" w:unhideWhenUsed="1"/>
-    <w:lsdException w:name="List Continue 2" w:semiHidden="1" w:unhideWhenUsed="1"/>
-    <w:lsdException w:name="List Continue 3" w:semiHidden="1" w:unhideWhenUsed="1"/>
-    <w:lsdException w:name="List Continue 4" w:semiHidden="1" w:unhideWhenUsed="1"/>
-    <w:lsdException w:name="List Continue 5" w:semiHidden="1" w:unhideWhenUsed="1"/>
-    <w:lsdException w:name="Message Header" w:semiHidden="1" w:unhideWhenUsed="1"/>
-    <w:lsdException w:name="Subtitle" w:uiPriority="11" w:qFormat="1"/>
-    <w:lsdException w:name="Salutation" w:semiHidden="1" w:unhideWhenUsed="1"/>
-    <w:lsdException w:name="Date" w:semiHidden="1" w:unhideWhenUsed="1"/>
-    <w:lsdException w:name="Body Text First Indent" w:semiHidden="1" w:unhideWhenUsed="1"/>
-    <w:lsdException w:name="Body Text First Indent 2" w:semiHidden="1" w:unhideWhenUsed="1"/>
-    <w:lsdException w:name="Note Heading" w:semiHidden="1" w:unhideWhenUsed="1"/>
-    <w:lsdException w:name="Body Text 2" w:semiHidden="1" w:unhideWhenUsed="1"/>
-    <w:lsdException w:name="Body Text 3" w:semiHidden="1" w:unhideWhenUsed="1"/>
-    <w:lsdException w:name="Body Text Indent 2" w:semiHidden="1" w:unhideWhenUsed="1"/>
-    <w:lsdException w:name="Body Text Indent 3" w:semiHidden="1" w:unhideWhenUsed="1"/>
-    <w:lsdException w:name="Block Text" w:semiHidden="1" w:unhideWhenUsed="1"/>
-    <w:lsdException w:name="Hyperlink" w:semiHidden="1" w:unhideWhenUsed="1"/>
-    <w:lsdException w:name="FollowedHyperlink" w:semiHidden="1" w:unhideWhenUsed="1"/>
-    <w:lsdException w:name="Strong" w:uiPriority="22" w:qFormat="1"/>
-    <w:lsdException w:name="Emphasis" w:uiPriority="20" w:qFormat="1"/>
-    <w:lsdException w:name="Document Map" w:semiHidden="1" w:unhideWhenUsed="1"/>
-    <w:lsdException w:name="Plain Text" w:semiHidden="1" w:unhideWhenUsed="1"/>
-    <w:lsdException w:name="E-mail Signature" w:semiHidden="1" w:unhideWhenUsed="1"/>
-    <w:lsdException w:name="HTML Top of Form" w:semiHidden="1" w:unhideWhenUsed="1"/>
-    <w:lsdException w:name="HTML Bottom of Form" w:semiHidden="1" w:unhideWhenUsed="1"/>
-    <w:lsdException w:name="Normal (Web)" w:semiHidden="1" w:unhideWhenUsed="1"/>
-    <w:lsdException w:name="HTML Acronym" w:semiHidden="1" w:unhideWhenUsed="1"/>
-    <w:lsdException w:name="HTML Address" w:semiHidden="1" w:unhideWhenUsed="1"/>
-    <w:lsdException w:name="HTML Cite" w:semiHidden="1" w:unhideWhenUsed="1"/>
-    <w:lsdException w:name="HTML Code" w:semiHidden="1" w:unhideWhenUsed="1"/>
-    <w:lsdException w:name="HTML Definition" w:semiHidden="1" w:unhideWhenUsed="1"/>
-    <w:lsdException w:name="HTML Keyboard" w:semiHidden="1" w:unhideWhenUsed="1"/>
-    <w:lsdException w:name="HTML Preformatted" w:semiHidden="1" w:unhideWhenUsed="1"/>
-    <w:lsdException w:name="HTML Sample" w:semiHidden="1" w:unhideWhenUsed="1"/>
-    <w:lsdException w:name="HTML Typewriter" w:semiHidden="1" w:unhideWhenUsed="1"/>
-    <w:lsdException w:name="HTML Variable" w:semiHidden="1" w:unhideWhenUsed="1"/>
-    <w:lsdException w:name="Normal Table" w:semiHidden="1" w:unhideWhenUsed="1"/>
-    <w:lsdException w:name="annotation subject" w:semiHidden="1" w:unhideWhenUsed="1"/>
-    <w:lsdException w:name="No List" w:semiHidden="1" w:unhideWhenUsed="1"/>
-    <w:lsdException w:name="Outline List 1" w:semiHidden="1" w:unhideWhenUsed="1"/>
-    <w:lsdException w:name="Outline List 2" w:semiHidden="1" w:unhideWhenUsed="1"/>
-    <w:lsdException w:name="Outline List 3" w:semiHidden="1" w:unhideWhenUsed="1"/>
-    <w:lsdException w:name="Table Simple 1" w:semiHidden="1" w:unhideWhenUsed="1"/>
-    <w:lsdException w:name="Table Simple 2" w:semiHidden="1" w:unhideWhenUsed="1"/>
-    <w:lsdException w:name="Table Simple 3" w:semiHidden="1" w:unhideWhenUsed="1"/>
-    <w:lsdException w:name="Table Classic 1" w:semiHidden="1" w:unhideWhenUsed="1"/>
-    <w:lsdException w:name="Table Classic 2" w:semiHidden="1" w:unhideWhenUsed="1"/>
-    <w:lsdException w:name="Table Classic 3" w:semiHidden="1" w:unhideWhenUsed="1"/>
-    <w:lsdException w:name="Table Classic 4" w:semiHidden="1" w:unhideWhenUsed="1"/>
-    <w:lsdException w:name="Table Colorful 1" w:semiHidden="1" w:unhideWhenUsed="1"/>
-    <w:lsdException w:name="Table Colorful 2" w:semiHidden="1" w:unhideWhenUsed="1"/>
-    <w:lsdException w:name="Table Colorful 3" w:semiHidden="1" w:unhideWhenUsed="1"/>
-    <w:lsdException w:name="Table Columns 1" w:semiHidden="1" w:unhideWhenUsed="1"/>
-    <w:lsdException w:name="Table Columns 2" w:semiHidden="1" w:unhideWhenUsed="1"/>
-    <w:lsdException w:name="Table Columns 3" w:semiHidden="1" w:unhideWhenUsed="1"/>
-    <w:lsdException w:name="Table Columns 4" w:semiHidden="1" w:unhideWhenUsed="1"/>
-    <w:lsdException w:name="Table Columns 5" w:semiHidden="1" w:unhideWhenUsed="1"/>
-    <w:lsdException w:name="Table Grid 1" w:semiHidden="1" w:unhideWhenUsed="1"/>
-    <w:lsdException w:name="Table Grid 2" w:semiHidden="1" w:unhideWhenUsed="1"/>
-    <w:lsdException w:name="Table Grid 3" w:semiHidden="1" w:unhideWhenUsed="1"/>
-    <w:lsdException w:name="Table Grid 4" w:semiHidden="1" w:unhideWhenUsed="1"/>
-    <w:lsdException w:name="Table Grid 5" w:semiHidden="1" w:unhideWhenUsed="1"/>
-    <w:lsdException w:name="Table Grid 6" w:semiHidden="1" w:unhideWhenUsed="1"/>
-    <w:lsdException w:name="Table Grid 7" w:semiHidden="1" w:unhideWhenUsed="1"/>
-    <w:lsdException w:name="Table Grid 8" w:semiHidden="1" w:unhideWhenUsed="1"/>
-    <w:lsdException w:name="Table List 1" w:semiHidden="1" w:unhideWhenUsed="1"/>
-    <w:lsdException w:name="Table List 2" w:semiHidden="1" w:unhideWhenUsed="1"/>
-    <w:lsdException w:name="Table List 3" w:semiHidden="1" w:unhideWhenUsed="1"/>
-    <w:lsdException w:name="Table List 4" w:semiHidden="1" w:unhideWhenUsed="1"/>
-    <w:lsdException w:name="Table List 5" w:semiHidden="1" w:unhideWhenUsed="1"/>
-    <w:lsdException w:name="Table List 6" w:semiHidden="1" w:unhideWhenUsed="1"/>
-    <w:lsdException w:name="Table List 7" w:semiHidden="1" w:unhideWhenUsed="1"/>
-    <w:lsdException w:name="Table List 8" w:semiHidden="1" w:unhideWhenUsed="1"/>
-    <w:lsdException w:name="Table 3D effects 1" w:semiHidden="1" w:unhideWhenUsed="1"/>
-    <w:lsdException w:name="Table 3D effects 2" w:semiHidden="1" w:unhideWhenUsed="1"/>
-    <w:lsdException w:name="Table 3D effects 3" w:semiHidden="1" w:unhideWhenUsed="1"/>
-    <w:lsdException w:name="Table Contemporary" w:semiHidden="1" w:unhideWhenUsed="1"/>
-    <w:lsdException w:name="Table Elegant" w:semiHidden="1" w:unhideWhenUsed="1"/>
-    <w:lsdException w:name="Table Professional" w:semiHidden="1" w:unhideWhenUsed="1"/>
-    <w:lsdException w:name="Table Subtle 1" w:semiHidden="1" w:unhideWhenUsed="1"/>
-    <w:lsdException w:name="Table Subtle 2" w:semiHidden="1" w:unhideWhenUsed="1"/>
-    <w:lsdException w:name="Table Web 1" w:semiHidden="1" w:unhideWhenUsed="1"/>
-    <w:lsdException w:name="Table Web 2" w:semiHidden="1" w:unhideWhenUsed="1"/>
-    <w:lsdException w:name="Table Web 3" w:semiHidden="1" w:unhideWhenUsed="1"/>
-    <w:lsdException w:name="Balloon Text" w:semiHidden="1" w:unhideWhenUsed="1"/>
-    <w:lsdException w:name="Table Grid" w:uiPriority="59"/>
-    <w:lsdException w:name="Table Theme" w:semiHidden="1" w:unhideWhenUsed="1"/>
-    <w:lsdException w:name="Placeholder Text" w:semiHidden="1"/>
-    <w:lsdException w:name="No Spacing" w:uiPriority="1" w:qFormat="1"/>
-    <w:lsdException w:name="Light Shading" w:uiPriority="60"/>
-    <w:lsdException w:name="Light List" w:uiPriority="61"/>
-    <w:lsdException w:name="Light Grid" w:uiPriority="62"/>
-    <w:lsdException w:name="Medium Shading 1" w:uiPriority="63"/>
-    <w:lsdException w:name="Medium Shading 2" w:uiPriority="64"/>
-    <w:lsdException w:name="Medium List 1" w:uiPriority="65"/>
-    <w:lsdException w:name="Medium List 2" w:uiPriority="66"/>
-    <w:lsdException w:name="Medium Grid 1" w:uiPriority="67"/>
-    <w:lsdException w:name="Medium Grid 2" w:uiPriority="68"/>
-    <w:lsdException w:name="Medium Grid 3" w:uiPriority="69"/>
-    <w:lsdException w:name="Dark List" w:uiPriority="70"/>
-    <w:lsdException w:name="Colorful Shading" w:uiPriority="71"/>
-    <w:lsdException w:name="Colorful List" w:uiPriority="72"/>
-    <w:lsdException w:name="Colorful Grid" w:uiPriority="73"/>
-    <w:lsdException w:name="Light Shading Accent 1" w:uiPriority="60"/>
-    <w:lsdException w:name="Light List Accent 1" w:uiPriority="61"/>
-    <w:lsdException w:name="Light Grid Accent 1" w:uiPriority="62"/>
-    <w:lsdException w:name="Medium Shading 1 Accent 1" w:uiPriority="63"/>
-    <w:lsdException w:name="Medium Shading 2 Accent 1" w:uiPriority="64"/>
-    <w:lsdException w:name="Medium List 1 Accent 1" w:uiPriority="65"/>
-    <w:lsdException w:name="Revision" w:semiHidden="1"/>
-    <w:lsdException w:name="List Paragraph" w:uiPriority="34" w:qFormat="1"/>
-    <w:lsdException w:name="Quote" w:uiPriority="29" w:qFormat="1"/>
-    <w:lsdException w:name="Intense Quote" w:uiPriority="30" w:qFormat="1"/>
-    <w:lsdException w:name="Medium List 2 Accent 1" w:uiPriority="66"/>
-    <w:lsdException w:name="Medium Grid 1 Accent 1" w:uiPriority="67"/>
-    <w:lsdException w:name="Medium Grid 2 Accent 1" w:uiPriority="68"/>
-    <w:lsdException w:name="Medium Grid 3 Accent 1" w:uiPriority="69"/>
-    <w:lsdException w:name="Dark List Accent 1" w:uiPriority="70"/>
-    <w:lsdException w:name="Colorful Shading Accent 1" w:uiPriority="71"/>
-    <w:lsdException w:name="Colorful List Accent 1" w:uiPriority="72"/>
-    <w:lsdException w:name="Colorful Grid Accent 1" w:uiPriority="73"/>
-    <w:lsdException w:name="Light Shading Accent 2" w:uiPriority="60"/>
-    <w:lsdException w:name="Light List Accent 2" w:uiPriority="61"/>
-    <w:lsdException w:name="Light Grid Accent 2" w:uiPriority="62"/>
-    <w:lsdException w:name="Medium Shading 1 Accent 2" w:uiPriority="63"/>
-    <w:lsdException w:name="Medium Shading 2 Accent 2" w:uiPriority="64"/>
-    <w:lsdException w:name="Medium List 1 Accent 2" w:uiPriority="65"/>
-    <w:lsdException w:name="Medium List 2 Accent 2" w:uiPriority="66"/>
-    <w:lsdException w:name="Medium Grid 1 Accent 2" w:uiPriority="67"/>
-    <w:lsdException w:name="Medium Grid 2 Accent 2" w:uiPriority="68"/>
-    <w:lsdException w:name="Medium Grid 3 Accent 2" w:uiPriority="69"/>
-    <w:lsdException w:name="Dark List Accent 2" w:uiPriority="70"/>
-    <w:lsdException w:name="Colorful Shading Accent 2" w:uiPriority="71"/>
-    <w:lsdException w:name="Colorful List Accent 2" w:uiPriority="72"/>
-    <w:lsdException w:name="Colorful Grid Accent 2" w:uiPriority="73"/>
-    <w:lsdException w:name="Light Shading Accent 3" w:uiPriority="60"/>
-    <w:lsdException w:name="Light List Accent 3" w:uiPriority="61"/>
-    <w:lsdException w:name="Light Grid Accent 3" w:uiPriority="62"/>
-    <w:lsdException w:name="Medium Shading 1 Accent 3" w:uiPriority="63"/>
-    <w:lsdException w:name="Medium Shading 2 Accent 3" w:uiPriority="64"/>
-    <w:lsdException w:name="Medium List 1 Accent 3" w:uiPriority="65"/>
-    <w:lsdException w:name="Medium List 2 Accent 3" w:uiPriority="66"/>
-    <w:lsdException w:name="Medium Grid 1 Accent 3" w:uiPriority="67"/>
-    <w:lsdException w:name="Medium Grid 2 Accent 3" w:uiPriority="68"/>
-    <w:lsdException w:name="Medium Grid 3 Accent 3" w:uiPriority="69"/>
-    <w:lsdException w:name="Dark List Accent 3" w:uiPriority="70"/>
-    <w:lsdException w:name="Colorful Shading Accent 3" w:uiPriority="71"/>
-    <w:lsdException w:name="Colorful List Accent 3" w:uiPriority="72"/>
-    <w:lsdException w:name="Colorful Grid Accent 3" w:uiPriority="73"/>
-    <w:lsdException w:name="Light Shading Accent 4" w:uiPriority="60"/>
-    <w:lsdException w:name="Light List Accent 4" w:uiPriority="61"/>
-    <w:lsdException w:name="Light Grid Accent 4" w:uiPriority="62"/>
-    <w:lsdException w:name="Medium Shading 1 Accent 4" w:uiPriority="63"/>
-    <w:lsdException w:name="Medium Shading 2 Accent 4" w:uiPriority="64"/>
-    <w:lsdException w:name="Medium List 1 Accent 4" w:uiPriority="65"/>
-    <w:lsdException w:name="Medium List 2 Accent 4" w:uiPriority="66"/>
-    <w:lsdException w:name="Medium Grid 1 Accent 4" w:uiPriority="67"/>
-    <w:lsdException w:name="Medium Grid 2 Accent 4" w:uiPriority="68"/>
-    <w:lsdException w:name="Medium Grid 3 Accent 4" w:uiPriority="69"/>
-    <w:lsdException w:name="Dark List Accent 4" w:uiPriority="70"/>
-    <w:lsdException w:name="Colorful Shading Accent 4" w:uiPriority="71"/>
-    <w:lsdException w:name="Colorful List Accent 4" w:uiPriority="72"/>
-    <w:lsdException w:name="Colorful Grid Accent 4" w:uiPriority="73"/>
-    <w:lsdException w:name="Light Shading Accent 5" w:uiPriority="60"/>
-    <w:lsdException w:name="Light List Accent 5" w:uiPriority="61"/>
-    <w:lsdException w:name="Light Grid Accent 5" w:uiPriority="62"/>
-    <w:lsdException w:name="Medium Shading 1 Accent 5" w:uiPriority="63"/>
-    <w:lsdException w:name="Medium Shading 2 Accent 5" w:uiPriority="64"/>
-    <w:lsdException w:name="Medium List 1 Accent 5" w:uiPriority="65"/>
-    <w:lsdException w:name="Medium List 2 Accent 5" w:uiPriority="66"/>
-    <w:lsdException w:name="Medium Grid 1 Accent 5" w:uiPriority="67"/>
-    <w:lsdException w:name="Medium Grid 2 Accent 5" w:uiPriority="68"/>
-    <w:lsdException w:name="Medium Grid 3 Accent 5" w:uiPriority="69"/>
-    <w:lsdException w:name="Dark List Accent 5" w:uiPriority="70"/>
-    <w:lsdException w:name="Colorful Shading Accent 5" w:uiPriority="71"/>
-    <w:lsdException w:name="Colorful List Accent 5" w:uiPriority="72"/>
-    <w:lsdException w:name="Colorful Grid Accent 5" w:uiPriority="73"/>
-    <w:lsdException w:name="Light Shading Accent 6" w:uiPriority="60"/>
-    <w:lsdException w:name="Light List Accent 6" w:uiPriority="61"/>
-    <w:lsdException w:name="Light Grid Accent 6" w:uiPriority="62"/>
-    <w:lsdException w:name="Medium Shading 1 Accent 6" w:uiPriority="63"/>
-    <w:lsdException w:name="Medium Shading 2 Accent 6" w:uiPriority="64"/>
-    <w:lsdException w:name="Medium List 1 Accent 6" w:uiPriority="65"/>
-    <w:lsdException w:name="Medium List 2 Accent 6" w:uiPriority="66"/>
-    <w:lsdException w:name="Medium Grid 1 Accent 6" w:uiPriority="67"/>
-    <w:lsdException w:name="Medium Grid 2 Accent 6" w:uiPriority="68"/>
-    <w:lsdException w:name="Medium Grid 3 Accent 6" w:uiPriority="69"/>
-    <w:lsdException w:name="Dark List Accent 6" w:uiPriority="70"/>
-    <w:lsdException w:name="Colorful Shading Accent 6" w:uiPriority="71"/>
-    <w:lsdException w:name="Colorful List Accent 6" w:uiPriority="72"/>
-    <w:lsdException w:name="Colorful Grid Accent 6" w:uiPriority="73"/>
-    <w:lsdException w:name="Subtle Emphasis" w:uiPriority="19" w:qFormat="1"/>
-    <w:lsdException w:name="Intense Emphasis" w:uiPriority="21" w:qFormat="1"/>
-    <w:lsdException w:name="Subtle Reference" w:uiPriority="31" w:qFormat="1"/>
-    <w:lsdException w:name="Intense Reference" w:uiPriority="32" w:qFormat="1"/>
-    <w:lsdException w:name="Book Title" w:uiPriority="33" w:qFormat="1"/>
-    <w:lsdException w:name="Bibliography" w:semiHidden="1" w:uiPriority="37" w:unhideWhenUsed="1"/>
-    <w:lsdException w:name="TOC Heading" w:semiHidden="1" w:uiPriority="39" w:unhideWhenUsed="1" w:qFormat="1"/>
-    <w:lsdException w:name="Plain Table 1" w:uiPriority="41"/>
-    <w:lsdException w:name="Plain Table 2" w:uiPriority="42"/>
-    <w:lsdException w:name="Plain Table 3" w:uiPriority="43"/>
-    <w:lsdException w:name="Plain Table 4" w:uiPriority="44"/>
-    <w:lsdException w:name="Plain Table 5" w:uiPriority="45"/>
-    <w:lsdException w:name="Grid Table Light" w:uiPriority="40"/>
-    <w:lsdException w:name="Grid Table 1 Light" w:uiPriority="46"/>
-    <w:lsdException w:name="Grid Table 2" w:uiPriority="47"/>
-    <w:lsdException w:name="Grid Table 3" w:uiPriority="48"/>
-    <w:lsdException w:name="Grid Table 4" w:uiPriority="49"/>
-    <w:lsdException w:name="Grid Table 5 Dark" w:uiPriority="50"/>
-    <w:lsdException w:name="Grid Table 6 Colorful" w:uiPriority="51"/>
-    <w:lsdException w:name="Grid Table 7 Colorful" w:uiPriority="52"/>
-    <w:lsdException w:name="Grid Table 1 Light Accent 1" w:uiPriority="46"/>
-    <w:lsdException w:name="Grid Table 2 Accent 1" w:uiPriority="47"/>
-    <w:lsdException w:name="Grid Table 3 Accent 1" w:uiPriority="48"/>
-    <w:lsdException w:name="Grid Table 4 Accent 1" w:uiPriority="49"/>
-    <w:lsdException w:name="Grid Table 5 Dark Accent 1" w:uiPriority="50"/>
-    <w:lsdException w:name="Grid Table 6 Colorful Accent 1" w:uiPriority="51"/>
-    <w:lsdException w:name="Grid Table 7 Colorful Accent 1" w:uiPriority="52"/>
-    <w:lsdException w:name="Grid Table 1 Light Accent 2" w:uiPriority="46"/>
-    <w:lsdException w:name="Grid Table 2 Accent 2" w:uiPriority="47"/>
-    <w:lsdException w:name="Grid Table 3 Accent 2" w:uiPriority="48"/>
-    <w:lsdException w:name="Grid Table 4 Accent 2" w:uiPriority="49"/>
-    <w:lsdException w:name="Grid Table 5 Dark Accent 2" w:uiPriority="50"/>
-    <w:lsdException w:name="Grid Table 6 Colorful Accent 2" w:uiPriority="51"/>
-    <w:lsdException w:name="Grid Table 7 Colorful Accent 2" w:uiPriority="52"/>
-    <w:lsdException w:name="Grid Table 1 Light Accent 3" w:uiPriority="46"/>
-    <w:lsdException w:name="Grid Table 2 Accent 3" w:uiPriority="47"/>
-    <w:lsdException w:name="Grid Table 3 Accent 3" w:uiPriority="48"/>
-    <w:lsdException w:name="Grid Table 4 Accent 3" w:uiPriority="49"/>
-    <w:lsdException w:name="Grid Table 5 Dark Accent 3" w:uiPriority="50"/>
-    <w:lsdException w:name="Grid Table 6 Colorful Accent 3" w:uiPriority="51"/>
-    <w:lsdException w:name="Grid Table 7 Colorful Accent 3" w:uiPriority="52"/>
-    <w:lsdException w:name="Grid Table 1 Light Accent 4" w:uiPriority="46"/>
-    <w:lsdException w:name="Grid Table 2 Accent 4" w:uiPriority="47"/>
-    <w:lsdException w:name="Grid Table 3 Accent 4" w:uiPriority="48"/>
-    <w:lsdException w:name="Grid Table 4 Accent 4" w:uiPriority="49"/>
-    <w:lsdException w:name="Grid Table 5 Dark Accent 4" w:uiPriority="50"/>
-    <w:lsdException w:name="Grid Table 6 Colorful Accent 4" w:uiPriority="51"/>
-    <w:lsdException w:name="Grid Table 7 Colorful Accent 4" w:uiPriority="52"/>
-    <w:lsdException w:name="Grid Table 1 Light Accent 5" w:uiPriority="46"/>
-    <w:lsdException w:name="Grid Table 2 Accent 5" w:uiPriority="47"/>
-    <w:lsdException w:name="Grid Table 3 Accent 5" w:uiPriority="48"/>
-    <w:lsdException w:name="Grid Table 4 Accent 5" w:uiPriority="49"/>
-    <w:lsdException w:name="Grid Table 5 Dark Accent 5" w:uiPriority="50"/>
-    <w:lsdException w:name="Grid Table 6 Colorful Accent 5" w:uiPriority="51"/>
-    <w:lsdException w:name="Grid Table 7 Colorful Accent 5" w:uiPriority="52"/>
-    <w:lsdException w:name="Grid Table 1 Light Accent 6" w:uiPriority="46"/>
-    <w:lsdException w:name="Grid Table 2 Accent 6" w:uiPriority="47"/>
-    <w:lsdException w:name="Grid Table 3 Accent 6" w:uiPriority="48"/>
-    <w:lsdException w:name="Grid Table 4 Accent 6" w:uiPriority="49"/>
-    <w:lsdException w:name="Grid Table 5 Dark Accent 6" w:uiPriority="50"/>
-    <w:lsdException w:name="Grid Table 6 Colorful Accent 6" w:uiPriority="51"/>
-    <w:lsdException w:name="Grid Table 7 Colorful Accent 6" w:uiPriority="52"/>
-    <w:lsdException w:name="List Table 1 Light" w:uiPriority="46"/>
-    <w:lsdException w:name="List Table 2" w:uiPriority="47"/>
-    <w:lsdException w:name="List Table 3" w:uiPriority="48"/>
-    <w:lsdException w:name="List Table 4" w:uiPriority="49"/>
-    <w:lsdException w:name="List Table 5 Dark" w:uiPriority="50"/>
-    <w:lsdException w:name="List Table 6 Colorful" w:uiPriority="51"/>
-    <w:lsdException w:name="List Table 7 Colorful" w:uiPriority="52"/>
-    <w:lsdException w:name="List Table 1 Light Accent 1" w:uiPriority="46"/>
-    <w:lsdException w:name="List Table 2 Accent 1" w:uiPriority="47"/>
-    <w:lsdException w:name="List Table 3 Accent 1" w:uiPriority="48"/>
-    <w:lsdException w:name="List Table 4 Accent 1" w:uiPriority="49"/>
-    <w:lsdException w:name="List Table 5 Dark Accent 1" w:uiPriority="50"/>
-    <w:lsdException w:name="List Table 6 Colorful Accent 1" w:uiPriority="51"/>
-    <w:lsdException w:name="List Table 7 Colorful Accent 1" w:uiPriority="52"/>
-    <w:lsdException w:name="List Table 1 Light Accent 2" w:uiPriority="46"/>
-    <w:lsdException w:name="List Table 2 Accent 2" w:uiPriority="47"/>
-    <w:lsdException w:name="List Table 3 Accent 2" w:uiPriority="48"/>
-    <w:lsdException w:name="List Table 4 Accent 2" w:uiPriority="49"/>
-    <w:lsdException w:name="List Table 5 Dark Accent 2" w:uiPriority="50"/>
-    <w:lsdException w:name="List Table 6 Colorful Accent 2" w:uiPriority="51"/>
-    <w:lsdException w:name="List Table 7 Colorful Accent 2" w:uiPriority="52"/>
-    <w:lsdException w:name="List Table 1 Light Accent 3" w:uiPriority="46"/>
-    <w:lsdException w:name="List Table 2 Accent 3" w:uiPriority="47"/>
-    <w:lsdException w:name="List Table 3 Accent 3" w:uiPriority="48"/>
-    <w:lsdException w:name="List Table 4 Accent 3" w:uiPriority="49"/>
-    <w:lsdException w:name="List Table 5 Dark Accent 3" w:uiPriority="50"/>
-    <w:lsdException w:name="List Table 6 Colorful Accent 3" w:uiPriority="51"/>
-    <w:lsdException w:name="List Table 7 Colorful Accent 3" w:uiPriority="52"/>
-    <w:lsdException w:name="List Table 1 Light Accent 4" w:uiPriority="46"/>
-    <w:lsdException w:name="List Table 2 Accent 4" w:uiPriority="47"/>
-    <w:lsdException w:name="List Table 3 Accent 4" w:uiPriority="48"/>
-    <w:lsdException w:name="List Table 4 Accent 4" w:uiPriority="49"/>
-    <w:lsdException w:name="List Table 5 Dark Accent 4" w:uiPriority="50"/>
-    <w:lsdException w:name="List Table 6 Colorful Accent 4" w:uiPriority="51"/>
-    <w:lsdException w:name="List Table 7 Colorful Accent 4" w:uiPriority="52"/>
-    <w:lsdException w:name="List Table 1 Light Accent 5" w:uiPriority="46"/>
-    <w:lsdException w:name="List Table 2 Accent 5" w:uiPriority="47"/>
-    <w:lsdException w:name="List Table 3 Accent 5" w:uiPriority="48"/>
-    <w:lsdException w:name="List Table 4 Accent 5" w:uiPriority="49"/>
-    <w:lsdException w:name="List Table 5 Dark Accent 5" w:uiPriority="50"/>
-    <w:lsdException w:name="List Table 6 Colorful Accent 5" w:uiPriority="51"/>
-    <w:lsdException w:name="List Table 7 Colorful Accent 5" w:uiPriority="52"/>
-    <w:lsdException w:name="List Table 1 Light Accent 6" w:uiPriority="46"/>
-    <w:lsdException w:name="List Table 2 Accent 6" w:uiPriority="47"/>
-    <w:lsdException w:name="List Table 3 Accent 6" w:uiPriority="48"/>
-    <w:lsdException w:name="List Table 4 Accent 6" w:uiPriority="49"/>
-    <w:lsdException w:name="List Table 5 Dark Accent 6" w:uiPriority="50"/>
-    <w:lsdException w:name="List Table 6 Colorful Accent 6" w:uiPriority="51"/>
-    <w:lsdException w:name="List Table 7 Colorful Accent 6" w:uiPriority="52"/>
-    <w:lsdException w:name="Mention" w:semiHidden="1" w:unhideWhenUsed="1"/>
-    <w:lsdException w:name="Smart Hyperlink" w:semiHidden="1" w:unhideWhenUsed="1"/>
-    <w:lsdException w:name="Hashtag" w:semiHidden="1" w:unhideWhenUsed="1"/>
-    <w:lsdException w:name="Unresolved Mention" w:semiHidden="1" w:unhideWhenUsed="1"/>
-    <w:lsdException w:name="Smart Link" w:semiHidden="1" w:unhideWhenUsed="1"/>
-    <w:lsdException w:name="Smart Link Error" w:semiHidden="1" w:unhideWhenUsed="1"/>
+  <w:latentStyles w:defLockedState="0" w:defUIPriority="99" w:defSemiHidden="1" w:defUnhideWhenUsed="1" w:defQFormat="0" w:count="267">
+    <w:lsdException w:name="Normal" w:semiHidden="0" w:uiPriority="0" w:unhideWhenUsed="0" w:qFormat="1"/>
+    <w:lsdException w:name="heading 1" w:semiHidden="0" w:uiPriority="0" w:unhideWhenUsed="0" w:qFormat="1"/>
+    <w:lsdException w:name="heading 2" w:uiPriority="0" w:qFormat="1"/>
+    <w:lsdException w:name="heading 3" w:uiPriority="9" w:qFormat="1"/>
+    <w:lsdException w:name="heading 4" w:uiPriority="9" w:qFormat="1"/>
+    <w:lsdException w:name="heading 5" w:uiPriority="9" w:qFormat="1"/>
+    <w:lsdException w:name="heading 6" w:uiPriority="9" w:qFormat="1"/>
+    <w:lsdException w:name="heading 7" w:uiPriority="9" w:qFormat="1"/>
+    <w:lsdException w:name="heading 8" w:uiPriority="9" w:qFormat="1"/>
+    <w:lsdException w:name="heading 9" w:uiPriority="9" w:qFormat="1"/>
+    <w:lsdException w:name="toc 1" w:uiPriority="39"/>
+    <w:lsdException w:name="toc 2" w:uiPriority="39"/>
+    <w:lsdException w:name="toc 3" w:uiPriority="39"/>
+    <w:lsdException w:name="toc 4" w:uiPriority="39"/>
+    <w:lsdException w:name="toc 5" w:uiPriority="39"/>
+    <w:lsdException w:name="toc 6" w:uiPriority="39"/>
+    <w:lsdException w:name="toc 7" w:uiPriority="39"/>
+    <w:lsdException w:name="toc 8" w:uiPriority="39"/>
+    <w:lsdException w:name="toc 9" w:uiPriority="39"/>
+    <w:lsdException w:name="caption" w:uiPriority="35" w:qFormat="1"/>
+    <w:lsdException w:name="Title" w:semiHidden="0" w:uiPriority="10" w:unhideWhenUsed="0" w:qFormat="1"/>
+    <w:lsdException w:name="Default Paragraph Font" w:uiPriority="1"/>
+    <w:lsdException w:name="Subtitle" w:semiHidden="0" w:uiPriority="11" w:unhideWhenUsed="0" w:qFormat="1"/>
+    <w:lsdException w:name="Strong" w:semiHidden="0" w:uiPriority="22" w:unhideWhenUsed="0" w:qFormat="1"/>
+    <w:lsdException w:name="Emphasis" w:semiHidden="0" w:uiPriority="20" w:unhideWhenUsed="0" w:qFormat="1"/>
+    <w:lsdException w:name="Table Grid" w:semiHidden="0" w:uiPriority="59" w:unhideWhenUsed="0"/>
+    <w:lsdException w:name="Placeholder Text" w:unhideWhenUsed="0"/>
+    <w:lsdException w:name="No Spacing" w:semiHidden="0" w:uiPriority="1" w:unhideWhenUsed="0" w:qFormat="1"/>
+    <w:lsdException w:name="Light Shading" w:semiHidden="0" w:uiPriority="60" w:unhideWhenUsed="0"/>
+    <w:lsdException w:name="Light List" w:semiHidden="0" w:uiPriority="61" w:unhideWhenUsed="0"/>
+    <w:lsdException w:name="Light Grid" w:semiHidden="0" w:uiPriority="62" w:unhideWhenUsed="0"/>
+    <w:lsdException w:name="Medium Shading 1" w:semiHidden="0" w:uiPriority="63" w:unhideWhenUsed="0"/>
+    <w:lsdException w:name="Medium Shading 2" w:semiHidden="0" w:uiPriority="64" w:unhideWhenUsed="0"/>
+    <w:lsdException w:name="Medium List 1" w:semiHidden="0" w:uiPriority="65" w:unhideWhenUsed="0"/>
+    <w:lsdException w:name="Medium List 2" w:semiHidden="0" w:uiPriority="66" w:unhideWhenUsed="0"/>
+    <w:lsdException w:name="Medium Grid 1" w:semiHidden="0" w:uiPriority="67" w:unhideWhenUsed="0"/>
+    <w:lsdException w:name="Medium Grid 2" w:semiHidden="0" w:uiPriority="68" w:unhideWhenUsed="0"/>
+    <w:lsdException w:name="Medium Grid 3" w:semiHidden="0" w:uiPriority="69" w:unhideWhenUsed="0"/>
+    <w:lsdException w:name="Dark List" w:semiHidden="0" w:uiPriority="70" w:unhideWhenUsed="0"/>
+    <w:lsdException w:name="Colorful Shading" w:semiHidden="0" w:uiPriority="71" w:unhideWhenUsed="0"/>
+    <w:lsdException w:name="Colorful List" w:semiHidden="0" w:uiPriority="72" w:unhideWhenUsed="0"/>
+    <w:lsdException w:name="Colorful Grid" w:semiHidden="0" w:uiPriority="73" w:unhideWhenUsed="0"/>
+    <w:lsdException w:name="Light Shading Accent 1" w:semiHidden="0" w:uiPriority="60" w:unhideWhenUsed="0"/>
+    <w:lsdException w:name="Light List Accent 1" w:semiHidden="0" w:uiPriority="61" w:unhideWhenUsed="0"/>
+    <w:lsdException w:name="Light Grid Accent 1" w:semiHidden="0" w:uiPriority="62" w:unhideWhenUsed="0"/>
+    <w:lsdException w:name="Medium Shading 1 Accent 1" w:semiHidden="0" w:uiPriority="63" w:unhideWhenUsed="0"/>
+    <w:lsdException w:name="Medium Shading 2 Accent 1" w:semiHidden="0" w:uiPriority="64" w:unhideWhenUsed="0"/>
+    <w:lsdException w:name="Medium List 1 Accent 1" w:semiHidden="0" w:uiPriority="65" w:unhideWhenUsed="0"/>
+    <w:lsdException w:name="Revision" w:unhideWhenUsed="0"/>
+    <w:lsdException w:name="List Paragraph" w:semiHidden="0" w:uiPriority="34" w:unhideWhenUsed="0" w:qFormat="1"/>
+    <w:lsdException w:name="Quote" w:semiHidden="0" w:uiPriority="29" w:unhideWhenUsed="0" w:qFormat="1"/>
+    <w:lsdException w:name="Intense Quote" w:semiHidden="0" w:uiPriority="30" w:unhideWhenUsed="0" w:qFormat="1"/>
+    <w:lsdException w:name="Medium List 2 Accent 1" w:semiHidden="0" w:uiPriority="66" w:unhideWhenUsed="0"/>
+    <w:lsdException w:name="Medium Grid 1 Accent 1" w:semiHidden="0" w:uiPriority="67" w:unhideWhenUsed="0"/>
+    <w:lsdException w:name="Medium Grid 2 Accent 1" w:semiHidden="0" w:uiPriority="68" w:unhideWhenUsed="0"/>
+    <w:lsdException w:name="Medium Grid 3 Accent 1" w:semiHidden="0" w:uiPriority="69" w:unhideWhenUsed="0"/>
+    <w:lsdException w:name="Dark List Accent 1" w:semiHidden="0" w:uiPriority="70" w:unhideWhenUsed="0"/>
+    <w:lsdException w:name="Colorful Shading Accent 1" w:semiHidden="0" w:uiPriority="71" w:unhideWhenUsed="0"/>
+    <w:lsdException w:name="Colorful List Accent 1" w:semiHidden="0" w:uiPriority="72" w:unhideWhenUsed="0"/>
+    <w:lsdException w:name="Colorful Grid Accent 1" w:semiHidden="0" w:uiPriority="73" w:unhideWhenUsed="0"/>
+    <w:lsdException w:name="Light Shading Accent 2" w:semiHidden="0" w:uiPriority="60" w:unhideWhenUsed="0"/>
+    <w:lsdException w:name="Light List Accent 2" w:semiHidden="0" w:uiPriority="61" w:unhideWhenUsed="0"/>
+    <w:lsdException w:name="Light Grid Accent 2" w:semiHidden="0" w:uiPriority="62" w:unhideWhenUsed="0"/>
+    <w:lsdException w:name="Medium Shading 1 Accent 2" w:semiHidden="0" w:uiPriority="63" w:unhideWhenUsed="0"/>
+    <w:lsdException w:name="Medium Shading 2 Accent 2" w:semiHidden="0" w:uiPriority="64" w:unhideWhenUsed="0"/>
+    <w:lsdException w:name="Medium List 1 Accent 2" w:semiHidden="0" w:uiPriority="65" w:unhideWhenUsed="0"/>
+    <w:lsdException w:name="Medium List 2 Accent 2" w:semiHidden="0" w:uiPriority="66" w:unhideWhenUsed="0"/>
+    <w:lsdException w:name="Medium Grid 1 Accent 2" w:semiHidden="0" w:uiPriority="67" w:unhideWhenUsed="0"/>
+    <w:lsdException w:name="Medium Grid 2 Accent 2" w:semiHidden="0" w:uiPriority="68" w:unhideWhenUsed="0"/>
+    <w:lsdException w:name="Medium Grid 3 Accent 2" w:semiHidden="0" w:uiPriority="69" w:unhideWhenUsed="0"/>
+    <w:lsdException w:name="Dark List Accent 2" w:semiHidden="0" w:uiPriority="70" w:unhideWhenUsed="0"/>
+    <w:lsdException w:name="Colorful Shading Accent 2" w:semiHidden="0" w:uiPriority="71" w:unhideWhenUsed="0"/>
+    <w:lsdException w:name="Colorful List Accent 2" w:semiHidden="0" w:uiPriority="72" w:unhideWhenUsed="0"/>
+    <w:lsdException w:name="Colorful Grid Accent 2" w:semiHidden="0" w:uiPriority="73" w:unhideWhenUsed="0"/>
+    <w:lsdException w:name="Light Shading Accent 3" w:semiHidden="0" w:uiPriority="60" w:unhideWhenUsed="0"/>
+    <w:lsdException w:name="Light List Accent 3" w:semiHidden="0" w:uiPriority="61" w:unhideWhenUsed="0"/>
+    <w:lsdException w:name="Light Grid Accent 3" w:semiHidden="0" w:uiPriority="62" w:unhideWhenUsed="0"/>
+    <w:lsdException w:name="Medium Shading 1 Accent 3" w:semiHidden="0" w:uiPriority="63" w:unhideWhenUsed="0"/>
+    <w:lsdException w:name="Medium Shading 2 Accent 3" w:semiHidden="0" w:uiPriority="64" w:unhideWhenUsed="0"/>
+    <w:lsdException w:name="Medium List 1 Accent 3" w:semiHidden="0" w:uiPriority="65" w:unhideWhenUsed="0"/>
+    <w:lsdException w:name="Medium List 2 Accent 3" w:semiHidden="0" w:uiPriority="66" w:unhideWhenUsed="0"/>
+    <w:lsdException w:name="Medium Grid 1 Accent 3" w:semiHidden="0" w:uiPriority="67" w:unhideWhenUsed="0"/>
+    <w:lsdException w:name="Medium Grid 2 Accent 3" w:semiHidden="0" w:uiPriority="68" w:unhideWhenUsed="0"/>
+    <w:lsdException w:name="Medium Grid 3 Accent 3" w:semiHidden="0" w:uiPriority="69" w:unhideWhenUsed="0"/>
+    <w:lsdException w:name="Dark List Accent 3" w:semiHidden="0" w:uiPriority="70" w:unhideWhenUsed="0"/>
+    <w:lsdException w:name="Colorful Shading Accent 3" w:semiHidden="0" w:uiPriority="71" w:unhideWhenUsed="0"/>
+    <w:lsdException w:name="Colorful List Accent 3" w:semiHidden="0" w:uiPriority="72" w:unhideWhenUsed="0"/>
+    <w:lsdException w:name="Colorful Grid Accent 3" w:semiHidden="0" w:uiPriority="73" w:unhideWhenUsed="0"/>
+    <w:lsdException w:name="Light Shading Accent 4" w:semiHidden="0" w:uiPriority="60" w:unhideWhenUsed="0"/>
+    <w:lsdException w:name="Light List Accent 4" w:semiHidden="0" w:uiPriority="61" w:unhideWhenUsed="0"/>
+    <w:lsdException w:name="Light Grid Accent 4" w:semiHidden="0" w:uiPriority="62" w:unhideWhenUsed="0"/>
+    <w:lsdException w:name="Medium Shading 1 Accent 4" w:semiHidden="0" w:uiPriority="63" w:unhideWhenUsed="0"/>
+    <w:lsdException w:name="Medium Shading 2 Accent 4" w:semiHidden="0" w:uiPriority="64" w:unhideWhenUsed="0"/>
+    <w:lsdException w:name="Medium List 1 Accent 4" w:semiHidden="0" w:uiPriority="65" w:unhideWhenUsed="0"/>
+    <w:lsdException w:name="Medium List 2 Accent 4" w:semiHidden="0" w:uiPriority="66" w:unhideWhenUsed="0"/>
+    <w:lsdException w:name="Medium Grid 1 Accent 4" w:semiHidden="0" w:uiPriority="67" w:unhideWhenUsed="0"/>
+    <w:lsdException w:name="Medium Grid 2 Accent 4" w:semiHidden="0" w:uiPriority="68" w:unhideWhenUsed="0"/>
+    <w:lsdException w:name="Medium Grid 3 Accent 4" w:semiHidden="0" w:uiPriority="69" w:unhideWhenUsed="0"/>
+    <w:lsdException w:name="Dark List Accent 4" w:semiHidden="0" w:uiPriority="70" w:unhideWhenUsed="0"/>
+    <w:lsdException w:name="Colorful Shading Accent 4" w:semiHidden="0" w:uiPriority="71" w:unhideWhenUsed="0"/>
+    <w:lsdException w:name="Colorful List Accent 4" w:semiHidden="0" w:uiPriority="72" w:unhideWhenUsed="0"/>
+    <w:lsdException w:name="Colorful Grid Accent 4" w:semiHidden="0" w:uiPriority="73" w:unhideWhenUsed="0"/>
+    <w:lsdException w:name="Light Shading Accent 5" w:semiHidden="0" w:uiPriority="60" w:unhideWhenUsed="0"/>
+    <w:lsdException w:name="Light List Accent 5" w:semiHidden="0" w:uiPriority="61" w:unhideWhenUsed="0"/>
+    <w:lsdException w:name="Light Grid Accent 5" w:semiHidden="0" w:uiPriority="62" w:unhideWhenUsed="0"/>
+    <w:lsdException w:name="Medium Shading 1 Accent 5" w:semiHidden="0" w:uiPriority="63" w:unhideWhenUsed="0"/>
+    <w:lsdException w:name="Medium Shading 2 Accent 5" w:semiHidden="0" w:uiPriority="64" w:unhideWhenUsed="0"/>
+    <w:lsdException w:name="Medium List 1 Accent 5" w:semiHidden="0" w:uiPriority="65" w:unhideWhenUsed="0"/>
+    <w:lsdException w:name="Medium List 2 Accent 5" w:semiHidden="0" w:uiPriority="66" w:unhideWhenUsed="0"/>
+    <w:lsdException w:name="Medium Grid 1 Accent 5" w:semiHidden="0" w:uiPriority="67" w:unhideWhenUsed="0"/>
+    <w:lsdException w:name="Medium Grid 2 Accent 5" w:semiHidden="0" w:uiPriority="68" w:unhideWhenUsed="0"/>
+    <w:lsdException w:name="Medium Grid 3 Accent 5" w:semiHidden="0" w:uiPriority="69" w:unhideWhenUsed="0"/>
+    <w:lsdException w:name="Dark List Accent 5" w:semiHidden="0" w:uiPriority="70" w:unhideWhenUsed="0"/>
+    <w:lsdException w:name="Colorful Shading Accent 5" w:semiHidden="0" w:uiPriority="71" w:unhideWhenUsed="0"/>
+    <w:lsdException w:name="Colorful List Accent 5" w:semiHidden="0" w:uiPriority="72" w:unhideWhenUsed="0"/>
+    <w:lsdException w:name="Colorful Grid Accent 5" w:semiHidden="0" w:uiPriority="73" w:unhideWhenUsed="0"/>
+    <w:lsdException w:name="Light Shading Accent 6" w:semiHidden="0" w:uiPriority="60" w:unhideWhenUsed="0"/>
+    <w:lsdException w:name="Light List Accent 6" w:semiHidden="0" w:uiPriority="61" w:unhideWhenUsed="0"/>
+    <w:lsdException w:name="Light Grid Accent 6" w:semiHidden="0" w:uiPriority="62" w:unhideWhenUsed="0"/>
+    <w:lsdException w:name="Medium Shading 1 Accent 6" w:semiHidden="0" w:uiPriority="63" w:unhideWhenUsed="0"/>
+    <w:lsdException w:name="Medium Shading 2 Accent 6" w:semiHidden="0" w:uiPriority="64" w:unhideWhenUsed="0"/>
+    <w:lsdException w:name="Medium List 1 Accent 6" w:semiHidden="0" w:uiPriority="65" w:unhideWhenUsed="0"/>
+    <w:lsdException w:name="Medium List 2 Accent 6" w:semiHidden="0" w:uiPriority="66" w:unhideWhenUsed="0"/>
+    <w:lsdException w:name="Medium Grid 1 Accent 6" w:semiHidden="0" w:uiPriority="67" w:unhideWhenUsed="0"/>
+    <w:lsdException w:name="Medium Grid 2 Accent 6" w:semiHidden="0" w:uiPriority="68" w:unhideWhenUsed="0"/>
+    <w:lsdException w:name="Medium Grid 3 Accent 6" w:semiHidden="0" w:uiPriority="69" w:unhideWhenUsed="0"/>
+    <w:lsdException w:name="Dark List Accent 6" w:semiHidden="0" w:uiPriority="70" w:unhideWhenUsed="0"/>
+    <w:lsdException w:name="Colorful Shading Accent 6" w:semiHidden="0" w:uiPriority="71" w:unhideWhenUsed="0"/>
+    <w:lsdException w:name="Colorful List Accent 6" w:semiHidden="0" w:uiPriority="72" w:unhideWhenUsed="0"/>
+    <w:lsdException w:name="Colorful Grid Accent 6" w:semiHidden="0" w:uiPriority="73" w:unhideWhenUsed="0"/>
+    <w:lsdException w:name="Subtle Emphasis" w:semiHidden="0" w:uiPriority="19" w:unhideWhenUsed="0" w:qFormat="1"/>
+    <w:lsdException w:name="Intense Emphasis" w:semiHidden="0" w:uiPriority="21" w:unhideWhenUsed="0" w:qFormat="1"/>
+    <w:lsdException w:name="Subtle Reference" w:semiHidden="0" w:uiPriority="31" w:unhideWhenUsed="0" w:qFormat="1"/>
+    <w:lsdException w:name="Intense Reference" w:semiHidden="0" w:uiPriority="32" w:unhideWhenUsed="0" w:qFormat="1"/>
+    <w:lsdException w:name="Book Title" w:semiHidden="0" w:uiPriority="33" w:unhideWhenUsed="0" w:qFormat="1"/>
+    <w:lsdException w:name="Bibliography" w:uiPriority="37"/>
+    <w:lsdException w:name="TOC Heading" w:uiPriority="39" w:qFormat="1"/>
   </w:latentStyles>
   <w:style w:type="paragraph" w:default="1" w:styleId="Normal">
     <w:name w:val="Normal"/>
@@ -4290,6 +4038,7 @@
     <w:uiPriority w:val="99"/>
     <w:semiHidden/>
     <w:unhideWhenUsed/>
+    <w:qFormat/>
     <w:tblPr>
       <w:tblInd w:w="0" w:type="dxa"/>
       <w:tblCellMar>
@@ -4652,8 +4401,11 @@
     <w:tblPr>
       <w:tblStyleRowBandSize w:val="1"/>
       <w:tblStyleColBandSize w:val="1"/>
+      <w:tblInd w:w="0" w:type="dxa"/>
       <w:tblCellMar>
+        <w:top w:w="0" w:type="dxa"/>
         <w:left w:w="115" w:type="dxa"/>
+        <w:bottom w:w="0" w:type="dxa"/>
         <w:right w:w="115" w:type="dxa"/>
       </w:tblCellMar>
     </w:tblPr>
@@ -5023,35 +4775,35 @@
   <a:extraClrSchemeLst/>
   <a:extLst>
     <a:ext uri="{05A4C25C-085E-4340-85A3-A5531E510DB2}">
-      <thm15:themeFamily xmlns:thm15="http://schemas.microsoft.com/office/thememl/2012/main" name="Office Theme" id="{62F939B6-93AF-4DB8-9C6B-D6C7DFDC589F}" vid="{4A3C46E8-61CC-4603-A589-7422A47A8E4A}"/>
+      <thm15:themeFamily xmlns:thm15="http://schemas.microsoft.com/office/thememl/2012/main" xmlns="" name="Office Theme" id="{62F939B6-93AF-4DB8-9C6B-D6C7DFDC589F}" vid="{4A3C46E8-61CC-4603-A589-7422A47A8E4A}"/>
     </a:ext>
   </a:extLst>
 </a:theme>
 </file>
 
 <file path=customXml/item1.xml><?xml version="1.0" encoding="utf-8"?>
+<b:Sources xmlns:b="http://schemas.openxmlformats.org/officeDocument/2006/bibliography" xmlns="http://schemas.openxmlformats.org/officeDocument/2006/bibliography" SelectedStyle="\APASixthEditionOfficeOnline.xsl" StyleName="APA" Version="6"/>
+</file>
+
+<file path=customXml/item2.xml><?xml version="1.0" encoding="utf-8"?>
 <go:gDocsCustomXmlDataStorage xmlns:go="http://customooxmlschemas.google.com/" xmlns:r="http://schemas.openxmlformats.org/officeDocument/2006/relationships">
   <go:docsCustomData xmlns:go="http://customooxmlschemas.google.com/" roundtripDataSignature="AMtx7mjHvqmw4NSl8T6sX5JqJqxGGZZXdw==">AMUW2mVOGU/6utg8YMpzLio8aRAMLjB93W3ix46IZ19lOkKrjTKVqHLfyjrVhSFY4VcBOUeiMqcC4JM0/3ACXquEbfjLUK9hlbAyTzIEjUSHAwNvnPyKR29qHAKeM8NpokeP4uh0wTwI</go:docsCustomData>
 </go:gDocsCustomXmlDataStorage>
 </file>
 
-<file path=customXml/item2.xml><?xml version="1.0" encoding="utf-8"?>
-<b:Sources xmlns:b="http://schemas.openxmlformats.org/officeDocument/2006/bibliography" xmlns="http://schemas.openxmlformats.org/officeDocument/2006/bibliography" SelectedStyle="\APASixthEditionOfficeOnline.xsl" StyleName="APA" Version="6"/>
+<file path=customXml/itemProps1.xml><?xml version="1.0" encoding="utf-8"?>
+<ds:datastoreItem xmlns:ds="http://schemas.openxmlformats.org/officeDocument/2006/customXml" ds:itemID="{9ACD1E8E-1D9D-43E6-95DD-3891F77745CB}">
+  <ds:schemaRefs>
+    <ds:schemaRef ds:uri="http://schemas.openxmlformats.org/officeDocument/2006/bibliography"/>
+  </ds:schemaRefs>
+</ds:datastoreItem>
 </file>
 
-<file path=customXml/itemProps1.xml><?xml version="1.0" encoding="utf-8"?>
+<file path=customXml/itemProps2.xml><?xml version="1.0" encoding="utf-8"?>
 <ds:datastoreItem xmlns:ds="http://schemas.openxmlformats.org/officeDocument/2006/customXml" ds:itemID="{11111111-1234-1234-1234-123412341234}">
   <ds:schemaRefs>
     <ds:schemaRef ds:uri="http://customooxmlschemas.google.com/"/>
     <ds:schemaRef ds:uri="http://schemas.openxmlformats.org/officeDocument/2006/relationships"/>
   </ds:schemaRefs>
 </ds:datastoreItem>
-</file>
-
-<file path=customXml/itemProps2.xml><?xml version="1.0" encoding="utf-8"?>
-<ds:datastoreItem xmlns:ds="http://schemas.openxmlformats.org/officeDocument/2006/customXml" ds:itemID="{9ACD1E8E-1D9D-43E6-95DD-3891F77745CB}">
-  <ds:schemaRefs>
-    <ds:schemaRef ds:uri="http://schemas.openxmlformats.org/officeDocument/2006/bibliography"/>
-  </ds:schemaRefs>
-</ds:datastoreItem>
 </file>
</xml_diff>

<commit_message>
reference papers are added for cycloconverter part
</commit_message>
<xml_diff>
--- a/Paper/Performance Comparison of single-phase Cycloconverters with SiC Transistor and IGBT with different control strategies  (1).docx
+++ b/Paper/Performance Comparison of single-phase Cycloconverters with SiC Transistor and IGBT with different control strategies  (1).docx
@@ -1,6 +1,6 @@
 
 <file path=word/document.xml><?xml version="1.0" encoding="utf-8"?>
-<w:document xmlns:ve="http://schemas.openxmlformats.org/markup-compatibility/2006" xmlns:o="urn:schemas-microsoft-com:office:office" xmlns:r="http://schemas.openxmlformats.org/officeDocument/2006/relationships" xmlns:m="http://schemas.openxmlformats.org/officeDocument/2006/math" xmlns:v="urn:schemas-microsoft-com:vml" xmlns:wp="http://schemas.openxmlformats.org/drawingml/2006/wordprocessingDrawing" xmlns:w10="urn:schemas-microsoft-com:office:word" xmlns:w="http://schemas.openxmlformats.org/wordprocessingml/2006/main" xmlns:wne="http://schemas.microsoft.com/office/word/2006/wordml">
+<w:document xmlns:wpc="http://schemas.microsoft.com/office/word/2010/wordprocessingCanvas" xmlns:cx="http://schemas.microsoft.com/office/drawing/2014/chartex" xmlns:cx1="http://schemas.microsoft.com/office/drawing/2015/9/8/chartex" xmlns:cx2="http://schemas.microsoft.com/office/drawing/2015/10/21/chartex" xmlns:cx3="http://schemas.microsoft.com/office/drawing/2016/5/9/chartex" xmlns:cx4="http://schemas.microsoft.com/office/drawing/2016/5/10/chartex" xmlns:cx5="http://schemas.microsoft.com/office/drawing/2016/5/11/chartex" xmlns:cx6="http://schemas.microsoft.com/office/drawing/2016/5/12/chartex" xmlns:cx7="http://schemas.microsoft.com/office/drawing/2016/5/13/chartex" xmlns:cx8="http://schemas.microsoft.com/office/drawing/2016/5/14/chartex" xmlns:mc="http://schemas.openxmlformats.org/markup-compatibility/2006" xmlns:aink="http://schemas.microsoft.com/office/drawing/2016/ink" xmlns:am3d="http://schemas.microsoft.com/office/drawing/2017/model3d" xmlns:o="urn:schemas-microsoft-com:office:office" xmlns:r="http://schemas.openxmlformats.org/officeDocument/2006/relationships" xmlns:m="http://schemas.openxmlformats.org/officeDocument/2006/math" xmlns:v="urn:schemas-microsoft-com:vml" xmlns:wp14="http://schemas.microsoft.com/office/word/2010/wordprocessingDrawing" xmlns:wp="http://schemas.openxmlformats.org/drawingml/2006/wordprocessingDrawing" xmlns:w10="urn:schemas-microsoft-com:office:word" xmlns:w="http://schemas.openxmlformats.org/wordprocessingml/2006/main" xmlns:w14="http://schemas.microsoft.com/office/word/2010/wordml" xmlns:w15="http://schemas.microsoft.com/office/word/2012/wordml" xmlns:w16cid="http://schemas.microsoft.com/office/word/2016/wordml/cid" xmlns:w16se="http://schemas.microsoft.com/office/word/2015/wordml/symex" xmlns:wpg="http://schemas.microsoft.com/office/word/2010/wordprocessingGroup" xmlns:wpi="http://schemas.microsoft.com/office/word/2010/wordprocessingInk" xmlns:wne="http://schemas.microsoft.com/office/word/2006/wordml" xmlns:wps="http://schemas.microsoft.com/office/word/2010/wordprocessingShape" mc:Ignorable="w14 w15 w16se w16cid wp14">
   <w:body>
     <w:p>
       <w:pPr>
@@ -206,7 +206,6 @@
           <w:sz w:val="18"/>
           <w:szCs w:val="18"/>
         </w:rPr>
-        <w:lastRenderedPageBreak/>
         <w:t>Karthik K Bhat</w:t>
       </w:r>
     </w:p>
@@ -281,7 +280,6 @@
           <w:sz w:val="18"/>
           <w:szCs w:val="18"/>
         </w:rPr>
-        <w:lastRenderedPageBreak/>
         <w:t xml:space="preserve">Maithili J S </w:t>
       </w:r>
     </w:p>
@@ -364,7 +362,6 @@
           <w:sz w:val="18"/>
           <w:szCs w:val="18"/>
         </w:rPr>
-        <w:lastRenderedPageBreak/>
         <w:t>Anoop Narayana</w:t>
       </w:r>
     </w:p>
@@ -456,7 +453,6 @@
         </w:sectPr>
       </w:pPr>
       <w:r>
-        <w:lastRenderedPageBreak/>
         <w:br w:type="column"/>
       </w:r>
     </w:p>
@@ -490,7 +486,6 @@
           <w:sz w:val="18"/>
           <w:szCs w:val="18"/>
         </w:rPr>
-        <w:lastRenderedPageBreak/>
         <w:t>Abstract</w:t>
       </w:r>
       <w:r>
@@ -913,7 +908,6 @@
         <w:rPr>
           <w:shd w:val="clear" w:color="auto" w:fill="FFFFFF"/>
         </w:rPr>
-        <w:lastRenderedPageBreak/>
         <w:t xml:space="preserve">converter and an IGBT based DC/DC converter and thus concludes that the efficiency of an SiC converter is greater than that of the IGBT converter over an output power range. </w:t>
       </w:r>
       <w:r>
@@ -960,16 +954,100 @@
         <w:t xml:space="preserve"> A Cycloconverter is a device that converts constant voltage and frequency AC waveform to another AC waveform of lower frequency without using DC link in the conversion process th</w:t>
       </w:r>
       <w:r>
-        <w:t xml:space="preserve">us making it highly efficient. </w:t>
-      </w:r>
-      <w:r>
-        <w:t xml:space="preserve">Cycloconverters are extensively used for driving large motors like Rolling mills, water pumps, variable frequency speed control for  machines such as Induction motor, Industries etc. Blocking mode type and Circulating mode type are the two main types of Cycloconverters. </w:t>
+        <w:t>us making it highly efficient</w:t>
+      </w:r>
+      <w:r>
+        <w:t xml:space="preserve"> [6]</w:t>
+      </w:r>
+      <w:r>
+        <w:t xml:space="preserve">. </w:t>
+      </w:r>
+      <w:r>
+        <w:t>Cycloconverters are extensively used for driving large motors like Rolling mills</w:t>
+      </w:r>
+      <w:r>
+        <w:t>-[</w:t>
+      </w:r>
+      <w:r>
+        <w:t>7</w:t>
+      </w:r>
+      <w:r>
+        <w:t>]</w:t>
+      </w:r>
+      <w:r>
+        <w:t>, water pumps, variable frequency speed control for  machines such as Induction motor, Industries etc. Blocking mode type and Circulating mode type are the two main types of Cycloconverters</w:t>
+      </w:r>
+      <w:r>
+        <w:t>-[</w:t>
+      </w:r>
+      <w:r>
+        <w:t>8</w:t>
+      </w:r>
+      <w:r>
+        <w:t>]</w:t>
+      </w:r>
+      <w:r>
+        <w:t xml:space="preserve">. </w:t>
       </w:r>
       <w:r>
         <w:rPr>
           <w:shd w:val="clear" w:color="auto" w:fill="FFFFFF"/>
         </w:rPr>
-        <w:t>In Blocking mode, depending on the polarity of the load current, either the positive or negative converters are enabled. The blocking mode operation has some advantages over circulating mode operation as they don’t need any integroup reactors (IGR) reactors hence size and cost is less. The speed control of induction motor plays Important role in industries, there are various ways to control the speed of motor but considering it’s efficiency, this paper proposes a Silicon carbide  based Cycloconverter for the  single phase induction motor speed control. A single-phase to single-phase Cycloconverter consists of two full wave converters that are linked back to back.  </w:t>
+        <w:t>In Blocking mode, depending on the polarity of the load current, either the positive or negative converters are enabled. The blocking mode operation has some advantages over circulating mode operation as they don’t need any integroup reactors (IGR) reactors hence size and cost is less</w:t>
+      </w:r>
+      <w:r>
+        <w:rPr>
+          <w:shd w:val="clear" w:color="auto" w:fill="FFFFFF"/>
+        </w:rPr>
+        <w:t xml:space="preserve"> </w:t>
+      </w:r>
+      <w:r>
+        <w:rPr>
+          <w:shd w:val="clear" w:color="auto" w:fill="FFFFFF"/>
+        </w:rPr>
+        <w:t>. The speed control of induction motor plays Important role in industries, there are various ways to control the speed of motor but considering it’s efficiency</w:t>
+      </w:r>
+      <w:r>
+        <w:rPr>
+          <w:shd w:val="clear" w:color="auto" w:fill="FFFFFF"/>
+        </w:rPr>
+        <w:t xml:space="preserve"> [</w:t>
+      </w:r>
+      <w:r>
+        <w:rPr>
+          <w:shd w:val="clear" w:color="auto" w:fill="FFFFFF"/>
+        </w:rPr>
+        <w:t>9</w:t>
+      </w:r>
+      <w:r>
+        <w:rPr>
+          <w:shd w:val="clear" w:color="auto" w:fill="FFFFFF"/>
+        </w:rPr>
+        <w:t xml:space="preserve">] </w:t>
+      </w:r>
+      <w:r>
+        <w:rPr>
+          <w:shd w:val="clear" w:color="auto" w:fill="FFFFFF"/>
+        </w:rPr>
+        <w:t>, this paper proposes a Silicon carbide  based Cycloconverter for the  single phase induction motor speed control. A single-phase to single-phase Cycloconverter consists of two full wave converters that are linked back to back</w:t>
+      </w:r>
+      <w:r>
+        <w:rPr>
+          <w:shd w:val="clear" w:color="auto" w:fill="FFFFFF"/>
+        </w:rPr>
+        <w:t xml:space="preserve"> </w:t>
+      </w:r>
+      <w:r>
+        <w:rPr>
+          <w:shd w:val="clear" w:color="auto" w:fill="FFFFFF"/>
+        </w:rPr>
+        <w:t>.</w:t>
+      </w:r>
+      <w:r>
+        <w:rPr>
+          <w:shd w:val="clear" w:color="auto" w:fill="FFFFFF"/>
+        </w:rPr>
+        <w:t xml:space="preserve">  </w:t>
       </w:r>
     </w:p>
     <w:p>
@@ -1404,7 +1482,6 @@
           <w:rFonts w:ascii="Noto Sans Symbols" w:eastAsia="Noto Sans Symbols" w:hAnsi="Noto Sans Symbols" w:cs="Noto Sans Symbols"/>
           <w:color w:val="000000"/>
         </w:rPr>
-        <w:lastRenderedPageBreak/>
         <w:tab/>
       </w:r>
       <w:r>
@@ -2252,7 +2329,7 @@
           <w:insideV w:val="single" w:sz="4" w:space="0" w:color="000000"/>
         </w:tblBorders>
         <w:tblLayout w:type="fixed"/>
-        <w:tblLook w:val="0000"/>
+        <w:tblLook w:val="0000" w:firstRow="0" w:lastRow="0" w:firstColumn="0" w:lastColumn="0" w:noHBand="0" w:noVBand="0"/>
       </w:tblPr>
       <w:tblGrid>
         <w:gridCol w:w="720"/>
@@ -2512,7 +2589,6 @@
                 <w:sz w:val="16"/>
                 <w:szCs w:val="16"/>
               </w:rPr>
-              <w:lastRenderedPageBreak/>
               <w:t>copy</w:t>
             </w:r>
           </w:p>
@@ -3070,6 +3146,194 @@
     </w:p>
     <w:p>
       <w:pPr>
+        <w:numPr>
+          <w:ilvl w:val="0"/>
+          <w:numId w:val="1"/>
+        </w:numPr>
+        <w:pBdr>
+          <w:top w:val="nil"/>
+          <w:left w:val="nil"/>
+          <w:bottom w:val="nil"/>
+          <w:right w:val="nil"/>
+          <w:between w:val="nil"/>
+        </w:pBdr>
+        <w:spacing w:after="50"/>
+        <w:ind w:left="354" w:hanging="354"/>
+        <w:jc w:val="both"/>
+        <w:rPr>
+          <w:sz w:val="16"/>
+          <w:szCs w:val="16"/>
+        </w:rPr>
+      </w:pPr>
+      <w:r>
+        <w:rPr>
+          <w:sz w:val="16"/>
+          <w:szCs w:val="16"/>
+        </w:rPr>
+        <w:t xml:space="preserve">M. A. K. A. Biabani and M. A. Pasha, "Performance analysis of step up and step down cyclo converter," 2016 International Conference on </w:t>
+      </w:r>
+      <w:r>
+        <w:rPr>
+          <w:sz w:val="16"/>
+          <w:szCs w:val="16"/>
+        </w:rPr>
+        <w:lastRenderedPageBreak/>
+        <w:t>Electrical, Electronics, and Optimization Techniques (ICEEOT), Chennai, 2016, pp. 1590-1595.</w:t>
+      </w:r>
+    </w:p>
+    <w:p>
+      <w:pPr>
+        <w:numPr>
+          <w:ilvl w:val="0"/>
+          <w:numId w:val="1"/>
+        </w:numPr>
+        <w:pBdr>
+          <w:top w:val="nil"/>
+          <w:left w:val="nil"/>
+          <w:bottom w:val="nil"/>
+          <w:right w:val="nil"/>
+          <w:between w:val="nil"/>
+        </w:pBdr>
+        <w:spacing w:after="50"/>
+        <w:ind w:left="354" w:hanging="354"/>
+        <w:jc w:val="both"/>
+        <w:rPr>
+          <w:sz w:val="16"/>
+          <w:szCs w:val="16"/>
+        </w:rPr>
+      </w:pPr>
+      <w:r>
+        <w:rPr>
+          <w:color w:val="000000"/>
+          <w:sz w:val="16"/>
+          <w:szCs w:val="16"/>
+        </w:rPr>
+        <w:t>R. Hagmann, "AC-cycloconverter drives for cold and hot rolling mill applications," </w:t>
+      </w:r>
+      <w:r>
+        <w:rPr>
+          <w:rStyle w:val="Emphasis"/>
+          <w:color w:val="000000"/>
+          <w:sz w:val="16"/>
+          <w:szCs w:val="16"/>
+        </w:rPr>
+        <w:t>Conference Record of the 1991 IEEE Industry Applications Society Annual Meeting</w:t>
+      </w:r>
+      <w:r>
+        <w:rPr>
+          <w:color w:val="000000"/>
+          <w:sz w:val="16"/>
+          <w:szCs w:val="16"/>
+        </w:rPr>
+        <w:t>, Dearborn, MI, 1991, pp. 1134-1140 vol.2.</w:t>
+      </w:r>
+    </w:p>
+    <w:p>
+      <w:pPr>
+        <w:numPr>
+          <w:ilvl w:val="0"/>
+          <w:numId w:val="1"/>
+        </w:numPr>
+        <w:pBdr>
+          <w:top w:val="nil"/>
+          <w:left w:val="nil"/>
+          <w:bottom w:val="nil"/>
+          <w:right w:val="nil"/>
+          <w:between w:val="nil"/>
+        </w:pBdr>
+        <w:spacing w:after="50"/>
+        <w:ind w:left="354" w:hanging="354"/>
+        <w:jc w:val="both"/>
+        <w:rPr>
+          <w:sz w:val="16"/>
+          <w:szCs w:val="16"/>
+        </w:rPr>
+      </w:pPr>
+      <w:r>
+        <w:rPr>
+          <w:color w:val="000000"/>
+          <w:sz w:val="16"/>
+          <w:szCs w:val="16"/>
+        </w:rPr>
+        <w:t>M. Basirifar, "“A comparative study of circulating free and circulating current cycloconverters”," </w:t>
+      </w:r>
+      <w:r>
+        <w:rPr>
+          <w:rStyle w:val="Emphasis"/>
+          <w:color w:val="000000"/>
+          <w:sz w:val="16"/>
+          <w:szCs w:val="16"/>
+        </w:rPr>
+        <w:t>2010 First Power Quality Conferance</w:t>
+      </w:r>
+      <w:r>
+        <w:rPr>
+          <w:color w:val="000000"/>
+          <w:sz w:val="16"/>
+          <w:szCs w:val="16"/>
+        </w:rPr>
+        <w:t>, Tehran, 2010, pp. 1-1.</w:t>
+      </w:r>
+    </w:p>
+    <w:p>
+      <w:pPr>
+        <w:numPr>
+          <w:ilvl w:val="0"/>
+          <w:numId w:val="1"/>
+        </w:numPr>
+        <w:pBdr>
+          <w:top w:val="nil"/>
+          <w:left w:val="nil"/>
+          <w:bottom w:val="nil"/>
+          <w:right w:val="nil"/>
+          <w:between w:val="nil"/>
+        </w:pBdr>
+        <w:spacing w:after="50"/>
+        <w:ind w:left="354" w:hanging="354"/>
+        <w:jc w:val="both"/>
+        <w:rPr>
+          <w:sz w:val="16"/>
+          <w:szCs w:val="16"/>
+        </w:rPr>
+      </w:pPr>
+      <w:r>
+        <w:rPr>
+          <w:color w:val="000000"/>
+          <w:sz w:val="16"/>
+          <w:szCs w:val="16"/>
+        </w:rPr>
+        <w:t xml:space="preserve">B. Brindha, T. Porselvi and R. Ilayaraja, "Speed Control of Single and Three Phase Induction Motor Using Full Bridge </w:t>
+      </w:r>
+      <w:r>
+        <w:rPr>
+          <w:color w:val="000000"/>
+          <w:sz w:val="16"/>
+          <w:szCs w:val="16"/>
+        </w:rPr>
+        <w:t>Cycloconverter," </w:t>
+      </w:r>
+      <w:r>
+        <w:rPr>
+          <w:rStyle w:val="Emphasis"/>
+          <w:color w:val="000000"/>
+          <w:sz w:val="16"/>
+          <w:szCs w:val="16"/>
+        </w:rPr>
+        <w:t>2018 International Conference on Power, Energy, Control and Transmission Systems (ICPECTS)</w:t>
+      </w:r>
+      <w:r>
+        <w:rPr>
+          <w:color w:val="000000"/>
+          <w:sz w:val="16"/>
+          <w:szCs w:val="16"/>
+        </w:rPr>
+        <w:t>, Chennai, 2018, pp. 318-327.</w:t>
+      </w:r>
+      <w:bookmarkStart w:id="6" w:name="_GoBack"/>
+      <w:bookmarkEnd w:id="6"/>
+    </w:p>
+    <w:p>
+      <w:pPr>
         <w:pBdr>
           <w:top w:val="nil"/>
           <w:left w:val="nil"/>
@@ -3138,17 +3402,7 @@
           <w:b/>
           <w:color w:val="FF0000"/>
         </w:rPr>
-        <w:lastRenderedPageBreak/>
-        <w:t xml:space="preserve">This is the official template to be used by Power Electronics students for the special topic course </w:t>
-      </w:r>
-      <w:r>
-        <w:rPr>
-          <w:rFonts w:eastAsia="Times New Roman"/>
-          <w:b/>
-          <w:color w:val="FF0000"/>
-        </w:rPr>
-        <w:lastRenderedPageBreak/>
-        <w:t>conducted by Prof. Melisa Miranda.</w:t>
+        <w:t>This is the official template to be used by Power Electronics students for the special topic course conducted by Prof. Melisa Miranda.</w:t>
       </w:r>
     </w:p>
     <w:p>
@@ -3156,8 +3410,7 @@
         <w:rPr>
           <w:noProof/>
         </w:rPr>
-        <w:lastRenderedPageBreak/>
-        <w:pict>
+        <w:pict w14:anchorId="15D264B8">
           <v:rect id="Rectangle 2" o:spid="_x0000_s1026" style="position:absolute;left:0;text-align:left;margin-left:0;margin-top:19pt;width:252.75pt;height:90.75pt;z-index:251658240;visibility:visible" o:gfxdata="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">
             <v:stroke startarrowwidth="narrow" startarrowlength="short" endarrowwidth="narrow" endarrowlength="short"/>
             <v:textbox style="mso-next-textbox:#Rectangle 2" inset="2.53958mm,1.2694mm,2.53958mm,1.2694mm">
@@ -3200,8 +3453,8 @@
       </w:r>
     </w:p>
     <w:p>
-      <w:bookmarkStart w:id="6" w:name="_heading=h.gjdgxs" w:colFirst="0" w:colLast="0"/>
-      <w:bookmarkEnd w:id="6"/>
+      <w:bookmarkStart w:id="7" w:name="_heading=h.gjdgxs" w:colFirst="0" w:colLast="0"/>
+      <w:bookmarkEnd w:id="7"/>
     </w:p>
     <w:sectPr>
       <w:type w:val="continuous"/>
@@ -3216,7 +3469,7 @@
 </file>
 
 <file path=word/comments.xml><?xml version="1.0" encoding="utf-8"?>
-<w:comments xmlns:ve="http://schemas.openxmlformats.org/markup-compatibility/2006" xmlns:o="urn:schemas-microsoft-com:office:office" xmlns:r="http://schemas.openxmlformats.org/officeDocument/2006/relationships" xmlns:m="http://schemas.openxmlformats.org/officeDocument/2006/math" xmlns:v="urn:schemas-microsoft-com:vml" xmlns:wp="http://schemas.openxmlformats.org/drawingml/2006/wordprocessingDrawing" xmlns:w10="urn:schemas-microsoft-com:office:word" xmlns:w="http://schemas.openxmlformats.org/wordprocessingml/2006/main" xmlns:wne="http://schemas.microsoft.com/office/word/2006/wordml">
+<w:comments xmlns:wpc="http://schemas.microsoft.com/office/word/2010/wordprocessingCanvas" xmlns:cx="http://schemas.microsoft.com/office/drawing/2014/chartex" xmlns:cx1="http://schemas.microsoft.com/office/drawing/2015/9/8/chartex" xmlns:cx2="http://schemas.microsoft.com/office/drawing/2015/10/21/chartex" xmlns:cx3="http://schemas.microsoft.com/office/drawing/2016/5/9/chartex" xmlns:cx4="http://schemas.microsoft.com/office/drawing/2016/5/10/chartex" xmlns:cx5="http://schemas.microsoft.com/office/drawing/2016/5/11/chartex" xmlns:cx6="http://schemas.microsoft.com/office/drawing/2016/5/12/chartex" xmlns:cx7="http://schemas.microsoft.com/office/drawing/2016/5/13/chartex" xmlns:cx8="http://schemas.microsoft.com/office/drawing/2016/5/14/chartex" xmlns:mc="http://schemas.openxmlformats.org/markup-compatibility/2006" xmlns:aink="http://schemas.microsoft.com/office/drawing/2016/ink" xmlns:am3d="http://schemas.microsoft.com/office/drawing/2017/model3d" xmlns:o="urn:schemas-microsoft-com:office:office" xmlns:r="http://schemas.openxmlformats.org/officeDocument/2006/relationships" xmlns:m="http://schemas.openxmlformats.org/officeDocument/2006/math" xmlns:v="urn:schemas-microsoft-com:vml" xmlns:wp14="http://schemas.microsoft.com/office/word/2010/wordprocessingDrawing" xmlns:wp="http://schemas.openxmlformats.org/drawingml/2006/wordprocessingDrawing" xmlns:w10="urn:schemas-microsoft-com:office:word" xmlns:w="http://schemas.openxmlformats.org/wordprocessingml/2006/main" xmlns:w14="http://schemas.microsoft.com/office/word/2010/wordml" xmlns:w15="http://schemas.microsoft.com/office/word/2012/wordml" xmlns:w16cid="http://schemas.microsoft.com/office/word/2016/wordml/cid" xmlns:w16se="http://schemas.microsoft.com/office/word/2015/wordml/symex" xmlns:wpg="http://schemas.microsoft.com/office/word/2010/wordprocessingGroup" xmlns:wpi="http://schemas.microsoft.com/office/word/2010/wordprocessingInk" xmlns:wne="http://schemas.microsoft.com/office/word/2006/wordml" xmlns:wps="http://schemas.microsoft.com/office/word/2010/wordprocessingShape" mc:Ignorable="w14 w15 w16se w16cid wp14">
   <w:comment w:id="0" w:author="Clarence Tauro" w:date="2019-09-02T16:17:00Z" w:initials="CT">
     <w:p>
       <w:pPr>
@@ -3318,36 +3571,36 @@
 
 <file path=word/commentsExtended.xml><?xml version="1.0" encoding="utf-8"?>
 <w15:commentsEx xmlns:wpc="http://schemas.microsoft.com/office/word/2010/wordprocessingCanvas" xmlns:cx="http://schemas.microsoft.com/office/drawing/2014/chartex" xmlns:cx1="http://schemas.microsoft.com/office/drawing/2015/9/8/chartex" xmlns:cx2="http://schemas.microsoft.com/office/drawing/2015/10/21/chartex" xmlns:cx3="http://schemas.microsoft.com/office/drawing/2016/5/9/chartex" xmlns:cx4="http://schemas.microsoft.com/office/drawing/2016/5/10/chartex" xmlns:cx5="http://schemas.microsoft.com/office/drawing/2016/5/11/chartex" xmlns:cx6="http://schemas.microsoft.com/office/drawing/2016/5/12/chartex" xmlns:cx7="http://schemas.microsoft.com/office/drawing/2016/5/13/chartex" xmlns:cx8="http://schemas.microsoft.com/office/drawing/2016/5/14/chartex" xmlns:mc="http://schemas.openxmlformats.org/markup-compatibility/2006" xmlns:aink="http://schemas.microsoft.com/office/drawing/2016/ink" xmlns:am3d="http://schemas.microsoft.com/office/drawing/2017/model3d" xmlns:o="urn:schemas-microsoft-com:office:office" xmlns:r="http://schemas.openxmlformats.org/officeDocument/2006/relationships" xmlns:m="http://schemas.openxmlformats.org/officeDocument/2006/math" xmlns:v="urn:schemas-microsoft-com:vml" xmlns:wp14="http://schemas.microsoft.com/office/word/2010/wordprocessingDrawing" xmlns:wp="http://schemas.openxmlformats.org/drawingml/2006/wordprocessingDrawing" xmlns:w10="urn:schemas-microsoft-com:office:word" xmlns:w="http://schemas.openxmlformats.org/wordprocessingml/2006/main" xmlns:w14="http://schemas.microsoft.com/office/word/2010/wordml" xmlns:w15="http://schemas.microsoft.com/office/word/2012/wordml" xmlns:w16cid="http://schemas.microsoft.com/office/word/2016/wordml/cid" xmlns:w16se="http://schemas.microsoft.com/office/word/2015/wordml/symex" xmlns:wpg="http://schemas.microsoft.com/office/word/2010/wordprocessingGroup" xmlns:wpi="http://schemas.microsoft.com/office/word/2010/wordprocessingInk" xmlns:wne="http://schemas.microsoft.com/office/word/2006/wordml" xmlns:wps="http://schemas.microsoft.com/office/word/2010/wordprocessingShape" mc:Ignorable="w14 w15 w16se w16cid wp14">
-  <w15:commentEx w15:paraId="157620AA" w15:done="0"/>
-  <w15:commentEx w15:paraId="4834E811" w15:paraIdParent="157620AA" w15:done="0"/>
-  <w15:commentEx w15:paraId="6FCFC8F6" w15:done="0"/>
-  <w15:commentEx w15:paraId="1A332EF7" w15:paraIdParent="6FCFC8F6" w15:done="0"/>
-  <w15:commentEx w15:paraId="115D86D9" w15:done="0"/>
-  <w15:commentEx w15:paraId="5148B957" w15:paraIdParent="115D86D9" w15:done="0"/>
+  <w15:commentEx w15:paraId="70AEE56D" w15:done="0"/>
+  <w15:commentEx w15:paraId="00A46742" w15:done="0"/>
+  <w15:commentEx w15:paraId="3E1A0EBE" w15:done="0"/>
+  <w15:commentEx w15:paraId="08B4589C" w15:done="0"/>
+  <w15:commentEx w15:paraId="09B7FF7D" w15:done="0"/>
+  <w15:commentEx w15:paraId="72D11554" w15:done="0"/>
 </w15:commentsEx>
 </file>
 
 <file path=word/commentsIds.xml><?xml version="1.0" encoding="utf-8"?>
 <w16cid:commentsIds xmlns:wpc="http://schemas.microsoft.com/office/word/2010/wordprocessingCanvas" xmlns:cx="http://schemas.microsoft.com/office/drawing/2014/chartex" xmlns:cx1="http://schemas.microsoft.com/office/drawing/2015/9/8/chartex" xmlns:cx2="http://schemas.microsoft.com/office/drawing/2015/10/21/chartex" xmlns:cx3="http://schemas.microsoft.com/office/drawing/2016/5/9/chartex" xmlns:cx4="http://schemas.microsoft.com/office/drawing/2016/5/10/chartex" xmlns:cx5="http://schemas.microsoft.com/office/drawing/2016/5/11/chartex" xmlns:cx6="http://schemas.microsoft.com/office/drawing/2016/5/12/chartex" xmlns:cx7="http://schemas.microsoft.com/office/drawing/2016/5/13/chartex" xmlns:cx8="http://schemas.microsoft.com/office/drawing/2016/5/14/chartex" xmlns:mc="http://schemas.openxmlformats.org/markup-compatibility/2006" xmlns:aink="http://schemas.microsoft.com/office/drawing/2016/ink" xmlns:am3d="http://schemas.microsoft.com/office/drawing/2017/model3d" xmlns:o="urn:schemas-microsoft-com:office:office" xmlns:r="http://schemas.openxmlformats.org/officeDocument/2006/relationships" xmlns:m="http://schemas.openxmlformats.org/officeDocument/2006/math" xmlns:v="urn:schemas-microsoft-com:vml" xmlns:wp14="http://schemas.microsoft.com/office/word/2010/wordprocessingDrawing" xmlns:wp="http://schemas.openxmlformats.org/drawingml/2006/wordprocessingDrawing" xmlns:w10="urn:schemas-microsoft-com:office:word" xmlns:w="http://schemas.openxmlformats.org/wordprocessingml/2006/main" xmlns:w14="http://schemas.microsoft.com/office/word/2010/wordml" xmlns:w15="http://schemas.microsoft.com/office/word/2012/wordml" xmlns:w16cid="http://schemas.microsoft.com/office/word/2016/wordml/cid" xmlns:w16se="http://schemas.microsoft.com/office/word/2015/wordml/symex" xmlns:wpg="http://schemas.microsoft.com/office/word/2010/wordprocessingGroup" xmlns:wpi="http://schemas.microsoft.com/office/word/2010/wordprocessingInk" xmlns:wne="http://schemas.microsoft.com/office/word/2006/wordml" xmlns:wps="http://schemas.microsoft.com/office/word/2010/wordprocessingShape" mc:Ignorable="w14 w15 w16se w16cid wp14">
-  <w16cid:commentId w16cid:paraId="157620AA" w16cid:durableId="2117BF27"/>
-  <w16cid:commentId w16cid:paraId="4834E811" w16cid:durableId="211A6B41"/>
-  <w16cid:commentId w16cid:paraId="6FCFC8F6" w16cid:durableId="2117BF44"/>
-  <w16cid:commentId w16cid:paraId="1A332EF7" w16cid:durableId="211A6B43"/>
-  <w16cid:commentId w16cid:paraId="115D86D9" w16cid:durableId="2117BFF0"/>
-  <w16cid:commentId w16cid:paraId="5148B957" w16cid:durableId="211A6B45"/>
+  <w16cid:commentId w16cid:paraId="70AEE56D" w16cid:durableId="2122A112"/>
+  <w16cid:commentId w16cid:paraId="00A46742" w16cid:durableId="2122A113"/>
+  <w16cid:commentId w16cid:paraId="3E1A0EBE" w16cid:durableId="2122A114"/>
+  <w16cid:commentId w16cid:paraId="08B4589C" w16cid:durableId="2122A115"/>
+  <w16cid:commentId w16cid:paraId="09B7FF7D" w16cid:durableId="2122A116"/>
+  <w16cid:commentId w16cid:paraId="72D11554" w16cid:durableId="2122A117"/>
 </w16cid:commentsIds>
 </file>
 
 <file path=word/endnotes.xml><?xml version="1.0" encoding="utf-8"?>
-<w:endnotes xmlns:ve="http://schemas.openxmlformats.org/markup-compatibility/2006" xmlns:o="urn:schemas-microsoft-com:office:office" xmlns:r="http://schemas.openxmlformats.org/officeDocument/2006/relationships" xmlns:m="http://schemas.openxmlformats.org/officeDocument/2006/math" xmlns:v="urn:schemas-microsoft-com:vml" xmlns:wp="http://schemas.openxmlformats.org/drawingml/2006/wordprocessingDrawing" xmlns:w10="urn:schemas-microsoft-com:office:word" xmlns:w="http://schemas.openxmlformats.org/wordprocessingml/2006/main" xmlns:wne="http://schemas.microsoft.com/office/word/2006/wordml">
-  <w:endnote w:type="separator" w:id="0">
+<w:endnotes xmlns:wpc="http://schemas.microsoft.com/office/word/2010/wordprocessingCanvas" xmlns:cx="http://schemas.microsoft.com/office/drawing/2014/chartex" xmlns:cx1="http://schemas.microsoft.com/office/drawing/2015/9/8/chartex" xmlns:cx2="http://schemas.microsoft.com/office/drawing/2015/10/21/chartex" xmlns:cx3="http://schemas.microsoft.com/office/drawing/2016/5/9/chartex" xmlns:cx4="http://schemas.microsoft.com/office/drawing/2016/5/10/chartex" xmlns:cx5="http://schemas.microsoft.com/office/drawing/2016/5/11/chartex" xmlns:cx6="http://schemas.microsoft.com/office/drawing/2016/5/12/chartex" xmlns:cx7="http://schemas.microsoft.com/office/drawing/2016/5/13/chartex" xmlns:cx8="http://schemas.microsoft.com/office/drawing/2016/5/14/chartex" xmlns:mc="http://schemas.openxmlformats.org/markup-compatibility/2006" xmlns:aink="http://schemas.microsoft.com/office/drawing/2016/ink" xmlns:am3d="http://schemas.microsoft.com/office/drawing/2017/model3d" xmlns:o="urn:schemas-microsoft-com:office:office" xmlns:r="http://schemas.openxmlformats.org/officeDocument/2006/relationships" xmlns:m="http://schemas.openxmlformats.org/officeDocument/2006/math" xmlns:v="urn:schemas-microsoft-com:vml" xmlns:wp14="http://schemas.microsoft.com/office/word/2010/wordprocessingDrawing" xmlns:wp="http://schemas.openxmlformats.org/drawingml/2006/wordprocessingDrawing" xmlns:w10="urn:schemas-microsoft-com:office:word" xmlns:w="http://schemas.openxmlformats.org/wordprocessingml/2006/main" xmlns:w14="http://schemas.microsoft.com/office/word/2010/wordml" xmlns:w15="http://schemas.microsoft.com/office/word/2012/wordml" xmlns:w16cid="http://schemas.microsoft.com/office/word/2016/wordml/cid" xmlns:w16se="http://schemas.microsoft.com/office/word/2015/wordml/symex" xmlns:wpg="http://schemas.microsoft.com/office/word/2010/wordprocessingGroup" xmlns:wpi="http://schemas.microsoft.com/office/word/2010/wordprocessingInk" xmlns:wne="http://schemas.microsoft.com/office/word/2006/wordml" xmlns:wps="http://schemas.microsoft.com/office/word/2010/wordprocessingShape" mc:Ignorable="w14 w15 w16se w16cid wp14">
+  <w:endnote w:type="separator" w:id="-1">
     <w:p>
       <w:r>
         <w:separator/>
       </w:r>
     </w:p>
   </w:endnote>
-  <w:endnote w:type="continuationSeparator" w:id="1">
+  <w:endnote w:type="continuationSeparator" w:id="0">
     <w:p>
       <w:r>
         <w:continuationSeparator/>
@@ -3358,7 +3611,7 @@
 </file>
 
 <file path=word/footer1.xml><?xml version="1.0" encoding="utf-8"?>
-<w:ftr xmlns:ve="http://schemas.openxmlformats.org/markup-compatibility/2006" xmlns:o="urn:schemas-microsoft-com:office:office" xmlns:r="http://schemas.openxmlformats.org/officeDocument/2006/relationships" xmlns:m="http://schemas.openxmlformats.org/officeDocument/2006/math" xmlns:v="urn:schemas-microsoft-com:vml" xmlns:wp="http://schemas.openxmlformats.org/drawingml/2006/wordprocessingDrawing" xmlns:w10="urn:schemas-microsoft-com:office:word" xmlns:w="http://schemas.openxmlformats.org/wordprocessingml/2006/main" xmlns:wne="http://schemas.microsoft.com/office/word/2006/wordml">
+<w:ftr xmlns:wpc="http://schemas.microsoft.com/office/word/2010/wordprocessingCanvas" xmlns:cx="http://schemas.microsoft.com/office/drawing/2014/chartex" xmlns:cx1="http://schemas.microsoft.com/office/drawing/2015/9/8/chartex" xmlns:cx2="http://schemas.microsoft.com/office/drawing/2015/10/21/chartex" xmlns:cx3="http://schemas.microsoft.com/office/drawing/2016/5/9/chartex" xmlns:cx4="http://schemas.microsoft.com/office/drawing/2016/5/10/chartex" xmlns:cx5="http://schemas.microsoft.com/office/drawing/2016/5/11/chartex" xmlns:cx6="http://schemas.microsoft.com/office/drawing/2016/5/12/chartex" xmlns:cx7="http://schemas.microsoft.com/office/drawing/2016/5/13/chartex" xmlns:cx8="http://schemas.microsoft.com/office/drawing/2016/5/14/chartex" xmlns:mc="http://schemas.openxmlformats.org/markup-compatibility/2006" xmlns:aink="http://schemas.microsoft.com/office/drawing/2016/ink" xmlns:am3d="http://schemas.microsoft.com/office/drawing/2017/model3d" xmlns:o="urn:schemas-microsoft-com:office:office" xmlns:r="http://schemas.openxmlformats.org/officeDocument/2006/relationships" xmlns:m="http://schemas.openxmlformats.org/officeDocument/2006/math" xmlns:v="urn:schemas-microsoft-com:vml" xmlns:wp14="http://schemas.microsoft.com/office/word/2010/wordprocessingDrawing" xmlns:wp="http://schemas.openxmlformats.org/drawingml/2006/wordprocessingDrawing" xmlns:w10="urn:schemas-microsoft-com:office:word" xmlns:w="http://schemas.openxmlformats.org/wordprocessingml/2006/main" xmlns:w14="http://schemas.microsoft.com/office/word/2010/wordml" xmlns:w15="http://schemas.microsoft.com/office/word/2012/wordml" xmlns:w16cid="http://schemas.microsoft.com/office/word/2016/wordml/cid" xmlns:w16se="http://schemas.microsoft.com/office/word/2015/wordml/symex" xmlns:wpg="http://schemas.microsoft.com/office/word/2010/wordprocessingGroup" xmlns:wpi="http://schemas.microsoft.com/office/word/2010/wordprocessingInk" xmlns:wne="http://schemas.microsoft.com/office/word/2006/wordml" xmlns:wps="http://schemas.microsoft.com/office/word/2010/wordprocessingShape" mc:Ignorable="w14 w15 w16se w16cid wp14">
   <w:p>
     <w:pPr>
       <w:pBdr>
@@ -3394,15 +3647,15 @@
 </file>
 
 <file path=word/footnotes.xml><?xml version="1.0" encoding="utf-8"?>
-<w:footnotes xmlns:ve="http://schemas.openxmlformats.org/markup-compatibility/2006" xmlns:o="urn:schemas-microsoft-com:office:office" xmlns:r="http://schemas.openxmlformats.org/officeDocument/2006/relationships" xmlns:m="http://schemas.openxmlformats.org/officeDocument/2006/math" xmlns:v="urn:schemas-microsoft-com:vml" xmlns:wp="http://schemas.openxmlformats.org/drawingml/2006/wordprocessingDrawing" xmlns:w10="urn:schemas-microsoft-com:office:word" xmlns:w="http://schemas.openxmlformats.org/wordprocessingml/2006/main" xmlns:wne="http://schemas.microsoft.com/office/word/2006/wordml">
-  <w:footnote w:type="separator" w:id="0">
+<w:footnotes xmlns:wpc="http://schemas.microsoft.com/office/word/2010/wordprocessingCanvas" xmlns:cx="http://schemas.microsoft.com/office/drawing/2014/chartex" xmlns:cx1="http://schemas.microsoft.com/office/drawing/2015/9/8/chartex" xmlns:cx2="http://schemas.microsoft.com/office/drawing/2015/10/21/chartex" xmlns:cx3="http://schemas.microsoft.com/office/drawing/2016/5/9/chartex" xmlns:cx4="http://schemas.microsoft.com/office/drawing/2016/5/10/chartex" xmlns:cx5="http://schemas.microsoft.com/office/drawing/2016/5/11/chartex" xmlns:cx6="http://schemas.microsoft.com/office/drawing/2016/5/12/chartex" xmlns:cx7="http://schemas.microsoft.com/office/drawing/2016/5/13/chartex" xmlns:cx8="http://schemas.microsoft.com/office/drawing/2016/5/14/chartex" xmlns:mc="http://schemas.openxmlformats.org/markup-compatibility/2006" xmlns:aink="http://schemas.microsoft.com/office/drawing/2016/ink" xmlns:am3d="http://schemas.microsoft.com/office/drawing/2017/model3d" xmlns:o="urn:schemas-microsoft-com:office:office" xmlns:r="http://schemas.openxmlformats.org/officeDocument/2006/relationships" xmlns:m="http://schemas.openxmlformats.org/officeDocument/2006/math" xmlns:v="urn:schemas-microsoft-com:vml" xmlns:wp14="http://schemas.microsoft.com/office/word/2010/wordprocessingDrawing" xmlns:wp="http://schemas.openxmlformats.org/drawingml/2006/wordprocessingDrawing" xmlns:w10="urn:schemas-microsoft-com:office:word" xmlns:w="http://schemas.openxmlformats.org/wordprocessingml/2006/main" xmlns:w14="http://schemas.microsoft.com/office/word/2010/wordml" xmlns:w15="http://schemas.microsoft.com/office/word/2012/wordml" xmlns:w16cid="http://schemas.microsoft.com/office/word/2016/wordml/cid" xmlns:w16se="http://schemas.microsoft.com/office/word/2015/wordml/symex" xmlns:wpg="http://schemas.microsoft.com/office/word/2010/wordprocessingGroup" xmlns:wpi="http://schemas.microsoft.com/office/word/2010/wordprocessingInk" xmlns:wne="http://schemas.microsoft.com/office/word/2006/wordml" xmlns:wps="http://schemas.microsoft.com/office/word/2010/wordprocessingShape" mc:Ignorable="w14 w15 w16se w16cid wp14">
+  <w:footnote w:type="separator" w:id="-1">
     <w:p>
       <w:r>
         <w:separator/>
       </w:r>
     </w:p>
   </w:footnote>
-  <w:footnote w:type="continuationSeparator" w:id="1">
+  <w:footnote w:type="continuationSeparator" w:id="0">
     <w:p>
       <w:r>
         <w:continuationSeparator/>
@@ -3413,8 +3666,8 @@
 </file>
 
 <file path=word/numbering.xml><?xml version="1.0" encoding="utf-8"?>
-<w:numbering xmlns:ve="http://schemas.openxmlformats.org/markup-compatibility/2006" xmlns:o="urn:schemas-microsoft-com:office:office" xmlns:r="http://schemas.openxmlformats.org/officeDocument/2006/relationships" xmlns:m="http://schemas.openxmlformats.org/officeDocument/2006/math" xmlns:v="urn:schemas-microsoft-com:vml" xmlns:wp="http://schemas.openxmlformats.org/drawingml/2006/wordprocessingDrawing" xmlns:w10="urn:schemas-microsoft-com:office:word" xmlns:w="http://schemas.openxmlformats.org/wordprocessingml/2006/main" xmlns:wne="http://schemas.microsoft.com/office/word/2006/wordml">
-  <w:abstractNum w:abstractNumId="0">
+<w:numbering xmlns:wpc="http://schemas.microsoft.com/office/word/2010/wordprocessingCanvas" xmlns:cx="http://schemas.microsoft.com/office/drawing/2014/chartex" xmlns:cx1="http://schemas.microsoft.com/office/drawing/2015/9/8/chartex" xmlns:cx2="http://schemas.microsoft.com/office/drawing/2015/10/21/chartex" xmlns:cx3="http://schemas.microsoft.com/office/drawing/2016/5/9/chartex" xmlns:cx4="http://schemas.microsoft.com/office/drawing/2016/5/10/chartex" xmlns:cx5="http://schemas.microsoft.com/office/drawing/2016/5/11/chartex" xmlns:cx6="http://schemas.microsoft.com/office/drawing/2016/5/12/chartex" xmlns:cx7="http://schemas.microsoft.com/office/drawing/2016/5/13/chartex" xmlns:cx8="http://schemas.microsoft.com/office/drawing/2016/5/14/chartex" xmlns:mc="http://schemas.openxmlformats.org/markup-compatibility/2006" xmlns:aink="http://schemas.microsoft.com/office/drawing/2016/ink" xmlns:am3d="http://schemas.microsoft.com/office/drawing/2017/model3d" xmlns:o="urn:schemas-microsoft-com:office:office" xmlns:r="http://schemas.openxmlformats.org/officeDocument/2006/relationships" xmlns:m="http://schemas.openxmlformats.org/officeDocument/2006/math" xmlns:v="urn:schemas-microsoft-com:vml" xmlns:wp14="http://schemas.microsoft.com/office/word/2010/wordprocessingDrawing" xmlns:wp="http://schemas.openxmlformats.org/drawingml/2006/wordprocessingDrawing" xmlns:w10="urn:schemas-microsoft-com:office:word" xmlns:w="http://schemas.openxmlformats.org/wordprocessingml/2006/main" xmlns:w14="http://schemas.microsoft.com/office/word/2010/wordml" xmlns:w15="http://schemas.microsoft.com/office/word/2012/wordml" xmlns:w16cid="http://schemas.microsoft.com/office/word/2016/wordml/cid" xmlns:w16se="http://schemas.microsoft.com/office/word/2015/wordml/symex" xmlns:wpg="http://schemas.microsoft.com/office/word/2010/wordprocessingGroup" xmlns:wpi="http://schemas.microsoft.com/office/word/2010/wordprocessingInk" xmlns:wne="http://schemas.microsoft.com/office/word/2006/wordml" xmlns:wps="http://schemas.microsoft.com/office/word/2010/wordprocessingShape" mc:Ignorable="w14 w15 w16se w16cid wp14">
+  <w:abstractNum w:abstractNumId="0" w15:restartNumberingAfterBreak="0">
     <w:nsid w:val="0A701B5B"/>
     <w:multiLevelType w:val="multilevel"/>
     <w:tmpl w:val="405A33C4"/>
@@ -3511,7 +3764,7 @@
       </w:pPr>
     </w:lvl>
   </w:abstractNum>
-  <w:abstractNum w:abstractNumId="1">
+  <w:abstractNum w:abstractNumId="1" w15:restartNumberingAfterBreak="0">
     <w:nsid w:val="115B0702"/>
     <w:multiLevelType w:val="multilevel"/>
     <w:tmpl w:val="343C70D6"/>
@@ -3635,7 +3888,7 @@
       </w:pPr>
     </w:lvl>
   </w:abstractNum>
-  <w:abstractNum w:abstractNumId="2">
+  <w:abstractNum w:abstractNumId="2" w15:restartNumberingAfterBreak="0">
     <w:nsid w:val="32540613"/>
     <w:multiLevelType w:val="multilevel"/>
     <w:tmpl w:val="6144EA7A"/>
@@ -3748,7 +4001,7 @@
       </w:rPr>
     </w:lvl>
   </w:abstractNum>
-  <w:abstractNum w:abstractNumId="3">
+  <w:abstractNum w:abstractNumId="3" w15:restartNumberingAfterBreak="0">
     <w:nsid w:val="4FEB39D3"/>
     <w:multiLevelType w:val="multilevel"/>
     <w:tmpl w:val="1616922A"/>
@@ -3841,7 +4094,7 @@
       </w:pPr>
     </w:lvl>
   </w:abstractNum>
-  <w:abstractNum w:abstractNumId="4">
+  <w:abstractNum w:abstractNumId="4" w15:restartNumberingAfterBreak="0">
     <w:nsid w:val="79DA04A3"/>
     <w:multiLevelType w:val="multilevel"/>
     <w:tmpl w:val="3EEAFF5C"/>
@@ -3934,7 +4187,7 @@
       </w:pPr>
     </w:lvl>
   </w:abstractNum>
-  <w:abstractNum w:abstractNumId="5">
+  <w:abstractNum w:abstractNumId="5" w15:restartNumberingAfterBreak="0">
     <w:nsid w:val="7A22362E"/>
     <w:multiLevelType w:val="hybridMultilevel"/>
     <w:tmpl w:val="E6525B3A"/>
@@ -4024,7 +4277,7 @@
       </w:pPr>
     </w:lvl>
   </w:abstractNum>
-  <w:abstractNum w:abstractNumId="6">
+  <w:abstractNum w:abstractNumId="6" w15:restartNumberingAfterBreak="0">
     <w:nsid w:val="7DDF2806"/>
     <w:multiLevelType w:val="multilevel"/>
     <w:tmpl w:val="52DEA0D8"/>
@@ -4118,7 +4371,7 @@
       </w:pPr>
     </w:lvl>
   </w:abstractNum>
-  <w:abstractNum w:abstractNumId="7">
+  <w:abstractNum w:abstractNumId="7" w15:restartNumberingAfterBreak="0">
     <w:nsid w:val="7FD303B1"/>
     <w:multiLevelType w:val="hybridMultilevel"/>
     <w:tmpl w:val="5EFA2478"/>
@@ -4270,7 +4523,7 @@
 </file>
 
 <file path=word/styles.xml><?xml version="1.0" encoding="utf-8"?>
-<w:styles xmlns:r="http://schemas.openxmlformats.org/officeDocument/2006/relationships" xmlns:w="http://schemas.openxmlformats.org/wordprocessingml/2006/main">
+<w:styles xmlns:mc="http://schemas.openxmlformats.org/markup-compatibility/2006" xmlns:r="http://schemas.openxmlformats.org/officeDocument/2006/relationships" xmlns:w="http://schemas.openxmlformats.org/wordprocessingml/2006/main" xmlns:w14="http://schemas.microsoft.com/office/word/2010/wordml" xmlns:w15="http://schemas.microsoft.com/office/word/2012/wordml" xmlns:w16cid="http://schemas.microsoft.com/office/word/2016/wordml/cid" xmlns:w16se="http://schemas.microsoft.com/office/word/2015/wordml/symex" mc:Ignorable="w14 w15 w16se w16cid">
   <w:docDefaults>
     <w:rPrDefault>
       <w:rPr>
@@ -4284,144 +4537,384 @@
       </w:pPr>
     </w:pPrDefault>
   </w:docDefaults>
-  <w:latentStyles w:defLockedState="0" w:defUIPriority="99" w:defSemiHidden="1" w:defUnhideWhenUsed="1" w:defQFormat="0" w:count="267">
-    <w:lsdException w:name="Normal" w:semiHidden="0" w:uiPriority="0" w:unhideWhenUsed="0" w:qFormat="1"/>
-    <w:lsdException w:name="heading 1" w:semiHidden="0" w:uiPriority="0" w:unhideWhenUsed="0" w:qFormat="1"/>
-    <w:lsdException w:name="heading 2" w:uiPriority="0" w:qFormat="1"/>
-    <w:lsdException w:name="heading 3" w:uiPriority="9" w:qFormat="1"/>
-    <w:lsdException w:name="heading 4" w:uiPriority="9" w:qFormat="1"/>
-    <w:lsdException w:name="heading 5" w:uiPriority="9" w:qFormat="1"/>
-    <w:lsdException w:name="heading 6" w:uiPriority="9" w:qFormat="1"/>
-    <w:lsdException w:name="heading 7" w:uiPriority="9" w:qFormat="1"/>
-    <w:lsdException w:name="heading 8" w:uiPriority="9" w:qFormat="1"/>
-    <w:lsdException w:name="heading 9" w:uiPriority="9" w:qFormat="1"/>
-    <w:lsdException w:name="toc 1" w:uiPriority="39"/>
-    <w:lsdException w:name="toc 2" w:uiPriority="39"/>
-    <w:lsdException w:name="toc 3" w:uiPriority="39"/>
-    <w:lsdException w:name="toc 4" w:uiPriority="39"/>
-    <w:lsdException w:name="toc 5" w:uiPriority="39"/>
-    <w:lsdException w:name="toc 6" w:uiPriority="39"/>
-    <w:lsdException w:name="toc 7" w:uiPriority="39"/>
-    <w:lsdException w:name="toc 8" w:uiPriority="39"/>
-    <w:lsdException w:name="toc 9" w:uiPriority="39"/>
-    <w:lsdException w:name="caption" w:uiPriority="35" w:qFormat="1"/>
-    <w:lsdException w:name="Title" w:semiHidden="0" w:uiPriority="10" w:unhideWhenUsed="0" w:qFormat="1"/>
-    <w:lsdException w:name="Default Paragraph Font" w:uiPriority="1"/>
-    <w:lsdException w:name="Subtitle" w:semiHidden="0" w:uiPriority="11" w:unhideWhenUsed="0" w:qFormat="1"/>
-    <w:lsdException w:name="Strong" w:semiHidden="0" w:uiPriority="22" w:unhideWhenUsed="0" w:qFormat="1"/>
-    <w:lsdException w:name="Emphasis" w:semiHidden="0" w:uiPriority="20" w:unhideWhenUsed="0" w:qFormat="1"/>
-    <w:lsdException w:name="Table Grid" w:semiHidden="0" w:uiPriority="59" w:unhideWhenUsed="0"/>
-    <w:lsdException w:name="Placeholder Text" w:unhideWhenUsed="0"/>
-    <w:lsdException w:name="No Spacing" w:semiHidden="0" w:uiPriority="1" w:unhideWhenUsed="0" w:qFormat="1"/>
-    <w:lsdException w:name="Light Shading" w:semiHidden="0" w:uiPriority="60" w:unhideWhenUsed="0"/>
-    <w:lsdException w:name="Light List" w:semiHidden="0" w:uiPriority="61" w:unhideWhenUsed="0"/>
-    <w:lsdException w:name="Light Grid" w:semiHidden="0" w:uiPriority="62" w:unhideWhenUsed="0"/>
-    <w:lsdException w:name="Medium Shading 1" w:semiHidden="0" w:uiPriority="63" w:unhideWhenUsed="0"/>
-    <w:lsdException w:name="Medium Shading 2" w:semiHidden="0" w:uiPriority="64" w:unhideWhenUsed="0"/>
-    <w:lsdException w:name="Medium List 1" w:semiHidden="0" w:uiPriority="65" w:unhideWhenUsed="0"/>
-    <w:lsdException w:name="Medium List 2" w:semiHidden="0" w:uiPriority="66" w:unhideWhenUsed="0"/>
-    <w:lsdException w:name="Medium Grid 1" w:semiHidden="0" w:uiPriority="67" w:unhideWhenUsed="0"/>
-    <w:lsdException w:name="Medium Grid 2" w:semiHidden="0" w:uiPriority="68" w:unhideWhenUsed="0"/>
-    <w:lsdException w:name="Medium Grid 3" w:semiHidden="0" w:uiPriority="69" w:unhideWhenUsed="0"/>
-    <w:lsdException w:name="Dark List" w:semiHidden="0" w:uiPriority="70" w:unhideWhenUsed="0"/>
-    <w:lsdException w:name="Colorful Shading" w:semiHidden="0" w:uiPriority="71" w:unhideWhenUsed="0"/>
-    <w:lsdException w:name="Colorful List" w:semiHidden="0" w:uiPriority="72" w:unhideWhenUsed="0"/>
-    <w:lsdException w:name="Colorful Grid" w:semiHidden="0" w:uiPriority="73" w:unhideWhenUsed="0"/>
-    <w:lsdException w:name="Light Shading Accent 1" w:semiHidden="0" w:uiPriority="60" w:unhideWhenUsed="0"/>
-    <w:lsdException w:name="Light List Accent 1" w:semiHidden="0" w:uiPriority="61" w:unhideWhenUsed="0"/>
-    <w:lsdException w:name="Light Grid Accent 1" w:semiHidden="0" w:uiPriority="62" w:unhideWhenUsed="0"/>
-    <w:lsdException w:name="Medium Shading 1 Accent 1" w:semiHidden="0" w:uiPriority="63" w:unhideWhenUsed="0"/>
-    <w:lsdException w:name="Medium Shading 2 Accent 1" w:semiHidden="0" w:uiPriority="64" w:unhideWhenUsed="0"/>
-    <w:lsdException w:name="Medium List 1 Accent 1" w:semiHidden="0" w:uiPriority="65" w:unhideWhenUsed="0"/>
-    <w:lsdException w:name="Revision" w:unhideWhenUsed="0"/>
-    <w:lsdException w:name="List Paragraph" w:semiHidden="0" w:uiPriority="34" w:unhideWhenUsed="0" w:qFormat="1"/>
-    <w:lsdException w:name="Quote" w:semiHidden="0" w:uiPriority="29" w:unhideWhenUsed="0" w:qFormat="1"/>
-    <w:lsdException w:name="Intense Quote" w:semiHidden="0" w:uiPriority="30" w:unhideWhenUsed="0" w:qFormat="1"/>
-    <w:lsdException w:name="Medium List 2 Accent 1" w:semiHidden="0" w:uiPriority="66" w:unhideWhenUsed="0"/>
-    <w:lsdException w:name="Medium Grid 1 Accent 1" w:semiHidden="0" w:uiPriority="67" w:unhideWhenUsed="0"/>
-    <w:lsdException w:name="Medium Grid 2 Accent 1" w:semiHidden="0" w:uiPriority="68" w:unhideWhenUsed="0"/>
-    <w:lsdException w:name="Medium Grid 3 Accent 1" w:semiHidden="0" w:uiPriority="69" w:unhideWhenUsed="0"/>
-    <w:lsdException w:name="Dark List Accent 1" w:semiHidden="0" w:uiPriority="70" w:unhideWhenUsed="0"/>
-    <w:lsdException w:name="Colorful Shading Accent 1" w:semiHidden="0" w:uiPriority="71" w:unhideWhenUsed="0"/>
-    <w:lsdException w:name="Colorful List Accent 1" w:semiHidden="0" w:uiPriority="72" w:unhideWhenUsed="0"/>
-    <w:lsdException w:name="Colorful Grid Accent 1" w:semiHidden="0" w:uiPriority="73" w:unhideWhenUsed="0"/>
-    <w:lsdException w:name="Light Shading Accent 2" w:semiHidden="0" w:uiPriority="60" w:unhideWhenUsed="0"/>
-    <w:lsdException w:name="Light List Accent 2" w:semiHidden="0" w:uiPriority="61" w:unhideWhenUsed="0"/>
-    <w:lsdException w:name="Light Grid Accent 2" w:semiHidden="0" w:uiPriority="62" w:unhideWhenUsed="0"/>
-    <w:lsdException w:name="Medium Shading 1 Accent 2" w:semiHidden="0" w:uiPriority="63" w:unhideWhenUsed="0"/>
-    <w:lsdException w:name="Medium Shading 2 Accent 2" w:semiHidden="0" w:uiPriority="64" w:unhideWhenUsed="0"/>
-    <w:lsdException w:name="Medium List 1 Accent 2" w:semiHidden="0" w:uiPriority="65" w:unhideWhenUsed="0"/>
-    <w:lsdException w:name="Medium List 2 Accent 2" w:semiHidden="0" w:uiPriority="66" w:unhideWhenUsed="0"/>
-    <w:lsdException w:name="Medium Grid 1 Accent 2" w:semiHidden="0" w:uiPriority="67" w:unhideWhenUsed="0"/>
-    <w:lsdException w:name="Medium Grid 2 Accent 2" w:semiHidden="0" w:uiPriority="68" w:unhideWhenUsed="0"/>
-    <w:lsdException w:name="Medium Grid 3 Accent 2" w:semiHidden="0" w:uiPriority="69" w:unhideWhenUsed="0"/>
-    <w:lsdException w:name="Dark List Accent 2" w:semiHidden="0" w:uiPriority="70" w:unhideWhenUsed="0"/>
-    <w:lsdException w:name="Colorful Shading Accent 2" w:semiHidden="0" w:uiPriority="71" w:unhideWhenUsed="0"/>
-    <w:lsdException w:name="Colorful List Accent 2" w:semiHidden="0" w:uiPriority="72" w:unhideWhenUsed="0"/>
-    <w:lsdException w:name="Colorful Grid Accent 2" w:semiHidden="0" w:uiPriority="73" w:unhideWhenUsed="0"/>
-    <w:lsdException w:name="Light Shading Accent 3" w:semiHidden="0" w:uiPriority="60" w:unhideWhenUsed="0"/>
-    <w:lsdException w:name="Light List Accent 3" w:semiHidden="0" w:uiPriority="61" w:unhideWhenUsed="0"/>
-    <w:lsdException w:name="Light Grid Accent 3" w:semiHidden="0" w:uiPriority="62" w:unhideWhenUsed="0"/>
-    <w:lsdException w:name="Medium Shading 1 Accent 3" w:semiHidden="0" w:uiPriority="63" w:unhideWhenUsed="0"/>
-    <w:lsdException w:name="Medium Shading 2 Accent 3" w:semiHidden="0" w:uiPriority="64" w:unhideWhenUsed="0"/>
-    <w:lsdException w:name="Medium List 1 Accent 3" w:semiHidden="0" w:uiPriority="65" w:unhideWhenUsed="0"/>
-    <w:lsdException w:name="Medium List 2 Accent 3" w:semiHidden="0" w:uiPriority="66" w:unhideWhenUsed="0"/>
-    <w:lsdException w:name="Medium Grid 1 Accent 3" w:semiHidden="0" w:uiPriority="67" w:unhideWhenUsed="0"/>
-    <w:lsdException w:name="Medium Grid 2 Accent 3" w:semiHidden="0" w:uiPriority="68" w:unhideWhenUsed="0"/>
-    <w:lsdException w:name="Medium Grid 3 Accent 3" w:semiHidden="0" w:uiPriority="69" w:unhideWhenUsed="0"/>
-    <w:lsdException w:name="Dark List Accent 3" w:semiHidden="0" w:uiPriority="70" w:unhideWhenUsed="0"/>
-    <w:lsdException w:name="Colorful Shading Accent 3" w:semiHidden="0" w:uiPriority="71" w:unhideWhenUsed="0"/>
-    <w:lsdException w:name="Colorful List Accent 3" w:semiHidden="0" w:uiPriority="72" w:unhideWhenUsed="0"/>
-    <w:lsdException w:name="Colorful Grid Accent 3" w:semiHidden="0" w:uiPriority="73" w:unhideWhenUsed="0"/>
-    <w:lsdException w:name="Light Shading Accent 4" w:semiHidden="0" w:uiPriority="60" w:unhideWhenUsed="0"/>
-    <w:lsdException w:name="Light List Accent 4" w:semiHidden="0" w:uiPriority="61" w:unhideWhenUsed="0"/>
-    <w:lsdException w:name="Light Grid Accent 4" w:semiHidden="0" w:uiPriority="62" w:unhideWhenUsed="0"/>
-    <w:lsdException w:name="Medium Shading 1 Accent 4" w:semiHidden="0" w:uiPriority="63" w:unhideWhenUsed="0"/>
-    <w:lsdException w:name="Medium Shading 2 Accent 4" w:semiHidden="0" w:uiPriority="64" w:unhideWhenUsed="0"/>
-    <w:lsdException w:name="Medium List 1 Accent 4" w:semiHidden="0" w:uiPriority="65" w:unhideWhenUsed="0"/>
-    <w:lsdException w:name="Medium List 2 Accent 4" w:semiHidden="0" w:uiPriority="66" w:unhideWhenUsed="0"/>
-    <w:lsdException w:name="Medium Grid 1 Accent 4" w:semiHidden="0" w:uiPriority="67" w:unhideWhenUsed="0"/>
-    <w:lsdException w:name="Medium Grid 2 Accent 4" w:semiHidden="0" w:uiPriority="68" w:unhideWhenUsed="0"/>
-    <w:lsdException w:name="Medium Grid 3 Accent 4" w:semiHidden="0" w:uiPriority="69" w:unhideWhenUsed="0"/>
-    <w:lsdException w:name="Dark List Accent 4" w:semiHidden="0" w:uiPriority="70" w:unhideWhenUsed="0"/>
-    <w:lsdException w:name="Colorful Shading Accent 4" w:semiHidden="0" w:uiPriority="71" w:unhideWhenUsed="0"/>
-    <w:lsdException w:name="Colorful List Accent 4" w:semiHidden="0" w:uiPriority="72" w:unhideWhenUsed="0"/>
-    <w:lsdException w:name="Colorful Grid Accent 4" w:semiHidden="0" w:uiPriority="73" w:unhideWhenUsed="0"/>
-    <w:lsdException w:name="Light Shading Accent 5" w:semiHidden="0" w:uiPriority="60" w:unhideWhenUsed="0"/>
-    <w:lsdException w:name="Light List Accent 5" w:semiHidden="0" w:uiPriority="61" w:unhideWhenUsed="0"/>
-    <w:lsdException w:name="Light Grid Accent 5" w:semiHidden="0" w:uiPriority="62" w:unhideWhenUsed="0"/>
-    <w:lsdException w:name="Medium Shading 1 Accent 5" w:semiHidden="0" w:uiPriority="63" w:unhideWhenUsed="0"/>
-    <w:lsdException w:name="Medium Shading 2 Accent 5" w:semiHidden="0" w:uiPriority="64" w:unhideWhenUsed="0"/>
-    <w:lsdException w:name="Medium List 1 Accent 5" w:semiHidden="0" w:uiPriority="65" w:unhideWhenUsed="0"/>
-    <w:lsdException w:name="Medium List 2 Accent 5" w:semiHidden="0" w:uiPriority="66" w:unhideWhenUsed="0"/>
-    <w:lsdException w:name="Medium Grid 1 Accent 5" w:semiHidden="0" w:uiPriority="67" w:unhideWhenUsed="0"/>
-    <w:lsdException w:name="Medium Grid 2 Accent 5" w:semiHidden="0" w:uiPriority="68" w:unhideWhenUsed="0"/>
-    <w:lsdException w:name="Medium Grid 3 Accent 5" w:semiHidden="0" w:uiPriority="69" w:unhideWhenUsed="0"/>
-    <w:lsdException w:name="Dark List Accent 5" w:semiHidden="0" w:uiPriority="70" w:unhideWhenUsed="0"/>
-    <w:lsdException w:name="Colorful Shading Accent 5" w:semiHidden="0" w:uiPriority="71" w:unhideWhenUsed="0"/>
-    <w:lsdException w:name="Colorful List Accent 5" w:semiHidden="0" w:uiPriority="72" w:unhideWhenUsed="0"/>
-    <w:lsdException w:name="Colorful Grid Accent 5" w:semiHidden="0" w:uiPriority="73" w:unhideWhenUsed="0"/>
-    <w:lsdException w:name="Light Shading Accent 6" w:semiHidden="0" w:uiPriority="60" w:unhideWhenUsed="0"/>
-    <w:lsdException w:name="Light List Accent 6" w:semiHidden="0" w:uiPriority="61" w:unhideWhenUsed="0"/>
-    <w:lsdException w:name="Light Grid Accent 6" w:semiHidden="0" w:uiPriority="62" w:unhideWhenUsed="0"/>
-    <w:lsdException w:name="Medium Shading 1 Accent 6" w:semiHidden="0" w:uiPriority="63" w:unhideWhenUsed="0"/>
-    <w:lsdException w:name="Medium Shading 2 Accent 6" w:semiHidden="0" w:uiPriority="64" w:unhideWhenUsed="0"/>
-    <w:lsdException w:name="Medium List 1 Accent 6" w:semiHidden="0" w:uiPriority="65" w:unhideWhenUsed="0"/>
-    <w:lsdException w:name="Medium List 2 Accent 6" w:semiHidden="0" w:uiPriority="66" w:unhideWhenUsed="0"/>
-    <w:lsdException w:name="Medium Grid 1 Accent 6" w:semiHidden="0" w:uiPriority="67" w:unhideWhenUsed="0"/>
-    <w:lsdException w:name="Medium Grid 2 Accent 6" w:semiHidden="0" w:uiPriority="68" w:unhideWhenUsed="0"/>
-    <w:lsdException w:name="Medium Grid 3 Accent 6" w:semiHidden="0" w:uiPriority="69" w:unhideWhenUsed="0"/>
-    <w:lsdException w:name="Dark List Accent 6" w:semiHidden="0" w:uiPriority="70" w:unhideWhenUsed="0"/>
-    <w:lsdException w:name="Colorful Shading Accent 6" w:semiHidden="0" w:uiPriority="71" w:unhideWhenUsed="0"/>
-    <w:lsdException w:name="Colorful List Accent 6" w:semiHidden="0" w:uiPriority="72" w:unhideWhenUsed="0"/>
-    <w:lsdException w:name="Colorful Grid Accent 6" w:semiHidden="0" w:uiPriority="73" w:unhideWhenUsed="0"/>
-    <w:lsdException w:name="Subtle Emphasis" w:semiHidden="0" w:uiPriority="19" w:unhideWhenUsed="0" w:qFormat="1"/>
-    <w:lsdException w:name="Intense Emphasis" w:semiHidden="0" w:uiPriority="21" w:unhideWhenUsed="0" w:qFormat="1"/>
-    <w:lsdException w:name="Subtle Reference" w:semiHidden="0" w:uiPriority="31" w:unhideWhenUsed="0" w:qFormat="1"/>
-    <w:lsdException w:name="Intense Reference" w:semiHidden="0" w:uiPriority="32" w:unhideWhenUsed="0" w:qFormat="1"/>
-    <w:lsdException w:name="Book Title" w:semiHidden="0" w:uiPriority="33" w:unhideWhenUsed="0" w:qFormat="1"/>
-    <w:lsdException w:name="Bibliography" w:uiPriority="37"/>
-    <w:lsdException w:name="TOC Heading" w:uiPriority="39" w:qFormat="1"/>
+  <w:latentStyles w:defLockedState="0" w:defUIPriority="99" w:defSemiHidden="0" w:defUnhideWhenUsed="0" w:defQFormat="0" w:count="377">
+    <w:lsdException w:name="Normal" w:uiPriority="0" w:qFormat="1"/>
+    <w:lsdException w:name="heading 1" w:uiPriority="0" w:qFormat="1"/>
+    <w:lsdException w:name="heading 2" w:semiHidden="1" w:uiPriority="0" w:unhideWhenUsed="1" w:qFormat="1"/>
+    <w:lsdException w:name="heading 3" w:semiHidden="1" w:uiPriority="9" w:unhideWhenUsed="1" w:qFormat="1"/>
+    <w:lsdException w:name="heading 4" w:semiHidden="1" w:uiPriority="9" w:unhideWhenUsed="1" w:qFormat="1"/>
+    <w:lsdException w:name="heading 5" w:semiHidden="1" w:uiPriority="9" w:unhideWhenUsed="1" w:qFormat="1"/>
+    <w:lsdException w:name="heading 6" w:semiHidden="1" w:uiPriority="9" w:unhideWhenUsed="1" w:qFormat="1"/>
+    <w:lsdException w:name="heading 7" w:semiHidden="1" w:uiPriority="9" w:unhideWhenUsed="1" w:qFormat="1"/>
+    <w:lsdException w:name="heading 8" w:semiHidden="1" w:uiPriority="9" w:unhideWhenUsed="1" w:qFormat="1"/>
+    <w:lsdException w:name="heading 9" w:semiHidden="1" w:uiPriority="9" w:unhideWhenUsed="1" w:qFormat="1"/>
+    <w:lsdException w:name="index 1" w:semiHidden="1" w:unhideWhenUsed="1"/>
+    <w:lsdException w:name="index 2" w:semiHidden="1" w:unhideWhenUsed="1"/>
+    <w:lsdException w:name="index 3" w:semiHidden="1" w:unhideWhenUsed="1"/>
+    <w:lsdException w:name="index 4" w:semiHidden="1" w:unhideWhenUsed="1"/>
+    <w:lsdException w:name="index 5" w:semiHidden="1" w:unhideWhenUsed="1"/>
+    <w:lsdException w:name="index 6" w:semiHidden="1" w:unhideWhenUsed="1"/>
+    <w:lsdException w:name="index 7" w:semiHidden="1" w:unhideWhenUsed="1"/>
+    <w:lsdException w:name="index 8" w:semiHidden="1" w:unhideWhenUsed="1"/>
+    <w:lsdException w:name="index 9" w:semiHidden="1" w:unhideWhenUsed="1"/>
+    <w:lsdException w:name="toc 1" w:semiHidden="1" w:uiPriority="39" w:unhideWhenUsed="1"/>
+    <w:lsdException w:name="toc 2" w:semiHidden="1" w:uiPriority="39" w:unhideWhenUsed="1"/>
+    <w:lsdException w:name="toc 3" w:semiHidden="1" w:uiPriority="39" w:unhideWhenUsed="1"/>
+    <w:lsdException w:name="toc 4" w:semiHidden="1" w:uiPriority="39" w:unhideWhenUsed="1"/>
+    <w:lsdException w:name="toc 5" w:semiHidden="1" w:uiPriority="39" w:unhideWhenUsed="1"/>
+    <w:lsdException w:name="toc 6" w:semiHidden="1" w:uiPriority="39" w:unhideWhenUsed="1"/>
+    <w:lsdException w:name="toc 7" w:semiHidden="1" w:uiPriority="39" w:unhideWhenUsed="1"/>
+    <w:lsdException w:name="toc 8" w:semiHidden="1" w:uiPriority="39" w:unhideWhenUsed="1"/>
+    <w:lsdException w:name="toc 9" w:semiHidden="1" w:uiPriority="39" w:unhideWhenUsed="1"/>
+    <w:lsdException w:name="Normal Indent" w:semiHidden="1" w:unhideWhenUsed="1"/>
+    <w:lsdException w:name="footnote text" w:semiHidden="1" w:unhideWhenUsed="1"/>
+    <w:lsdException w:name="annotation text" w:semiHidden="1" w:unhideWhenUsed="1"/>
+    <w:lsdException w:name="header" w:semiHidden="1" w:unhideWhenUsed="1"/>
+    <w:lsdException w:name="footer" w:semiHidden="1" w:unhideWhenUsed="1"/>
+    <w:lsdException w:name="index heading" w:semiHidden="1" w:unhideWhenUsed="1"/>
+    <w:lsdException w:name="caption" w:semiHidden="1" w:uiPriority="35" w:unhideWhenUsed="1" w:qFormat="1"/>
+    <w:lsdException w:name="table of figures" w:semiHidden="1" w:unhideWhenUsed="1"/>
+    <w:lsdException w:name="envelope address" w:semiHidden="1" w:unhideWhenUsed="1"/>
+    <w:lsdException w:name="envelope return" w:semiHidden="1" w:unhideWhenUsed="1"/>
+    <w:lsdException w:name="footnote reference" w:semiHidden="1" w:unhideWhenUsed="1"/>
+    <w:lsdException w:name="annotation reference" w:semiHidden="1" w:unhideWhenUsed="1"/>
+    <w:lsdException w:name="line number" w:semiHidden="1" w:unhideWhenUsed="1"/>
+    <w:lsdException w:name="page number" w:semiHidden="1" w:unhideWhenUsed="1"/>
+    <w:lsdException w:name="endnote reference" w:semiHidden="1" w:unhideWhenUsed="1"/>
+    <w:lsdException w:name="endnote text" w:semiHidden="1" w:unhideWhenUsed="1"/>
+    <w:lsdException w:name="table of authorities" w:semiHidden="1" w:unhideWhenUsed="1"/>
+    <w:lsdException w:name="macro" w:semiHidden="1" w:unhideWhenUsed="1"/>
+    <w:lsdException w:name="toa heading" w:semiHidden="1" w:unhideWhenUsed="1"/>
+    <w:lsdException w:name="List" w:semiHidden="1" w:unhideWhenUsed="1"/>
+    <w:lsdException w:name="List Bullet" w:semiHidden="1" w:unhideWhenUsed="1"/>
+    <w:lsdException w:name="List Number" w:semiHidden="1" w:unhideWhenUsed="1"/>
+    <w:lsdException w:name="List 2" w:semiHidden="1" w:unhideWhenUsed="1"/>
+    <w:lsdException w:name="List 3" w:semiHidden="1" w:unhideWhenUsed="1"/>
+    <w:lsdException w:name="List 4" w:semiHidden="1" w:unhideWhenUsed="1"/>
+    <w:lsdException w:name="List 5" w:semiHidden="1" w:unhideWhenUsed="1"/>
+    <w:lsdException w:name="List Bullet 2" w:semiHidden="1" w:unhideWhenUsed="1"/>
+    <w:lsdException w:name="List Bullet 3" w:semiHidden="1" w:unhideWhenUsed="1"/>
+    <w:lsdException w:name="List Bullet 4" w:semiHidden="1" w:unhideWhenUsed="1"/>
+    <w:lsdException w:name="List Bullet 5" w:semiHidden="1" w:unhideWhenUsed="1"/>
+    <w:lsdException w:name="List Number 2" w:semiHidden="1" w:unhideWhenUsed="1"/>
+    <w:lsdException w:name="List Number 3" w:semiHidden="1" w:unhideWhenUsed="1"/>
+    <w:lsdException w:name="List Number 4" w:semiHidden="1" w:unhideWhenUsed="1"/>
+    <w:lsdException w:name="List Number 5" w:semiHidden="1" w:unhideWhenUsed="1"/>
+    <w:lsdException w:name="Title" w:uiPriority="10" w:qFormat="1"/>
+    <w:lsdException w:name="Closing" w:semiHidden="1" w:unhideWhenUsed="1"/>
+    <w:lsdException w:name="Signature" w:semiHidden="1" w:unhideWhenUsed="1"/>
+    <w:lsdException w:name="Default Paragraph Font" w:semiHidden="1" w:uiPriority="1" w:unhideWhenUsed="1"/>
+    <w:lsdException w:name="Body Text" w:semiHidden="1" w:unhideWhenUsed="1"/>
+    <w:lsdException w:name="Body Text Indent" w:semiHidden="1" w:unhideWhenUsed="1"/>
+    <w:lsdException w:name="List Continue" w:semiHidden="1" w:unhideWhenUsed="1"/>
+    <w:lsdException w:name="List Continue 2" w:semiHidden="1" w:unhideWhenUsed="1"/>
+    <w:lsdException w:name="List Continue 3" w:semiHidden="1" w:unhideWhenUsed="1"/>
+    <w:lsdException w:name="List Continue 4" w:semiHidden="1" w:unhideWhenUsed="1"/>
+    <w:lsdException w:name="List Continue 5" w:semiHidden="1" w:unhideWhenUsed="1"/>
+    <w:lsdException w:name="Message Header" w:semiHidden="1" w:unhideWhenUsed="1"/>
+    <w:lsdException w:name="Subtitle" w:uiPriority="11" w:qFormat="1"/>
+    <w:lsdException w:name="Salutation" w:semiHidden="1" w:unhideWhenUsed="1"/>
+    <w:lsdException w:name="Date" w:semiHidden="1" w:unhideWhenUsed="1"/>
+    <w:lsdException w:name="Body Text First Indent" w:semiHidden="1" w:unhideWhenUsed="1"/>
+    <w:lsdException w:name="Body Text First Indent 2" w:semiHidden="1" w:unhideWhenUsed="1"/>
+    <w:lsdException w:name="Note Heading" w:semiHidden="1" w:unhideWhenUsed="1"/>
+    <w:lsdException w:name="Body Text 2" w:semiHidden="1" w:unhideWhenUsed="1"/>
+    <w:lsdException w:name="Body Text 3" w:semiHidden="1" w:unhideWhenUsed="1"/>
+    <w:lsdException w:name="Body Text Indent 2" w:semiHidden="1" w:unhideWhenUsed="1"/>
+    <w:lsdException w:name="Body Text Indent 3" w:semiHidden="1" w:unhideWhenUsed="1"/>
+    <w:lsdException w:name="Block Text" w:semiHidden="1" w:unhideWhenUsed="1"/>
+    <w:lsdException w:name="Hyperlink" w:semiHidden="1" w:unhideWhenUsed="1"/>
+    <w:lsdException w:name="FollowedHyperlink" w:semiHidden="1" w:unhideWhenUsed="1"/>
+    <w:lsdException w:name="Strong" w:uiPriority="22" w:qFormat="1"/>
+    <w:lsdException w:name="Emphasis" w:uiPriority="20" w:qFormat="1"/>
+    <w:lsdException w:name="Document Map" w:semiHidden="1" w:unhideWhenUsed="1"/>
+    <w:lsdException w:name="Plain Text" w:semiHidden="1" w:unhideWhenUsed="1"/>
+    <w:lsdException w:name="E-mail Signature" w:semiHidden="1" w:unhideWhenUsed="1"/>
+    <w:lsdException w:name="HTML Top of Form" w:semiHidden="1" w:unhideWhenUsed="1"/>
+    <w:lsdException w:name="HTML Bottom of Form" w:semiHidden="1" w:unhideWhenUsed="1"/>
+    <w:lsdException w:name="Normal (Web)" w:semiHidden="1" w:unhideWhenUsed="1"/>
+    <w:lsdException w:name="HTML Acronym" w:semiHidden="1" w:unhideWhenUsed="1"/>
+    <w:lsdException w:name="HTML Address" w:semiHidden="1" w:unhideWhenUsed="1"/>
+    <w:lsdException w:name="HTML Cite" w:semiHidden="1" w:unhideWhenUsed="1"/>
+    <w:lsdException w:name="HTML Code" w:semiHidden="1" w:unhideWhenUsed="1"/>
+    <w:lsdException w:name="HTML Definition" w:semiHidden="1" w:unhideWhenUsed="1"/>
+    <w:lsdException w:name="HTML Keyboard" w:semiHidden="1" w:unhideWhenUsed="1"/>
+    <w:lsdException w:name="HTML Preformatted" w:semiHidden="1" w:unhideWhenUsed="1"/>
+    <w:lsdException w:name="HTML Sample" w:semiHidden="1" w:unhideWhenUsed="1"/>
+    <w:lsdException w:name="HTML Typewriter" w:semiHidden="1" w:unhideWhenUsed="1"/>
+    <w:lsdException w:name="HTML Variable" w:semiHidden="1" w:unhideWhenUsed="1"/>
+    <w:lsdException w:name="Normal Table" w:semiHidden="1" w:unhideWhenUsed="1"/>
+    <w:lsdException w:name="annotation subject" w:semiHidden="1" w:unhideWhenUsed="1"/>
+    <w:lsdException w:name="No List" w:semiHidden="1" w:unhideWhenUsed="1"/>
+    <w:lsdException w:name="Outline List 1" w:semiHidden="1" w:unhideWhenUsed="1"/>
+    <w:lsdException w:name="Outline List 2" w:semiHidden="1" w:unhideWhenUsed="1"/>
+    <w:lsdException w:name="Outline List 3" w:semiHidden="1" w:unhideWhenUsed="1"/>
+    <w:lsdException w:name="Table Simple 1" w:semiHidden="1" w:unhideWhenUsed="1"/>
+    <w:lsdException w:name="Table Simple 2" w:semiHidden="1" w:unhideWhenUsed="1"/>
+    <w:lsdException w:name="Table Simple 3" w:semiHidden="1" w:unhideWhenUsed="1"/>
+    <w:lsdException w:name="Table Classic 1" w:semiHidden="1" w:unhideWhenUsed="1"/>
+    <w:lsdException w:name="Table Classic 2" w:semiHidden="1" w:unhideWhenUsed="1"/>
+    <w:lsdException w:name="Table Classic 3" w:semiHidden="1" w:unhideWhenUsed="1"/>
+    <w:lsdException w:name="Table Classic 4" w:semiHidden="1" w:unhideWhenUsed="1"/>
+    <w:lsdException w:name="Table Colorful 1" w:semiHidden="1" w:unhideWhenUsed="1"/>
+    <w:lsdException w:name="Table Colorful 2" w:semiHidden="1" w:unhideWhenUsed="1"/>
+    <w:lsdException w:name="Table Colorful 3" w:semiHidden="1" w:unhideWhenUsed="1"/>
+    <w:lsdException w:name="Table Columns 1" w:semiHidden="1" w:unhideWhenUsed="1"/>
+    <w:lsdException w:name="Table Columns 2" w:semiHidden="1" w:unhideWhenUsed="1"/>
+    <w:lsdException w:name="Table Columns 3" w:semiHidden="1" w:unhideWhenUsed="1"/>
+    <w:lsdException w:name="Table Columns 4" w:semiHidden="1" w:unhideWhenUsed="1"/>
+    <w:lsdException w:name="Table Columns 5" w:semiHidden="1" w:unhideWhenUsed="1"/>
+    <w:lsdException w:name="Table Grid 1" w:semiHidden="1" w:unhideWhenUsed="1"/>
+    <w:lsdException w:name="Table Grid 2" w:semiHidden="1" w:unhideWhenUsed="1"/>
+    <w:lsdException w:name="Table Grid 3" w:semiHidden="1" w:unhideWhenUsed="1"/>
+    <w:lsdException w:name="Table Grid 4" w:semiHidden="1" w:unhideWhenUsed="1"/>
+    <w:lsdException w:name="Table Grid 5" w:semiHidden="1" w:unhideWhenUsed="1"/>
+    <w:lsdException w:name="Table Grid 6" w:semiHidden="1" w:unhideWhenUsed="1"/>
+    <w:lsdException w:name="Table Grid 7" w:semiHidden="1" w:unhideWhenUsed="1"/>
+    <w:lsdException w:name="Table Grid 8" w:semiHidden="1" w:unhideWhenUsed="1"/>
+    <w:lsdException w:name="Table List 1" w:semiHidden="1" w:unhideWhenUsed="1"/>
+    <w:lsdException w:name="Table List 2" w:semiHidden="1" w:unhideWhenUsed="1"/>
+    <w:lsdException w:name="Table List 3" w:semiHidden="1" w:unhideWhenUsed="1"/>
+    <w:lsdException w:name="Table List 4" w:semiHidden="1" w:unhideWhenUsed="1"/>
+    <w:lsdException w:name="Table List 5" w:semiHidden="1" w:unhideWhenUsed="1"/>
+    <w:lsdException w:name="Table List 6" w:semiHidden="1" w:unhideWhenUsed="1"/>
+    <w:lsdException w:name="Table List 7" w:semiHidden="1" w:unhideWhenUsed="1"/>
+    <w:lsdException w:name="Table List 8" w:semiHidden="1" w:unhideWhenUsed="1"/>
+    <w:lsdException w:name="Table 3D effects 1" w:semiHidden="1" w:unhideWhenUsed="1"/>
+    <w:lsdException w:name="Table 3D effects 2" w:semiHidden="1" w:unhideWhenUsed="1"/>
+    <w:lsdException w:name="Table 3D effects 3" w:semiHidden="1" w:unhideWhenUsed="1"/>
+    <w:lsdException w:name="Table Contemporary" w:semiHidden="1" w:unhideWhenUsed="1"/>
+    <w:lsdException w:name="Table Elegant" w:semiHidden="1" w:unhideWhenUsed="1"/>
+    <w:lsdException w:name="Table Professional" w:semiHidden="1" w:unhideWhenUsed="1"/>
+    <w:lsdException w:name="Table Subtle 1" w:semiHidden="1" w:unhideWhenUsed="1"/>
+    <w:lsdException w:name="Table Subtle 2" w:semiHidden="1" w:unhideWhenUsed="1"/>
+    <w:lsdException w:name="Table Web 1" w:semiHidden="1" w:unhideWhenUsed="1"/>
+    <w:lsdException w:name="Table Web 2" w:semiHidden="1" w:unhideWhenUsed="1"/>
+    <w:lsdException w:name="Table Web 3" w:semiHidden="1" w:unhideWhenUsed="1"/>
+    <w:lsdException w:name="Balloon Text" w:semiHidden="1" w:unhideWhenUsed="1"/>
+    <w:lsdException w:name="Table Grid" w:semiHidden="1" w:uiPriority="59" w:unhideWhenUsed="1"/>
+    <w:lsdException w:name="Table Theme" w:semiHidden="1" w:unhideWhenUsed="1"/>
+    <w:lsdException w:name="Placeholder Text" w:semiHidden="1"/>
+    <w:lsdException w:name="No Spacing" w:uiPriority="1" w:qFormat="1"/>
+    <w:lsdException w:name="Light Shading" w:uiPriority="60"/>
+    <w:lsdException w:name="Light List" w:uiPriority="61"/>
+    <w:lsdException w:name="Light Grid" w:uiPriority="62"/>
+    <w:lsdException w:name="Medium Shading 1" w:uiPriority="63"/>
+    <w:lsdException w:name="Medium Shading 2" w:uiPriority="64"/>
+    <w:lsdException w:name="Medium List 1" w:uiPriority="65"/>
+    <w:lsdException w:name="Medium List 2" w:uiPriority="66"/>
+    <w:lsdException w:name="Medium Grid 1" w:uiPriority="67"/>
+    <w:lsdException w:name="Medium Grid 2" w:uiPriority="68"/>
+    <w:lsdException w:name="Medium Grid 3" w:uiPriority="69"/>
+    <w:lsdException w:name="Dark List" w:uiPriority="70"/>
+    <w:lsdException w:name="Colorful Shading" w:uiPriority="71"/>
+    <w:lsdException w:name="Colorful List" w:uiPriority="72"/>
+    <w:lsdException w:name="Colorful Grid" w:uiPriority="73"/>
+    <w:lsdException w:name="Light Shading Accent 1" w:uiPriority="60"/>
+    <w:lsdException w:name="Light List Accent 1" w:uiPriority="61"/>
+    <w:lsdException w:name="Light Grid Accent 1" w:uiPriority="62"/>
+    <w:lsdException w:name="Medium Shading 1 Accent 1" w:uiPriority="63"/>
+    <w:lsdException w:name="Medium Shading 2 Accent 1" w:uiPriority="64"/>
+    <w:lsdException w:name="Medium List 1 Accent 1" w:uiPriority="65"/>
+    <w:lsdException w:name="Revision" w:semiHidden="1"/>
+    <w:lsdException w:name="List Paragraph" w:uiPriority="34" w:qFormat="1"/>
+    <w:lsdException w:name="Quote" w:uiPriority="29" w:qFormat="1"/>
+    <w:lsdException w:name="Intense Quote" w:uiPriority="30" w:qFormat="1"/>
+    <w:lsdException w:name="Medium List 2 Accent 1" w:uiPriority="66"/>
+    <w:lsdException w:name="Medium Grid 1 Accent 1" w:uiPriority="67"/>
+    <w:lsdException w:name="Medium Grid 2 Accent 1" w:uiPriority="68"/>
+    <w:lsdException w:name="Medium Grid 3 Accent 1" w:uiPriority="69"/>
+    <w:lsdException w:name="Dark List Accent 1" w:uiPriority="70"/>
+    <w:lsdException w:name="Colorful Shading Accent 1" w:uiPriority="71"/>
+    <w:lsdException w:name="Colorful List Accent 1" w:uiPriority="72"/>
+    <w:lsdException w:name="Colorful Grid Accent 1" w:uiPriority="73"/>
+    <w:lsdException w:name="Light Shading Accent 2" w:uiPriority="60"/>
+    <w:lsdException w:name="Light List Accent 2" w:uiPriority="61"/>
+    <w:lsdException w:name="Light Grid Accent 2" w:uiPriority="62"/>
+    <w:lsdException w:name="Medium Shading 1 Accent 2" w:uiPriority="63"/>
+    <w:lsdException w:name="Medium Shading 2 Accent 2" w:uiPriority="64"/>
+    <w:lsdException w:name="Medium List 1 Accent 2" w:uiPriority="65"/>
+    <w:lsdException w:name="Medium List 2 Accent 2" w:uiPriority="66"/>
+    <w:lsdException w:name="Medium Grid 1 Accent 2" w:uiPriority="67"/>
+    <w:lsdException w:name="Medium Grid 2 Accent 2" w:uiPriority="68"/>
+    <w:lsdException w:name="Medium Grid 3 Accent 2" w:uiPriority="69"/>
+    <w:lsdException w:name="Dark List Accent 2" w:uiPriority="70"/>
+    <w:lsdException w:name="Colorful Shading Accent 2" w:uiPriority="71"/>
+    <w:lsdException w:name="Colorful List Accent 2" w:uiPriority="72"/>
+    <w:lsdException w:name="Colorful Grid Accent 2" w:uiPriority="73"/>
+    <w:lsdException w:name="Light Shading Accent 3" w:uiPriority="60"/>
+    <w:lsdException w:name="Light List Accent 3" w:uiPriority="61"/>
+    <w:lsdException w:name="Light Grid Accent 3" w:uiPriority="62"/>
+    <w:lsdException w:name="Medium Shading 1 Accent 3" w:uiPriority="63"/>
+    <w:lsdException w:name="Medium Shading 2 Accent 3" w:uiPriority="64"/>
+    <w:lsdException w:name="Medium List 1 Accent 3" w:uiPriority="65"/>
+    <w:lsdException w:name="Medium List 2 Accent 3" w:uiPriority="66"/>
+    <w:lsdException w:name="Medium Grid 1 Accent 3" w:uiPriority="67"/>
+    <w:lsdException w:name="Medium Grid 2 Accent 3" w:uiPriority="68"/>
+    <w:lsdException w:name="Medium Grid 3 Accent 3" w:uiPriority="69"/>
+    <w:lsdException w:name="Dark List Accent 3" w:uiPriority="70"/>
+    <w:lsdException w:name="Colorful Shading Accent 3" w:uiPriority="71"/>
+    <w:lsdException w:name="Colorful List Accent 3" w:uiPriority="72"/>
+    <w:lsdException w:name="Colorful Grid Accent 3" w:uiPriority="73"/>
+    <w:lsdException w:name="Light Shading Accent 4" w:uiPriority="60"/>
+    <w:lsdException w:name="Light List Accent 4" w:uiPriority="61"/>
+    <w:lsdException w:name="Light Grid Accent 4" w:uiPriority="62"/>
+    <w:lsdException w:name="Medium Shading 1 Accent 4" w:uiPriority="63"/>
+    <w:lsdException w:name="Medium Shading 2 Accent 4" w:uiPriority="64"/>
+    <w:lsdException w:name="Medium List 1 Accent 4" w:uiPriority="65"/>
+    <w:lsdException w:name="Medium List 2 Accent 4" w:uiPriority="66"/>
+    <w:lsdException w:name="Medium Grid 1 Accent 4" w:uiPriority="67"/>
+    <w:lsdException w:name="Medium Grid 2 Accent 4" w:uiPriority="68"/>
+    <w:lsdException w:name="Medium Grid 3 Accent 4" w:uiPriority="69"/>
+    <w:lsdException w:name="Dark List Accent 4" w:uiPriority="70"/>
+    <w:lsdException w:name="Colorful Shading Accent 4" w:uiPriority="71"/>
+    <w:lsdException w:name="Colorful List Accent 4" w:uiPriority="72"/>
+    <w:lsdException w:name="Colorful Grid Accent 4" w:uiPriority="73"/>
+    <w:lsdException w:name="Light Shading Accent 5" w:uiPriority="60"/>
+    <w:lsdException w:name="Light List Accent 5" w:uiPriority="61"/>
+    <w:lsdException w:name="Light Grid Accent 5" w:uiPriority="62"/>
+    <w:lsdException w:name="Medium Shading 1 Accent 5" w:uiPriority="63"/>
+    <w:lsdException w:name="Medium Shading 2 Accent 5" w:uiPriority="64"/>
+    <w:lsdException w:name="Medium List 1 Accent 5" w:uiPriority="65"/>
+    <w:lsdException w:name="Medium List 2 Accent 5" w:uiPriority="66"/>
+    <w:lsdException w:name="Medium Grid 1 Accent 5" w:uiPriority="67"/>
+    <w:lsdException w:name="Medium Grid 2 Accent 5" w:uiPriority="68"/>
+    <w:lsdException w:name="Medium Grid 3 Accent 5" w:uiPriority="69"/>
+    <w:lsdException w:name="Dark List Accent 5" w:uiPriority="70"/>
+    <w:lsdException w:name="Colorful Shading Accent 5" w:uiPriority="71"/>
+    <w:lsdException w:name="Colorful List Accent 5" w:uiPriority="72"/>
+    <w:lsdException w:name="Colorful Grid Accent 5" w:uiPriority="73"/>
+    <w:lsdException w:name="Light Shading Accent 6" w:uiPriority="60"/>
+    <w:lsdException w:name="Light List Accent 6" w:uiPriority="61"/>
+    <w:lsdException w:name="Light Grid Accent 6" w:uiPriority="62"/>
+    <w:lsdException w:name="Medium Shading 1 Accent 6" w:uiPriority="63"/>
+    <w:lsdException w:name="Medium Shading 2 Accent 6" w:uiPriority="64"/>
+    <w:lsdException w:name="Medium List 1 Accent 6" w:uiPriority="65"/>
+    <w:lsdException w:name="Medium List 2 Accent 6" w:uiPriority="66"/>
+    <w:lsdException w:name="Medium Grid 1 Accent 6" w:uiPriority="67"/>
+    <w:lsdException w:name="Medium Grid 2 Accent 6" w:uiPriority="68"/>
+    <w:lsdException w:name="Medium Grid 3 Accent 6" w:uiPriority="69"/>
+    <w:lsdException w:name="Dark List Accent 6" w:uiPriority="70"/>
+    <w:lsdException w:name="Colorful Shading Accent 6" w:uiPriority="71"/>
+    <w:lsdException w:name="Colorful List Accent 6" w:uiPriority="72"/>
+    <w:lsdException w:name="Colorful Grid Accent 6" w:uiPriority="73"/>
+    <w:lsdException w:name="Subtle Emphasis" w:uiPriority="19" w:qFormat="1"/>
+    <w:lsdException w:name="Intense Emphasis" w:uiPriority="21" w:qFormat="1"/>
+    <w:lsdException w:name="Subtle Reference" w:uiPriority="31" w:qFormat="1"/>
+    <w:lsdException w:name="Intense Reference" w:uiPriority="32" w:qFormat="1"/>
+    <w:lsdException w:name="Book Title" w:uiPriority="33" w:qFormat="1"/>
+    <w:lsdException w:name="Bibliography" w:semiHidden="1" w:uiPriority="37" w:unhideWhenUsed="1"/>
+    <w:lsdException w:name="TOC Heading" w:semiHidden="1" w:uiPriority="39" w:unhideWhenUsed="1" w:qFormat="1"/>
+    <w:lsdException w:name="Plain Table 1" w:uiPriority="41"/>
+    <w:lsdException w:name="Plain Table 2" w:uiPriority="42"/>
+    <w:lsdException w:name="Plain Table 3" w:uiPriority="43"/>
+    <w:lsdException w:name="Plain Table 4" w:uiPriority="44"/>
+    <w:lsdException w:name="Plain Table 5" w:uiPriority="45"/>
+    <w:lsdException w:name="Grid Table Light" w:uiPriority="40"/>
+    <w:lsdException w:name="Grid Table 1 Light" w:uiPriority="46"/>
+    <w:lsdException w:name="Grid Table 2" w:uiPriority="47"/>
+    <w:lsdException w:name="Grid Table 3" w:uiPriority="48"/>
+    <w:lsdException w:name="Grid Table 4" w:uiPriority="49"/>
+    <w:lsdException w:name="Grid Table 5 Dark" w:uiPriority="50"/>
+    <w:lsdException w:name="Grid Table 6 Colorful" w:uiPriority="51"/>
+    <w:lsdException w:name="Grid Table 7 Colorful" w:uiPriority="52"/>
+    <w:lsdException w:name="Grid Table 1 Light Accent 1" w:uiPriority="46"/>
+    <w:lsdException w:name="Grid Table 2 Accent 1" w:uiPriority="47"/>
+    <w:lsdException w:name="Grid Table 3 Accent 1" w:uiPriority="48"/>
+    <w:lsdException w:name="Grid Table 4 Accent 1" w:uiPriority="49"/>
+    <w:lsdException w:name="Grid Table 5 Dark Accent 1" w:uiPriority="50"/>
+    <w:lsdException w:name="Grid Table 6 Colorful Accent 1" w:uiPriority="51"/>
+    <w:lsdException w:name="Grid Table 7 Colorful Accent 1" w:uiPriority="52"/>
+    <w:lsdException w:name="Grid Table 1 Light Accent 2" w:uiPriority="46"/>
+    <w:lsdException w:name="Grid Table 2 Accent 2" w:uiPriority="47"/>
+    <w:lsdException w:name="Grid Table 3 Accent 2" w:uiPriority="48"/>
+    <w:lsdException w:name="Grid Table 4 Accent 2" w:uiPriority="49"/>
+    <w:lsdException w:name="Grid Table 5 Dark Accent 2" w:uiPriority="50"/>
+    <w:lsdException w:name="Grid Table 6 Colorful Accent 2" w:uiPriority="51"/>
+    <w:lsdException w:name="Grid Table 7 Colorful Accent 2" w:uiPriority="52"/>
+    <w:lsdException w:name="Grid Table 1 Light Accent 3" w:uiPriority="46"/>
+    <w:lsdException w:name="Grid Table 2 Accent 3" w:uiPriority="47"/>
+    <w:lsdException w:name="Grid Table 3 Accent 3" w:uiPriority="48"/>
+    <w:lsdException w:name="Grid Table 4 Accent 3" w:uiPriority="49"/>
+    <w:lsdException w:name="Grid Table 5 Dark Accent 3" w:uiPriority="50"/>
+    <w:lsdException w:name="Grid Table 6 Colorful Accent 3" w:uiPriority="51"/>
+    <w:lsdException w:name="Grid Table 7 Colorful Accent 3" w:uiPriority="52"/>
+    <w:lsdException w:name="Grid Table 1 Light Accent 4" w:uiPriority="46"/>
+    <w:lsdException w:name="Grid Table 2 Accent 4" w:uiPriority="47"/>
+    <w:lsdException w:name="Grid Table 3 Accent 4" w:uiPriority="48"/>
+    <w:lsdException w:name="Grid Table 4 Accent 4" w:uiPriority="49"/>
+    <w:lsdException w:name="Grid Table 5 Dark Accent 4" w:uiPriority="50"/>
+    <w:lsdException w:name="Grid Table 6 Colorful Accent 4" w:uiPriority="51"/>
+    <w:lsdException w:name="Grid Table 7 Colorful Accent 4" w:uiPriority="52"/>
+    <w:lsdException w:name="Grid Table 1 Light Accent 5" w:uiPriority="46"/>
+    <w:lsdException w:name="Grid Table 2 Accent 5" w:uiPriority="47"/>
+    <w:lsdException w:name="Grid Table 3 Accent 5" w:uiPriority="48"/>
+    <w:lsdException w:name="Grid Table 4 Accent 5" w:uiPriority="49"/>
+    <w:lsdException w:name="Grid Table 5 Dark Accent 5" w:uiPriority="50"/>
+    <w:lsdException w:name="Grid Table 6 Colorful Accent 5" w:uiPriority="51"/>
+    <w:lsdException w:name="Grid Table 7 Colorful Accent 5" w:uiPriority="52"/>
+    <w:lsdException w:name="Grid Table 1 Light Accent 6" w:uiPriority="46"/>
+    <w:lsdException w:name="Grid Table 2 Accent 6" w:uiPriority="47"/>
+    <w:lsdException w:name="Grid Table 3 Accent 6" w:uiPriority="48"/>
+    <w:lsdException w:name="Grid Table 4 Accent 6" w:uiPriority="49"/>
+    <w:lsdException w:name="Grid Table 5 Dark Accent 6" w:uiPriority="50"/>
+    <w:lsdException w:name="Grid Table 6 Colorful Accent 6" w:uiPriority="51"/>
+    <w:lsdException w:name="Grid Table 7 Colorful Accent 6" w:uiPriority="52"/>
+    <w:lsdException w:name="List Table 1 Light" w:uiPriority="46"/>
+    <w:lsdException w:name="List Table 2" w:uiPriority="47"/>
+    <w:lsdException w:name="List Table 3" w:uiPriority="48"/>
+    <w:lsdException w:name="List Table 4" w:uiPriority="49"/>
+    <w:lsdException w:name="List Table 5 Dark" w:uiPriority="50"/>
+    <w:lsdException w:name="List Table 6 Colorful" w:uiPriority="51"/>
+    <w:lsdException w:name="List Table 7 Colorful" w:uiPriority="52"/>
+    <w:lsdException w:name="List Table 1 Light Accent 1" w:uiPriority="46"/>
+    <w:lsdException w:name="List Table 2 Accent 1" w:uiPriority="47"/>
+    <w:lsdException w:name="List Table 3 Accent 1" w:uiPriority="48"/>
+    <w:lsdException w:name="List Table 4 Accent 1" w:uiPriority="49"/>
+    <w:lsdException w:name="List Table 5 Dark Accent 1" w:uiPriority="50"/>
+    <w:lsdException w:name="List Table 6 Colorful Accent 1" w:uiPriority="51"/>
+    <w:lsdException w:name="List Table 7 Colorful Accent 1" w:uiPriority="52"/>
+    <w:lsdException w:name="List Table 1 Light Accent 2" w:uiPriority="46"/>
+    <w:lsdException w:name="List Table 2 Accent 2" w:uiPriority="47"/>
+    <w:lsdException w:name="List Table 3 Accent 2" w:uiPriority="48"/>
+    <w:lsdException w:name="List Table 4 Accent 2" w:uiPriority="49"/>
+    <w:lsdException w:name="List Table 5 Dark Accent 2" w:uiPriority="50"/>
+    <w:lsdException w:name="List Table 6 Colorful Accent 2" w:uiPriority="51"/>
+    <w:lsdException w:name="List Table 7 Colorful Accent 2" w:uiPriority="52"/>
+    <w:lsdException w:name="List Table 1 Light Accent 3" w:uiPriority="46"/>
+    <w:lsdException w:name="List Table 2 Accent 3" w:uiPriority="47"/>
+    <w:lsdException w:name="List Table 3 Accent 3" w:uiPriority="48"/>
+    <w:lsdException w:name="List Table 4 Accent 3" w:uiPriority="49"/>
+    <w:lsdException w:name="List Table 5 Dark Accent 3" w:uiPriority="50"/>
+    <w:lsdException w:name="List Table 6 Colorful Accent 3" w:uiPriority="51"/>
+    <w:lsdException w:name="List Table 7 Colorful Accent 3" w:uiPriority="52"/>
+    <w:lsdException w:name="List Table 1 Light Accent 4" w:uiPriority="46"/>
+    <w:lsdException w:name="List Table 2 Accent 4" w:uiPriority="47"/>
+    <w:lsdException w:name="List Table 3 Accent 4" w:uiPriority="48"/>
+    <w:lsdException w:name="List Table 4 Accent 4" w:uiPriority="49"/>
+    <w:lsdException w:name="List Table 5 Dark Accent 4" w:uiPriority="50"/>
+    <w:lsdException w:name="List Table 6 Colorful Accent 4" w:uiPriority="51"/>
+    <w:lsdException w:name="List Table 7 Colorful Accent 4" w:uiPriority="52"/>
+    <w:lsdException w:name="List Table 1 Light Accent 5" w:uiPriority="46"/>
+    <w:lsdException w:name="List Table 2 Accent 5" w:uiPriority="47"/>
+    <w:lsdException w:name="List Table 3 Accent 5" w:uiPriority="48"/>
+    <w:lsdException w:name="List Table 4 Accent 5" w:uiPriority="49"/>
+    <w:lsdException w:name="List Table 5 Dark Accent 5" w:uiPriority="50"/>
+    <w:lsdException w:name="List Table 6 Colorful Accent 5" w:uiPriority="51"/>
+    <w:lsdException w:name="List Table 7 Colorful Accent 5" w:uiPriority="52"/>
+    <w:lsdException w:name="List Table 1 Light Accent 6" w:uiPriority="46"/>
+    <w:lsdException w:name="List Table 2 Accent 6" w:uiPriority="47"/>
+    <w:lsdException w:name="List Table 3 Accent 6" w:uiPriority="48"/>
+    <w:lsdException w:name="List Table 4 Accent 6" w:uiPriority="49"/>
+    <w:lsdException w:name="List Table 5 Dark Accent 6" w:uiPriority="50"/>
+    <w:lsdException w:name="List Table 6 Colorful Accent 6" w:uiPriority="51"/>
+    <w:lsdException w:name="List Table 7 Colorful Accent 6" w:uiPriority="52"/>
+    <w:lsdException w:name="Mention" w:semiHidden="1" w:unhideWhenUsed="1"/>
+    <w:lsdException w:name="Smart Hyperlink" w:semiHidden="1" w:unhideWhenUsed="1"/>
+    <w:lsdException w:name="Hashtag" w:semiHidden="1" w:unhideWhenUsed="1"/>
+    <w:lsdException w:name="Unresolved Mention" w:semiHidden="1" w:unhideWhenUsed="1"/>
+    <w:lsdException w:name="Smart Link" w:semiHidden="1" w:unhideWhenUsed="1"/>
+    <w:lsdException w:name="Smart Link Error" w:semiHidden="1" w:unhideWhenUsed="1"/>
   </w:latentStyles>
   <w:style w:type="paragraph" w:default="1" w:styleId="Normal">
     <w:name w:val="Normal"/>
@@ -4563,7 +5056,6 @@
     <w:uiPriority w:val="99"/>
     <w:semiHidden/>
     <w:unhideWhenUsed/>
-    <w:qFormat/>
     <w:tblPr>
       <w:tblInd w:w="0" w:type="dxa"/>
       <w:tblCellMar>
@@ -4926,11 +5418,8 @@
     <w:tblPr>
       <w:tblStyleRowBandSize w:val="1"/>
       <w:tblStyleColBandSize w:val="1"/>
-      <w:tblInd w:w="0" w:type="dxa"/>
       <w:tblCellMar>
-        <w:top w:w="0" w:type="dxa"/>
         <w:left w:w="115" w:type="dxa"/>
-        <w:bottom w:w="0" w:type="dxa"/>
         <w:right w:w="115" w:type="dxa"/>
       </w:tblCellMar>
     </w:tblPr>
@@ -5311,35 +5800,35 @@
   <a:extraClrSchemeLst/>
   <a:extLst>
     <a:ext uri="{05A4C25C-085E-4340-85A3-A5531E510DB2}">
-      <thm15:themeFamily xmlns:thm15="http://schemas.microsoft.com/office/thememl/2012/main" xmlns="" name="Office Theme" id="{62F939B6-93AF-4DB8-9C6B-D6C7DFDC589F}" vid="{4A3C46E8-61CC-4603-A589-7422A47A8E4A}"/>
+      <thm15:themeFamily xmlns:thm15="http://schemas.microsoft.com/office/thememl/2012/main" name="Office Theme" id="{62F939B6-93AF-4DB8-9C6B-D6C7DFDC589F}" vid="{4A3C46E8-61CC-4603-A589-7422A47A8E4A}"/>
     </a:ext>
   </a:extLst>
 </a:theme>
 </file>
 
 <file path=customXml/item1.xml><?xml version="1.0" encoding="utf-8"?>
-<b:Sources xmlns:b="http://schemas.openxmlformats.org/officeDocument/2006/bibliography" xmlns="http://schemas.openxmlformats.org/officeDocument/2006/bibliography" SelectedStyle="\APASixthEditionOfficeOnline.xsl" StyleName="APA" Version="6"/>
-</file>
-
-<file path=customXml/item2.xml><?xml version="1.0" encoding="utf-8"?>
 <go:gDocsCustomXmlDataStorage xmlns:go="http://customooxmlschemas.google.com/" xmlns:r="http://schemas.openxmlformats.org/officeDocument/2006/relationships">
   <go:docsCustomData xmlns:go="http://customooxmlschemas.google.com/" roundtripDataSignature="AMtx7mjHvqmw4NSl8T6sX5JqJqxGGZZXdw==">AMUW2mVOGU/6utg8YMpzLio8aRAMLjB93W3ix46IZ19lOkKrjTKVqHLfyjrVhSFY4VcBOUeiMqcC4JM0/3ACXquEbfjLUK9hlbAyTzIEjUSHAwNvnPyKR29qHAKeM8NpokeP4uh0wTwI</go:docsCustomData>
 </go:gDocsCustomXmlDataStorage>
 </file>
 
-<file path=customXml/itemProps1.xml><?xml version="1.0" encoding="utf-8"?>
-<ds:datastoreItem xmlns:ds="http://schemas.openxmlformats.org/officeDocument/2006/customXml" ds:itemID="{9ACD1E8E-1D9D-43E6-95DD-3891F77745CB}">
-  <ds:schemaRefs>
-    <ds:schemaRef ds:uri="http://schemas.openxmlformats.org/officeDocument/2006/bibliography"/>
-  </ds:schemaRefs>
-</ds:datastoreItem>
+<file path=customXml/item2.xml><?xml version="1.0" encoding="utf-8"?>
+<b:Sources xmlns:b="http://schemas.openxmlformats.org/officeDocument/2006/bibliography" xmlns="http://schemas.openxmlformats.org/officeDocument/2006/bibliography" SelectedStyle="\APASixthEditionOfficeOnline.xsl" StyleName="APA" Version="6"/>
 </file>
 
-<file path=customXml/itemProps2.xml><?xml version="1.0" encoding="utf-8"?>
+<file path=customXml/itemProps1.xml><?xml version="1.0" encoding="utf-8"?>
 <ds:datastoreItem xmlns:ds="http://schemas.openxmlformats.org/officeDocument/2006/customXml" ds:itemID="{11111111-1234-1234-1234-123412341234}">
   <ds:schemaRefs>
     <ds:schemaRef ds:uri="http://customooxmlschemas.google.com/"/>
     <ds:schemaRef ds:uri="http://schemas.openxmlformats.org/officeDocument/2006/relationships"/>
   </ds:schemaRefs>
 </ds:datastoreItem>
+</file>
+
+<file path=customXml/itemProps2.xml><?xml version="1.0" encoding="utf-8"?>
+<ds:datastoreItem xmlns:ds="http://schemas.openxmlformats.org/officeDocument/2006/customXml" ds:itemID="{E31BD3E1-F395-41D6-AF8A-460A017A0F2F}">
+  <ds:schemaRefs>
+    <ds:schemaRef ds:uri="http://schemas.openxmlformats.org/officeDocument/2006/bibliography"/>
+  </ds:schemaRefs>
+</ds:datastoreItem>
 </file>
</xml_diff>